<commit_message>
started comp sci write up, transferring
</commit_message>
<xml_diff>
--- a/Computer Science Project/Write Up Document.docx
+++ b/Computer Science Project/Write Up Document.docx
@@ -14,6 +14,7 @@
           <w:docPartUnique/>
         </w:docPartObj>
       </w:sdtPr>
+      <w:sdtEndPr/>
       <w:sdtContent>
         <w:p>
           <w:pPr>
@@ -153,6 +154,7 @@
                                       <w:calendar w:val="gregorian"/>
                                     </w:date>
                                   </w:sdtPr>
+                                  <w:sdtEndPr/>
                                   <w:sdtContent>
                                     <w:p>
                                       <w:pPr>
@@ -3690,6 +3692,7 @@
                                     <w:dataBinding w:prefixMappings="xmlns:ns0='http://purl.org/dc/elements/1.1/' xmlns:ns1='http://schemas.openxmlformats.org/package/2006/metadata/core-properties' " w:xpath="/ns1:coreProperties[1]/ns0:creator[1]" w:storeItemID="{6C3C8BC8-F283-45AE-878A-BAB7291924A1}"/>
                                     <w:text/>
                                   </w:sdtPr>
+                                  <w:sdtEndPr/>
                                   <w:sdtContent>
                                     <w:r>
                                       <w:rPr>
@@ -3726,6 +3729,7 @@
                                     <w:dataBinding w:prefixMappings="xmlns:ns0='http://schemas.openxmlformats.org/officeDocument/2006/extended-properties' " w:xpath="/ns0:Properties[1]/ns0:Company[1]" w:storeItemID="{6668398D-A668-4E3E-A5EB-62B293D839F1}"/>
                                     <w:text/>
                                   </w:sdtPr>
+                                  <w:sdtEndPr/>
                                   <w:sdtContent>
                                     <w:r>
                                       <w:rPr>
@@ -3945,6 +3949,7 @@
                                     <w:dataBinding w:prefixMappings="xmlns:ns0='http://purl.org/dc/elements/1.1/' xmlns:ns1='http://schemas.openxmlformats.org/package/2006/metadata/core-properties' " w:xpath="/ns1:coreProperties[1]/ns0:title[1]" w:storeItemID="{6C3C8BC8-F283-45AE-878A-BAB7291924A1}"/>
                                     <w:text/>
                                   </w:sdtPr>
+                                  <w:sdtEndPr/>
                                   <w:sdtContent>
                                     <w:r>
                                       <w:rPr>
@@ -3980,6 +3985,7 @@
                                     <w:dataBinding w:prefixMappings="xmlns:ns0='http://purl.org/dc/elements/1.1/' xmlns:ns1='http://schemas.openxmlformats.org/package/2006/metadata/core-properties' " w:xpath="/ns1:coreProperties[1]/ns0:subject[1]" w:storeItemID="{6C3C8BC8-F283-45AE-878A-BAB7291924A1}"/>
                                     <w:text/>
                                   </w:sdtPr>
+                                  <w:sdtEndPr/>
                                   <w:sdtContent>
                                     <w:r>
                                       <w:rPr>
@@ -4105,6 +4111,13 @@
     </w:sdt>
     <w:sdt>
       <w:sdtPr>
+        <w:rPr>
+          <w:rFonts w:asciiTheme="minorHAnsi" w:eastAsiaTheme="minorHAnsi" w:hAnsiTheme="minorHAnsi" w:cstheme="minorBidi"/>
+          <w:color w:val="auto"/>
+          <w:sz w:val="22"/>
+          <w:szCs w:val="22"/>
+          <w:lang w:val="en-GB"/>
+        </w:rPr>
         <w:id w:val="-1491778660"/>
         <w:docPartObj>
           <w:docPartGallery w:val="Table of Contents"/>
@@ -4113,14 +4126,9 @@
       </w:sdtPr>
       <w:sdtEndPr>
         <w:rPr>
-          <w:rFonts w:asciiTheme="minorHAnsi" w:eastAsiaTheme="minorHAnsi" w:hAnsiTheme="minorHAnsi" w:cstheme="minorBidi"/>
           <w:b/>
           <w:bCs/>
           <w:noProof/>
-          <w:color w:val="auto"/>
-          <w:sz w:val="22"/>
-          <w:szCs w:val="22"/>
-          <w:lang w:val="en-GB"/>
         </w:rPr>
       </w:sdtEndPr>
       <w:sdtContent>
@@ -5090,359 +5098,357 @@
       <w:r>
         <w:br w:type="page"/>
       </w:r>
-      <w:bookmarkStart w:id="0" w:name="_GoBack"/>
-      <w:bookmarkEnd w:id="0"/>
     </w:p>
     <w:p>
       <w:pPr>
         <w:pStyle w:val="Heading1"/>
       </w:pPr>
-      <w:bookmarkStart w:id="1" w:name="_Toc449083571"/>
+      <w:bookmarkStart w:id="0" w:name="_Toc449083571"/>
       <w:r>
         <w:lastRenderedPageBreak/>
         <w:t>Analysis</w:t>
       </w:r>
+      <w:bookmarkEnd w:id="0"/>
+    </w:p>
+    <w:p>
+      <w:pPr>
+        <w:pStyle w:val="Heading2"/>
+        <w:rPr>
+          <w:rFonts w:eastAsia="Times New Roman"/>
+          <w:lang w:eastAsia="en-GB"/>
+        </w:rPr>
+      </w:pPr>
+      <w:bookmarkStart w:id="1" w:name="_Toc449083572"/>
+      <w:r>
+        <w:rPr>
+          <w:rFonts w:eastAsia="Times New Roman"/>
+          <w:lang w:eastAsia="en-GB"/>
+        </w:rPr>
+        <w:t>Overview</w:t>
+      </w:r>
       <w:bookmarkEnd w:id="1"/>
     </w:p>
     <w:p>
       <w:pPr>
+        <w:pStyle w:val="Heading3"/>
+        <w:rPr>
+          <w:lang w:eastAsia="en-GB"/>
+        </w:rPr>
+      </w:pPr>
+      <w:bookmarkStart w:id="2" w:name="_Toc449083573"/>
+      <w:r>
+        <w:rPr>
+          <w:lang w:eastAsia="en-GB"/>
+        </w:rPr>
+        <w:t>Initial</w:t>
+      </w:r>
+      <w:bookmarkEnd w:id="2"/>
+    </w:p>
+    <w:p>
+      <w:pPr>
+        <w:spacing w:after="0" w:line="240" w:lineRule="auto"/>
+        <w:rPr>
+          <w:rFonts w:ascii="Calibri" w:eastAsia="Times New Roman" w:hAnsi="Calibri" w:cs="Times New Roman"/>
+          <w:color w:val="000000"/>
+          <w:lang w:eastAsia="en-GB"/>
+        </w:rPr>
+      </w:pPr>
+      <w:r>
+        <w:rPr>
+          <w:rFonts w:ascii="Calibri" w:eastAsia="Times New Roman" w:hAnsi="Calibri" w:cs="Times New Roman"/>
+          <w:color w:val="000000"/>
+          <w:lang w:eastAsia="en-GB"/>
+        </w:rPr>
+        <w:t>Who (</w:t>
+      </w:r>
+      <w:r>
+        <w:rPr>
+          <w:rFonts w:ascii="Calibri" w:eastAsia="Times New Roman" w:hAnsi="Calibri" w:cs="Times New Roman"/>
+          <w:color w:val="000000"/>
+          <w:lang w:eastAsia="en-GB"/>
+        </w:rPr>
+        <w:t>client) - a teacher (Debbie Light)</w:t>
+      </w:r>
+    </w:p>
+    <w:p>
+      <w:pPr>
+        <w:spacing w:after="0" w:line="240" w:lineRule="auto"/>
+        <w:rPr>
+          <w:rFonts w:ascii="Calibri" w:eastAsia="Times New Roman" w:hAnsi="Calibri" w:cs="Times New Roman"/>
+          <w:color w:val="000000"/>
+          <w:lang w:eastAsia="en-GB"/>
+        </w:rPr>
+      </w:pPr>
+      <w:r>
+        <w:rPr>
+          <w:rFonts w:ascii="Calibri" w:eastAsia="Times New Roman" w:hAnsi="Calibri" w:cs="Times New Roman"/>
+          <w:color w:val="000000"/>
+          <w:lang w:eastAsia="en-GB"/>
+        </w:rPr>
+        <w:t xml:space="preserve">What do they want - something to make tests for their </w:t>
+      </w:r>
+      <w:proofErr w:type="gramStart"/>
+      <w:r>
+        <w:rPr>
+          <w:rFonts w:ascii="Calibri" w:eastAsia="Times New Roman" w:hAnsi="Calibri" w:cs="Times New Roman"/>
+          <w:color w:val="000000"/>
+          <w:lang w:eastAsia="en-GB"/>
+        </w:rPr>
+        <w:t>students</w:t>
+      </w:r>
+      <w:r>
+        <w:rPr>
+          <w:rFonts w:ascii="Calibri" w:eastAsia="Times New Roman" w:hAnsi="Calibri" w:cs="Times New Roman"/>
+          <w:color w:val="000000"/>
+          <w:lang w:eastAsia="en-GB"/>
+        </w:rPr>
+        <w:t>.</w:t>
+      </w:r>
+      <w:proofErr w:type="gramEnd"/>
+    </w:p>
+    <w:p>
+      <w:pPr>
+        <w:spacing w:after="0" w:line="240" w:lineRule="auto"/>
+        <w:rPr>
+          <w:rFonts w:ascii="Calibri" w:eastAsia="Times New Roman" w:hAnsi="Calibri" w:cs="Times New Roman"/>
+          <w:color w:val="000000"/>
+          <w:lang w:eastAsia="en-GB"/>
+        </w:rPr>
+      </w:pPr>
+      <w:r>
+        <w:rPr>
+          <w:rFonts w:ascii="Calibri" w:eastAsia="Times New Roman" w:hAnsi="Calibri" w:cs="Times New Roman"/>
+          <w:color w:val="000000"/>
+          <w:lang w:eastAsia="en-GB"/>
+        </w:rPr>
+        <w:t xml:space="preserve">Why do they want it - so they save time making </w:t>
+      </w:r>
+      <w:proofErr w:type="gramStart"/>
+      <w:r>
+        <w:rPr>
+          <w:rFonts w:ascii="Calibri" w:eastAsia="Times New Roman" w:hAnsi="Calibri" w:cs="Times New Roman"/>
+          <w:color w:val="000000"/>
+          <w:lang w:eastAsia="en-GB"/>
+        </w:rPr>
+        <w:t>tests</w:t>
+      </w:r>
+      <w:r>
+        <w:rPr>
+          <w:rFonts w:ascii="Calibri" w:eastAsia="Times New Roman" w:hAnsi="Calibri" w:cs="Times New Roman"/>
+          <w:color w:val="000000"/>
+          <w:lang w:eastAsia="en-GB"/>
+        </w:rPr>
+        <w:t>.</w:t>
+      </w:r>
+      <w:proofErr w:type="gramEnd"/>
+    </w:p>
+    <w:p>
+      <w:pPr>
+        <w:spacing w:after="0" w:line="240" w:lineRule="auto"/>
+        <w:rPr>
+          <w:rFonts w:ascii="Calibri" w:eastAsia="Times New Roman" w:hAnsi="Calibri" w:cs="Times New Roman"/>
+          <w:color w:val="000000"/>
+          <w:lang w:eastAsia="en-GB"/>
+        </w:rPr>
+      </w:pPr>
+      <w:r>
+        <w:rPr>
+          <w:rFonts w:ascii="Calibri" w:eastAsia="Times New Roman" w:hAnsi="Calibri" w:cs="Times New Roman"/>
+          <w:color w:val="000000"/>
+          <w:lang w:eastAsia="en-GB"/>
+        </w:rPr>
+        <w:t xml:space="preserve">What does it need to do to be judged 'Works' - needs to make tests based on criteria and needs to take input with information about </w:t>
+      </w:r>
+      <w:proofErr w:type="gramStart"/>
+      <w:r>
+        <w:rPr>
+          <w:rFonts w:ascii="Calibri" w:eastAsia="Times New Roman" w:hAnsi="Calibri" w:cs="Times New Roman"/>
+          <w:color w:val="000000"/>
+          <w:lang w:eastAsia="en-GB"/>
+        </w:rPr>
+        <w:t>it</w:t>
+      </w:r>
+      <w:r>
+        <w:rPr>
+          <w:rFonts w:ascii="Calibri" w:eastAsia="Times New Roman" w:hAnsi="Calibri" w:cs="Times New Roman"/>
+          <w:color w:val="000000"/>
+          <w:lang w:eastAsia="en-GB"/>
+        </w:rPr>
+        <w:t>.</w:t>
+      </w:r>
+      <w:proofErr w:type="gramEnd"/>
+    </w:p>
+    <w:p>
+      <w:pPr>
+        <w:spacing w:after="0" w:line="240" w:lineRule="auto"/>
+        <w:rPr>
+          <w:rFonts w:ascii="Calibri" w:eastAsia="Times New Roman" w:hAnsi="Calibri" w:cs="Times New Roman"/>
+          <w:color w:val="000000"/>
+          <w:lang w:eastAsia="en-GB"/>
+        </w:rPr>
+      </w:pPr>
+      <w:r>
+        <w:rPr>
+          <w:rFonts w:ascii="Calibri" w:eastAsia="Times New Roman" w:hAnsi="Calibri" w:cs="Times New Roman"/>
+          <w:color w:val="000000"/>
+          <w:lang w:eastAsia="en-GB"/>
+        </w:rPr>
+        <w:t xml:space="preserve">How does the client imagine using it? - Open the program, select criteria (time, level, </w:t>
+      </w:r>
+      <w:proofErr w:type="gramStart"/>
+      <w:r>
+        <w:rPr>
+          <w:rFonts w:ascii="Calibri" w:eastAsia="Times New Roman" w:hAnsi="Calibri" w:cs="Times New Roman"/>
+          <w:color w:val="000000"/>
+          <w:lang w:eastAsia="en-GB"/>
+        </w:rPr>
+        <w:t>topic</w:t>
+      </w:r>
+      <w:proofErr w:type="gramEnd"/>
+      <w:r>
+        <w:rPr>
+          <w:rFonts w:ascii="Calibri" w:eastAsia="Times New Roman" w:hAnsi="Calibri" w:cs="Times New Roman"/>
+          <w:color w:val="000000"/>
+          <w:lang w:eastAsia="en-GB"/>
+        </w:rPr>
+        <w:t>) and the program creates a document with the test in to print. It should also create the mark scheme.</w:t>
+      </w:r>
+    </w:p>
+    <w:p>
+      <w:pPr>
+        <w:pStyle w:val="Heading3"/>
+        <w:rPr>
+          <w:rFonts w:eastAsia="Times New Roman"/>
+          <w:lang w:eastAsia="en-GB"/>
+        </w:rPr>
+      </w:pPr>
+      <w:bookmarkStart w:id="3" w:name="_Toc449083574"/>
+      <w:r>
+        <w:rPr>
+          <w:rFonts w:eastAsia="Times New Roman"/>
+          <w:lang w:eastAsia="en-GB"/>
+        </w:rPr>
+        <w:t>Revised with client</w:t>
+      </w:r>
+      <w:bookmarkEnd w:id="3"/>
+    </w:p>
+    <w:p>
+      <w:pPr>
+        <w:spacing w:after="0" w:line="240" w:lineRule="auto"/>
+        <w:rPr>
+          <w:rFonts w:ascii="Calibri" w:eastAsia="Times New Roman" w:hAnsi="Calibri" w:cs="Times New Roman"/>
+          <w:color w:val="000000"/>
+          <w:lang w:eastAsia="en-GB"/>
+        </w:rPr>
+      </w:pPr>
+      <w:r>
+        <w:rPr>
+          <w:rFonts w:ascii="Calibri" w:eastAsia="Times New Roman" w:hAnsi="Calibri" w:cs="Times New Roman"/>
+          <w:color w:val="000000"/>
+          <w:lang w:eastAsia="en-GB"/>
+        </w:rPr>
+        <w:t>Who (client) - a teacher (Debbie Light)</w:t>
+      </w:r>
+    </w:p>
+    <w:p>
+      <w:pPr>
+        <w:spacing w:after="0" w:line="240" w:lineRule="auto"/>
+        <w:rPr>
+          <w:rFonts w:ascii="Calibri" w:eastAsia="Times New Roman" w:hAnsi="Calibri" w:cs="Times New Roman"/>
+          <w:color w:val="000000"/>
+          <w:lang w:eastAsia="en-GB"/>
+        </w:rPr>
+      </w:pPr>
+      <w:r>
+        <w:rPr>
+          <w:rFonts w:ascii="Calibri" w:eastAsia="Times New Roman" w:hAnsi="Calibri" w:cs="Times New Roman"/>
+          <w:color w:val="000000"/>
+          <w:lang w:eastAsia="en-GB"/>
+        </w:rPr>
+        <w:t>What do they want – App which compiles tests according to users criteria.</w:t>
+      </w:r>
+    </w:p>
+    <w:p>
+      <w:pPr>
+        <w:spacing w:after="0" w:line="240" w:lineRule="auto"/>
+        <w:rPr>
+          <w:rFonts w:ascii="Calibri" w:eastAsia="Times New Roman" w:hAnsi="Calibri" w:cs="Times New Roman"/>
+          <w:color w:val="000000"/>
+          <w:lang w:eastAsia="en-GB"/>
+        </w:rPr>
+      </w:pPr>
+      <w:r>
+        <w:rPr>
+          <w:rFonts w:ascii="Calibri" w:eastAsia="Times New Roman" w:hAnsi="Calibri" w:cs="Times New Roman"/>
+          <w:color w:val="000000"/>
+          <w:lang w:eastAsia="en-GB"/>
+        </w:rPr>
+        <w:t xml:space="preserve">Why do they want it – Save time finding questions from past </w:t>
+      </w:r>
+      <w:proofErr w:type="gramStart"/>
+      <w:r>
+        <w:rPr>
+          <w:rFonts w:ascii="Calibri" w:eastAsia="Times New Roman" w:hAnsi="Calibri" w:cs="Times New Roman"/>
+          <w:color w:val="000000"/>
+          <w:lang w:eastAsia="en-GB"/>
+        </w:rPr>
+        <w:t>papers.</w:t>
+      </w:r>
+      <w:proofErr w:type="gramEnd"/>
+    </w:p>
+    <w:p>
+      <w:pPr>
+        <w:spacing w:after="0" w:line="240" w:lineRule="auto"/>
+        <w:rPr>
+          <w:rFonts w:ascii="Calibri" w:eastAsia="Times New Roman" w:hAnsi="Calibri" w:cs="Times New Roman"/>
+          <w:color w:val="000000"/>
+          <w:lang w:eastAsia="en-GB"/>
+        </w:rPr>
+      </w:pPr>
+      <w:r>
+        <w:rPr>
+          <w:rFonts w:ascii="Calibri" w:eastAsia="Times New Roman" w:hAnsi="Calibri" w:cs="Times New Roman"/>
+          <w:color w:val="000000"/>
+          <w:lang w:eastAsia="en-GB"/>
+        </w:rPr>
+        <w:t>What does it need to do to be judged 'works' - Compile test and mark scheme according to user-set criteria.</w:t>
+      </w:r>
+    </w:p>
+    <w:p>
+      <w:pPr>
+        <w:spacing w:after="0" w:line="240" w:lineRule="auto"/>
+        <w:rPr>
+          <w:rFonts w:ascii="Calibri" w:eastAsia="Times New Roman" w:hAnsi="Calibri" w:cs="Times New Roman"/>
+          <w:color w:val="000000"/>
+          <w:lang w:eastAsia="en-GB"/>
+        </w:rPr>
+      </w:pPr>
+      <w:r>
+        <w:rPr>
+          <w:rFonts w:ascii="Calibri" w:eastAsia="Times New Roman" w:hAnsi="Calibri" w:cs="Times New Roman"/>
+          <w:color w:val="000000"/>
+          <w:lang w:eastAsia="en-GB"/>
+        </w:rPr>
+        <w:t>How does the client imagine using it – Select a topic and level and limiting factor(time/no of questions) and it shows a series of questions to be able to print/export.</w:t>
+      </w:r>
+    </w:p>
+    <w:p>
+      <w:pPr>
         <w:pStyle w:val="Heading2"/>
         <w:rPr>
           <w:rFonts w:eastAsia="Times New Roman"/>
           <w:lang w:eastAsia="en-GB"/>
         </w:rPr>
       </w:pPr>
-      <w:bookmarkStart w:id="2" w:name="_Toc449083572"/>
+      <w:bookmarkStart w:id="4" w:name="_Toc449083575"/>
       <w:r>
         <w:rPr>
           <w:rFonts w:eastAsia="Times New Roman"/>
           <w:lang w:eastAsia="en-GB"/>
         </w:rPr>
-        <w:t>Overview</w:t>
-      </w:r>
-      <w:bookmarkEnd w:id="2"/>
-    </w:p>
-    <w:p>
-      <w:pPr>
-        <w:pStyle w:val="Heading3"/>
-        <w:rPr>
-          <w:lang w:eastAsia="en-GB"/>
-        </w:rPr>
-      </w:pPr>
-      <w:bookmarkStart w:id="3" w:name="_Toc449083573"/>
-      <w:r>
-        <w:rPr>
-          <w:lang w:eastAsia="en-GB"/>
-        </w:rPr>
-        <w:t>Initial</w:t>
-      </w:r>
-      <w:bookmarkEnd w:id="3"/>
-    </w:p>
-    <w:p>
-      <w:pPr>
-        <w:spacing w:after="0" w:line="240" w:lineRule="auto"/>
-        <w:rPr>
-          <w:rFonts w:ascii="Calibri" w:eastAsia="Times New Roman" w:hAnsi="Calibri" w:cs="Times New Roman"/>
-          <w:color w:val="000000"/>
-          <w:lang w:eastAsia="en-GB"/>
-        </w:rPr>
-      </w:pPr>
-      <w:r>
-        <w:rPr>
-          <w:rFonts w:ascii="Calibri" w:eastAsia="Times New Roman" w:hAnsi="Calibri" w:cs="Times New Roman"/>
-          <w:color w:val="000000"/>
-          <w:lang w:eastAsia="en-GB"/>
-        </w:rPr>
-        <w:t>Who (</w:t>
-      </w:r>
-      <w:r>
-        <w:rPr>
-          <w:rFonts w:ascii="Calibri" w:eastAsia="Times New Roman" w:hAnsi="Calibri" w:cs="Times New Roman"/>
-          <w:color w:val="000000"/>
-          <w:lang w:eastAsia="en-GB"/>
-        </w:rPr>
-        <w:t>client) - a teacher (Debbie Light)</w:t>
-      </w:r>
-    </w:p>
-    <w:p>
-      <w:pPr>
-        <w:spacing w:after="0" w:line="240" w:lineRule="auto"/>
-        <w:rPr>
-          <w:rFonts w:ascii="Calibri" w:eastAsia="Times New Roman" w:hAnsi="Calibri" w:cs="Times New Roman"/>
-          <w:color w:val="000000"/>
-          <w:lang w:eastAsia="en-GB"/>
-        </w:rPr>
-      </w:pPr>
-      <w:r>
-        <w:rPr>
-          <w:rFonts w:ascii="Calibri" w:eastAsia="Times New Roman" w:hAnsi="Calibri" w:cs="Times New Roman"/>
-          <w:color w:val="000000"/>
-          <w:lang w:eastAsia="en-GB"/>
-        </w:rPr>
-        <w:t xml:space="preserve">What do they want - something to make tests for their </w:t>
-      </w:r>
-      <w:proofErr w:type="gramStart"/>
-      <w:r>
-        <w:rPr>
-          <w:rFonts w:ascii="Calibri" w:eastAsia="Times New Roman" w:hAnsi="Calibri" w:cs="Times New Roman"/>
-          <w:color w:val="000000"/>
-          <w:lang w:eastAsia="en-GB"/>
-        </w:rPr>
-        <w:t>students</w:t>
-      </w:r>
-      <w:r>
-        <w:rPr>
-          <w:rFonts w:ascii="Calibri" w:eastAsia="Times New Roman" w:hAnsi="Calibri" w:cs="Times New Roman"/>
-          <w:color w:val="000000"/>
-          <w:lang w:eastAsia="en-GB"/>
-        </w:rPr>
-        <w:t>.</w:t>
-      </w:r>
-      <w:proofErr w:type="gramEnd"/>
-    </w:p>
-    <w:p>
-      <w:pPr>
-        <w:spacing w:after="0" w:line="240" w:lineRule="auto"/>
-        <w:rPr>
-          <w:rFonts w:ascii="Calibri" w:eastAsia="Times New Roman" w:hAnsi="Calibri" w:cs="Times New Roman"/>
-          <w:color w:val="000000"/>
-          <w:lang w:eastAsia="en-GB"/>
-        </w:rPr>
-      </w:pPr>
-      <w:r>
-        <w:rPr>
-          <w:rFonts w:ascii="Calibri" w:eastAsia="Times New Roman" w:hAnsi="Calibri" w:cs="Times New Roman"/>
-          <w:color w:val="000000"/>
-          <w:lang w:eastAsia="en-GB"/>
-        </w:rPr>
-        <w:t xml:space="preserve">Why do they want it - so they save time making </w:t>
-      </w:r>
-      <w:proofErr w:type="gramStart"/>
-      <w:r>
-        <w:rPr>
-          <w:rFonts w:ascii="Calibri" w:eastAsia="Times New Roman" w:hAnsi="Calibri" w:cs="Times New Roman"/>
-          <w:color w:val="000000"/>
-          <w:lang w:eastAsia="en-GB"/>
-        </w:rPr>
-        <w:t>tests</w:t>
-      </w:r>
-      <w:r>
-        <w:rPr>
-          <w:rFonts w:ascii="Calibri" w:eastAsia="Times New Roman" w:hAnsi="Calibri" w:cs="Times New Roman"/>
-          <w:color w:val="000000"/>
-          <w:lang w:eastAsia="en-GB"/>
-        </w:rPr>
-        <w:t>.</w:t>
-      </w:r>
-      <w:proofErr w:type="gramEnd"/>
-    </w:p>
-    <w:p>
-      <w:pPr>
-        <w:spacing w:after="0" w:line="240" w:lineRule="auto"/>
-        <w:rPr>
-          <w:rFonts w:ascii="Calibri" w:eastAsia="Times New Roman" w:hAnsi="Calibri" w:cs="Times New Roman"/>
-          <w:color w:val="000000"/>
-          <w:lang w:eastAsia="en-GB"/>
-        </w:rPr>
-      </w:pPr>
-      <w:r>
-        <w:rPr>
-          <w:rFonts w:ascii="Calibri" w:eastAsia="Times New Roman" w:hAnsi="Calibri" w:cs="Times New Roman"/>
-          <w:color w:val="000000"/>
-          <w:lang w:eastAsia="en-GB"/>
-        </w:rPr>
-        <w:t xml:space="preserve">What does it need to do to be judged 'Works' - needs to make tests based on criteria and needs to take input with information about </w:t>
-      </w:r>
-      <w:proofErr w:type="gramStart"/>
-      <w:r>
-        <w:rPr>
-          <w:rFonts w:ascii="Calibri" w:eastAsia="Times New Roman" w:hAnsi="Calibri" w:cs="Times New Roman"/>
-          <w:color w:val="000000"/>
-          <w:lang w:eastAsia="en-GB"/>
-        </w:rPr>
-        <w:t>it</w:t>
-      </w:r>
-      <w:r>
-        <w:rPr>
-          <w:rFonts w:ascii="Calibri" w:eastAsia="Times New Roman" w:hAnsi="Calibri" w:cs="Times New Roman"/>
-          <w:color w:val="000000"/>
-          <w:lang w:eastAsia="en-GB"/>
-        </w:rPr>
-        <w:t>.</w:t>
-      </w:r>
-      <w:proofErr w:type="gramEnd"/>
-    </w:p>
-    <w:p>
-      <w:pPr>
-        <w:spacing w:after="0" w:line="240" w:lineRule="auto"/>
-        <w:rPr>
-          <w:rFonts w:ascii="Calibri" w:eastAsia="Times New Roman" w:hAnsi="Calibri" w:cs="Times New Roman"/>
-          <w:color w:val="000000"/>
-          <w:lang w:eastAsia="en-GB"/>
-        </w:rPr>
-      </w:pPr>
-      <w:r>
-        <w:rPr>
-          <w:rFonts w:ascii="Calibri" w:eastAsia="Times New Roman" w:hAnsi="Calibri" w:cs="Times New Roman"/>
-          <w:color w:val="000000"/>
-          <w:lang w:eastAsia="en-GB"/>
-        </w:rPr>
-        <w:t xml:space="preserve">How does the client imagine using it? - Open the program, select criteria (time, level, </w:t>
-      </w:r>
-      <w:proofErr w:type="gramStart"/>
-      <w:r>
-        <w:rPr>
-          <w:rFonts w:ascii="Calibri" w:eastAsia="Times New Roman" w:hAnsi="Calibri" w:cs="Times New Roman"/>
-          <w:color w:val="000000"/>
-          <w:lang w:eastAsia="en-GB"/>
-        </w:rPr>
-        <w:t>topic</w:t>
-      </w:r>
-      <w:proofErr w:type="gramEnd"/>
-      <w:r>
-        <w:rPr>
-          <w:rFonts w:ascii="Calibri" w:eastAsia="Times New Roman" w:hAnsi="Calibri" w:cs="Times New Roman"/>
-          <w:color w:val="000000"/>
-          <w:lang w:eastAsia="en-GB"/>
-        </w:rPr>
-        <w:t>) and the program creates a document with the test in to print. It should also create the mark scheme.</w:t>
-      </w:r>
-    </w:p>
-    <w:p>
-      <w:pPr>
-        <w:pStyle w:val="Heading3"/>
-        <w:rPr>
-          <w:rFonts w:eastAsia="Times New Roman"/>
-          <w:lang w:eastAsia="en-GB"/>
-        </w:rPr>
-      </w:pPr>
-      <w:bookmarkStart w:id="4" w:name="_Toc449083574"/>
-      <w:r>
-        <w:rPr>
-          <w:rFonts w:eastAsia="Times New Roman"/>
-          <w:lang w:eastAsia="en-GB"/>
-        </w:rPr>
-        <w:t>Revised with client</w:t>
+        <w:t>Use Case Diagrams</w:t>
       </w:r>
       <w:bookmarkEnd w:id="4"/>
-    </w:p>
-    <w:p>
-      <w:pPr>
-        <w:spacing w:after="0" w:line="240" w:lineRule="auto"/>
-        <w:rPr>
-          <w:rFonts w:ascii="Calibri" w:eastAsia="Times New Roman" w:hAnsi="Calibri" w:cs="Times New Roman"/>
-          <w:color w:val="000000"/>
-          <w:lang w:eastAsia="en-GB"/>
-        </w:rPr>
-      </w:pPr>
-      <w:r>
-        <w:rPr>
-          <w:rFonts w:ascii="Calibri" w:eastAsia="Times New Roman" w:hAnsi="Calibri" w:cs="Times New Roman"/>
-          <w:color w:val="000000"/>
-          <w:lang w:eastAsia="en-GB"/>
-        </w:rPr>
-        <w:t>Who (client) - a teacher (Debbie Light)</w:t>
-      </w:r>
-    </w:p>
-    <w:p>
-      <w:pPr>
-        <w:spacing w:after="0" w:line="240" w:lineRule="auto"/>
-        <w:rPr>
-          <w:rFonts w:ascii="Calibri" w:eastAsia="Times New Roman" w:hAnsi="Calibri" w:cs="Times New Roman"/>
-          <w:color w:val="000000"/>
-          <w:lang w:eastAsia="en-GB"/>
-        </w:rPr>
-      </w:pPr>
-      <w:r>
-        <w:rPr>
-          <w:rFonts w:ascii="Calibri" w:eastAsia="Times New Roman" w:hAnsi="Calibri" w:cs="Times New Roman"/>
-          <w:color w:val="000000"/>
-          <w:lang w:eastAsia="en-GB"/>
-        </w:rPr>
-        <w:t>What do they want – App which compiles tests according to users criteria.</w:t>
-      </w:r>
-    </w:p>
-    <w:p>
-      <w:pPr>
-        <w:spacing w:after="0" w:line="240" w:lineRule="auto"/>
-        <w:rPr>
-          <w:rFonts w:ascii="Calibri" w:eastAsia="Times New Roman" w:hAnsi="Calibri" w:cs="Times New Roman"/>
-          <w:color w:val="000000"/>
-          <w:lang w:eastAsia="en-GB"/>
-        </w:rPr>
-      </w:pPr>
-      <w:r>
-        <w:rPr>
-          <w:rFonts w:ascii="Calibri" w:eastAsia="Times New Roman" w:hAnsi="Calibri" w:cs="Times New Roman"/>
-          <w:color w:val="000000"/>
-          <w:lang w:eastAsia="en-GB"/>
-        </w:rPr>
-        <w:t xml:space="preserve">Why do they want it – Save time finding questions from past </w:t>
-      </w:r>
-      <w:proofErr w:type="gramStart"/>
-      <w:r>
-        <w:rPr>
-          <w:rFonts w:ascii="Calibri" w:eastAsia="Times New Roman" w:hAnsi="Calibri" w:cs="Times New Roman"/>
-          <w:color w:val="000000"/>
-          <w:lang w:eastAsia="en-GB"/>
-        </w:rPr>
-        <w:t>papers.</w:t>
-      </w:r>
-      <w:proofErr w:type="gramEnd"/>
-    </w:p>
-    <w:p>
-      <w:pPr>
-        <w:spacing w:after="0" w:line="240" w:lineRule="auto"/>
-        <w:rPr>
-          <w:rFonts w:ascii="Calibri" w:eastAsia="Times New Roman" w:hAnsi="Calibri" w:cs="Times New Roman"/>
-          <w:color w:val="000000"/>
-          <w:lang w:eastAsia="en-GB"/>
-        </w:rPr>
-      </w:pPr>
-      <w:r>
-        <w:rPr>
-          <w:rFonts w:ascii="Calibri" w:eastAsia="Times New Roman" w:hAnsi="Calibri" w:cs="Times New Roman"/>
-          <w:color w:val="000000"/>
-          <w:lang w:eastAsia="en-GB"/>
-        </w:rPr>
-        <w:t>What does it need to do to be judged 'works' - Compile test and mark scheme according to user-set criteria.</w:t>
-      </w:r>
-    </w:p>
-    <w:p>
-      <w:pPr>
-        <w:spacing w:after="0" w:line="240" w:lineRule="auto"/>
-        <w:rPr>
-          <w:rFonts w:ascii="Calibri" w:eastAsia="Times New Roman" w:hAnsi="Calibri" w:cs="Times New Roman"/>
-          <w:color w:val="000000"/>
-          <w:lang w:eastAsia="en-GB"/>
-        </w:rPr>
-      </w:pPr>
-      <w:r>
-        <w:rPr>
-          <w:rFonts w:ascii="Calibri" w:eastAsia="Times New Roman" w:hAnsi="Calibri" w:cs="Times New Roman"/>
-          <w:color w:val="000000"/>
-          <w:lang w:eastAsia="en-GB"/>
-        </w:rPr>
-        <w:t>How does the client imagine using it – Select a topic and level and limiting factor(time/no of questions) and it shows a series of questions to be able to print/export.</w:t>
-      </w:r>
-    </w:p>
-    <w:p>
-      <w:pPr>
-        <w:pStyle w:val="Heading2"/>
-        <w:rPr>
-          <w:rFonts w:eastAsia="Times New Roman"/>
-          <w:lang w:eastAsia="en-GB"/>
-        </w:rPr>
-      </w:pPr>
-      <w:bookmarkStart w:id="5" w:name="_Toc449083575"/>
-      <w:r>
-        <w:rPr>
-          <w:rFonts w:eastAsia="Times New Roman"/>
-          <w:lang w:eastAsia="en-GB"/>
-        </w:rPr>
-        <w:t>Use Case Diagrams</w:t>
-      </w:r>
-      <w:bookmarkEnd w:id="5"/>
     </w:p>
     <w:p>
       <w:pPr>
@@ -5456,7 +5462,7 @@
         <w:rPr>
           <w:rFonts w:eastAsia="Times New Roman"/>
           <w:noProof/>
-          <w:lang w:eastAsia="en-GB"/>
+          <w:lang w:val="en-GB" w:eastAsia="en-GB"/>
         </w:rPr>
         <w:drawing>
           <wp:inline distT="0" distB="0" distL="0" distR="0" wp14:anchorId="1B8CADEF" wp14:editId="7EF95CB2">
@@ -5520,7 +5526,7 @@
         <w:rPr>
           <w:rFonts w:eastAsia="Times New Roman"/>
           <w:noProof/>
-          <w:lang w:eastAsia="en-GB"/>
+          <w:lang w:val="en-GB" w:eastAsia="en-GB"/>
         </w:rPr>
         <mc:AlternateContent>
           <mc:Choice Requires="wps">
@@ -5635,7 +5641,7 @@
           <w:lang w:eastAsia="en-GB"/>
         </w:rPr>
       </w:pPr>
-      <w:bookmarkStart w:id="6" w:name="_Toc449083576"/>
+      <w:bookmarkStart w:id="5" w:name="_Toc449083576"/>
       <w:r>
         <w:rPr>
           <w:rFonts w:eastAsia="Times New Roman"/>
@@ -5643,6 +5649,42 @@
         </w:rPr>
         <w:t>SMART objectives - specific, measurable, achievable, realistic, time-bound</w:t>
       </w:r>
+      <w:bookmarkEnd w:id="5"/>
+    </w:p>
+    <w:p>
+      <w:pPr>
+        <w:spacing w:after="0" w:line="240" w:lineRule="auto"/>
+        <w:rPr>
+          <w:rFonts w:ascii="Calibri" w:eastAsia="Times New Roman" w:hAnsi="Calibri" w:cs="Times New Roman"/>
+          <w:color w:val="000000"/>
+          <w:lang w:eastAsia="en-GB"/>
+        </w:rPr>
+      </w:pPr>
+      <w:r>
+        <w:rPr>
+          <w:rFonts w:ascii="Calibri" w:eastAsia="Times New Roman" w:hAnsi="Calibri" w:cs="Times New Roman"/>
+          <w:color w:val="000000"/>
+          <w:lang w:eastAsia="en-GB"/>
+        </w:rPr>
+        <w:t>Do a smart objective for each of the above</w:t>
+      </w:r>
+    </w:p>
+    <w:p>
+      <w:pPr>
+        <w:pStyle w:val="Heading3"/>
+        <w:rPr>
+          <w:rFonts w:eastAsia="Times New Roman"/>
+          <w:lang w:eastAsia="en-GB"/>
+        </w:rPr>
+      </w:pPr>
+      <w:bookmarkStart w:id="6" w:name="_Toc449083577"/>
+      <w:r>
+        <w:rPr>
+          <w:rFonts w:eastAsia="Times New Roman"/>
+          <w:lang w:eastAsia="en-GB"/>
+        </w:rPr>
+        <w:t>Teacher to System</w:t>
+      </w:r>
       <w:bookmarkEnd w:id="6"/>
     </w:p>
     <w:p>
@@ -5660,8 +5702,148 @@
           <w:color w:val="000000"/>
           <w:lang w:eastAsia="en-GB"/>
         </w:rPr>
-        <w:t>Do a smart objective for each of the above</w:t>
-      </w:r>
+        <w:t xml:space="preserve">Get a test with its associated mark scheme based upon inputted </w:t>
+      </w:r>
+      <w:r>
+        <w:rPr>
+          <w:rFonts w:ascii="Calibri" w:eastAsia="Times New Roman" w:hAnsi="Calibri" w:cs="Times New Roman"/>
+          <w:color w:val="000000"/>
+          <w:lang w:eastAsia="en-GB"/>
+        </w:rPr>
+        <w:t>data (</w:t>
+      </w:r>
+      <w:r>
+        <w:rPr>
+          <w:rFonts w:ascii="Calibri" w:eastAsia="Times New Roman" w:hAnsi="Calibri" w:cs="Times New Roman"/>
+          <w:color w:val="000000"/>
+          <w:lang w:eastAsia="en-GB"/>
+        </w:rPr>
+        <w:t>i.e. topic, level) within around 10 minutes.</w:t>
+      </w:r>
+    </w:p>
+    <w:p>
+      <w:pPr>
+        <w:spacing w:after="0" w:line="240" w:lineRule="auto"/>
+        <w:rPr>
+          <w:rFonts w:ascii="Calibri" w:eastAsia="Times New Roman" w:hAnsi="Calibri" w:cs="Times New Roman"/>
+          <w:color w:val="000000"/>
+          <w:lang w:eastAsia="en-GB"/>
+        </w:rPr>
+      </w:pPr>
+      <w:r>
+        <w:rPr>
+          <w:rFonts w:ascii="Calibri" w:eastAsia="Times New Roman" w:hAnsi="Calibri" w:cs="Times New Roman"/>
+          <w:color w:val="000000"/>
+          <w:lang w:eastAsia="en-GB"/>
+        </w:rPr>
+        <w:t xml:space="preserve">Get a few questions (small test/pop quiz) based upon inputted </w:t>
+      </w:r>
+      <w:r>
+        <w:rPr>
+          <w:rFonts w:ascii="Calibri" w:eastAsia="Times New Roman" w:hAnsi="Calibri" w:cs="Times New Roman"/>
+          <w:color w:val="000000"/>
+          <w:lang w:eastAsia="en-GB"/>
+        </w:rPr>
+        <w:t>data (</w:t>
+      </w:r>
+      <w:r>
+        <w:rPr>
+          <w:rFonts w:ascii="Calibri" w:eastAsia="Times New Roman" w:hAnsi="Calibri" w:cs="Times New Roman"/>
+          <w:color w:val="000000"/>
+          <w:lang w:eastAsia="en-GB"/>
+        </w:rPr>
+        <w:t>i.e. topic, level) within around 10 minutes.</w:t>
+      </w:r>
+    </w:p>
+    <w:p>
+      <w:pPr>
+        <w:spacing w:after="0" w:line="240" w:lineRule="auto"/>
+        <w:rPr>
+          <w:rFonts w:ascii="Calibri" w:eastAsia="Times New Roman" w:hAnsi="Calibri" w:cs="Times New Roman"/>
+          <w:color w:val="000000"/>
+          <w:lang w:eastAsia="en-GB"/>
+        </w:rPr>
+      </w:pPr>
+      <w:r>
+        <w:rPr>
+          <w:rFonts w:ascii="Calibri" w:eastAsia="Times New Roman" w:hAnsi="Calibri" w:cs="Times New Roman"/>
+          <w:color w:val="000000"/>
+          <w:lang w:eastAsia="en-GB"/>
+        </w:rPr>
+        <w:t xml:space="preserve">Get a full scale past paper test, based upon inputted </w:t>
+      </w:r>
+      <w:r>
+        <w:rPr>
+          <w:rFonts w:ascii="Calibri" w:eastAsia="Times New Roman" w:hAnsi="Calibri" w:cs="Times New Roman"/>
+          <w:color w:val="000000"/>
+          <w:lang w:eastAsia="en-GB"/>
+        </w:rPr>
+        <w:t>data (</w:t>
+      </w:r>
+      <w:r>
+        <w:rPr>
+          <w:rFonts w:ascii="Calibri" w:eastAsia="Times New Roman" w:hAnsi="Calibri" w:cs="Times New Roman"/>
+          <w:color w:val="000000"/>
+          <w:lang w:eastAsia="en-GB"/>
+        </w:rPr>
+        <w:t>i.e. topic, level) within around 10 minutes.</w:t>
+      </w:r>
+    </w:p>
+    <w:p>
+      <w:pPr>
+        <w:spacing w:after="0" w:line="240" w:lineRule="auto"/>
+        <w:rPr>
+          <w:rFonts w:ascii="Calibri" w:eastAsia="Times New Roman" w:hAnsi="Calibri" w:cs="Times New Roman"/>
+          <w:color w:val="000000"/>
+          <w:lang w:eastAsia="en-GB"/>
+        </w:rPr>
+      </w:pPr>
+      <w:r>
+        <w:rPr>
+          <w:rFonts w:ascii="Calibri" w:eastAsia="Times New Roman" w:hAnsi="Calibri" w:cs="Times New Roman"/>
+          <w:color w:val="000000"/>
+          <w:lang w:eastAsia="en-GB"/>
+        </w:rPr>
+        <w:t>Report a mistake/error, be able to locate where the error is/is found, to be able to be fixed by a member of staff, within a few minutes.</w:t>
+      </w:r>
+    </w:p>
+    <w:p>
+      <w:pPr>
+        <w:spacing w:after="0" w:line="240" w:lineRule="auto"/>
+        <w:rPr>
+          <w:rFonts w:ascii="Calibri" w:eastAsia="Times New Roman" w:hAnsi="Calibri" w:cs="Times New Roman"/>
+          <w:color w:val="000000"/>
+          <w:lang w:eastAsia="en-GB"/>
+        </w:rPr>
+      </w:pPr>
+      <w:r>
+        <w:rPr>
+          <w:rFonts w:ascii="Calibri" w:eastAsia="Times New Roman" w:hAnsi="Calibri" w:cs="Times New Roman"/>
+          <w:color w:val="000000"/>
+          <w:lang w:eastAsia="en-GB"/>
+        </w:rPr>
+        <w:t>Update the database with either an installer or by dragging it into the appropriate folder.</w:t>
+      </w:r>
+    </w:p>
+    <w:p>
+      <w:pPr>
+        <w:spacing w:after="0" w:line="240" w:lineRule="auto"/>
+        <w:rPr>
+          <w:rFonts w:ascii="Calibri" w:eastAsia="Times New Roman" w:hAnsi="Calibri" w:cs="Times New Roman"/>
+          <w:color w:val="000000"/>
+          <w:lang w:eastAsia="en-GB"/>
+        </w:rPr>
+      </w:pPr>
+    </w:p>
+    <w:p>
+      <w:pPr>
+        <w:spacing w:after="0" w:line="240" w:lineRule="auto"/>
+        <w:rPr>
+          <w:rFonts w:ascii="Calibri" w:eastAsia="Times New Roman" w:hAnsi="Calibri" w:cs="Times New Roman"/>
+          <w:color w:val="000000"/>
+          <w:lang w:eastAsia="en-GB"/>
+        </w:rPr>
+      </w:pPr>
     </w:p>
     <w:p>
       <w:pPr>
@@ -5671,183 +5853,7 @@
           <w:lang w:eastAsia="en-GB"/>
         </w:rPr>
       </w:pPr>
-      <w:bookmarkStart w:id="7" w:name="_Toc449083577"/>
-      <w:r>
-        <w:rPr>
-          <w:rFonts w:eastAsia="Times New Roman"/>
-          <w:lang w:eastAsia="en-GB"/>
-        </w:rPr>
-        <w:t>Teacher to System</w:t>
-      </w:r>
-      <w:bookmarkEnd w:id="7"/>
-    </w:p>
-    <w:p>
-      <w:pPr>
-        <w:spacing w:after="0" w:line="240" w:lineRule="auto"/>
-        <w:rPr>
-          <w:rFonts w:ascii="Calibri" w:eastAsia="Times New Roman" w:hAnsi="Calibri" w:cs="Times New Roman"/>
-          <w:color w:val="000000"/>
-          <w:lang w:eastAsia="en-GB"/>
-        </w:rPr>
-      </w:pPr>
-      <w:r>
-        <w:rPr>
-          <w:rFonts w:ascii="Calibri" w:eastAsia="Times New Roman" w:hAnsi="Calibri" w:cs="Times New Roman"/>
-          <w:color w:val="000000"/>
-          <w:lang w:eastAsia="en-GB"/>
-        </w:rPr>
-        <w:t xml:space="preserve">Get a test with its associated mark scheme based upon inputted </w:t>
-      </w:r>
-      <w:r>
-        <w:rPr>
-          <w:rFonts w:ascii="Calibri" w:eastAsia="Times New Roman" w:hAnsi="Calibri" w:cs="Times New Roman"/>
-          <w:color w:val="000000"/>
-          <w:lang w:eastAsia="en-GB"/>
-        </w:rPr>
-        <w:t>data (</w:t>
-      </w:r>
-      <w:r>
-        <w:rPr>
-          <w:rFonts w:ascii="Calibri" w:eastAsia="Times New Roman" w:hAnsi="Calibri" w:cs="Times New Roman"/>
-          <w:color w:val="000000"/>
-          <w:lang w:eastAsia="en-GB"/>
-        </w:rPr>
-        <w:t>i.e. topic, level) within around 10 minutes.</w:t>
-      </w:r>
-    </w:p>
-    <w:p>
-      <w:pPr>
-        <w:spacing w:after="0" w:line="240" w:lineRule="auto"/>
-        <w:rPr>
-          <w:rFonts w:ascii="Calibri" w:eastAsia="Times New Roman" w:hAnsi="Calibri" w:cs="Times New Roman"/>
-          <w:color w:val="000000"/>
-          <w:lang w:eastAsia="en-GB"/>
-        </w:rPr>
-      </w:pPr>
-      <w:r>
-        <w:rPr>
-          <w:rFonts w:ascii="Calibri" w:eastAsia="Times New Roman" w:hAnsi="Calibri" w:cs="Times New Roman"/>
-          <w:color w:val="000000"/>
-          <w:lang w:eastAsia="en-GB"/>
-        </w:rPr>
-        <w:t xml:space="preserve">Get a few questions (small test/pop quiz) based upon inputted </w:t>
-      </w:r>
-      <w:r>
-        <w:rPr>
-          <w:rFonts w:ascii="Calibri" w:eastAsia="Times New Roman" w:hAnsi="Calibri" w:cs="Times New Roman"/>
-          <w:color w:val="000000"/>
-          <w:lang w:eastAsia="en-GB"/>
-        </w:rPr>
-        <w:t>data (</w:t>
-      </w:r>
-      <w:r>
-        <w:rPr>
-          <w:rFonts w:ascii="Calibri" w:eastAsia="Times New Roman" w:hAnsi="Calibri" w:cs="Times New Roman"/>
-          <w:color w:val="000000"/>
-          <w:lang w:eastAsia="en-GB"/>
-        </w:rPr>
-        <w:t>i.e. topic, level) within around 10 minutes.</w:t>
-      </w:r>
-    </w:p>
-    <w:p>
-      <w:pPr>
-        <w:spacing w:after="0" w:line="240" w:lineRule="auto"/>
-        <w:rPr>
-          <w:rFonts w:ascii="Calibri" w:eastAsia="Times New Roman" w:hAnsi="Calibri" w:cs="Times New Roman"/>
-          <w:color w:val="000000"/>
-          <w:lang w:eastAsia="en-GB"/>
-        </w:rPr>
-      </w:pPr>
-      <w:r>
-        <w:rPr>
-          <w:rFonts w:ascii="Calibri" w:eastAsia="Times New Roman" w:hAnsi="Calibri" w:cs="Times New Roman"/>
-          <w:color w:val="000000"/>
-          <w:lang w:eastAsia="en-GB"/>
-        </w:rPr>
-        <w:t xml:space="preserve">Get a full scale past paper test, based upon inputted </w:t>
-      </w:r>
-      <w:r>
-        <w:rPr>
-          <w:rFonts w:ascii="Calibri" w:eastAsia="Times New Roman" w:hAnsi="Calibri" w:cs="Times New Roman"/>
-          <w:color w:val="000000"/>
-          <w:lang w:eastAsia="en-GB"/>
-        </w:rPr>
-        <w:t>data (</w:t>
-      </w:r>
-      <w:r>
-        <w:rPr>
-          <w:rFonts w:ascii="Calibri" w:eastAsia="Times New Roman" w:hAnsi="Calibri" w:cs="Times New Roman"/>
-          <w:color w:val="000000"/>
-          <w:lang w:eastAsia="en-GB"/>
-        </w:rPr>
-        <w:t>i.e. topic, level) within around 10 minutes.</w:t>
-      </w:r>
-    </w:p>
-    <w:p>
-      <w:pPr>
-        <w:spacing w:after="0" w:line="240" w:lineRule="auto"/>
-        <w:rPr>
-          <w:rFonts w:ascii="Calibri" w:eastAsia="Times New Roman" w:hAnsi="Calibri" w:cs="Times New Roman"/>
-          <w:color w:val="000000"/>
-          <w:lang w:eastAsia="en-GB"/>
-        </w:rPr>
-      </w:pPr>
-      <w:r>
-        <w:rPr>
-          <w:rFonts w:ascii="Calibri" w:eastAsia="Times New Roman" w:hAnsi="Calibri" w:cs="Times New Roman"/>
-          <w:color w:val="000000"/>
-          <w:lang w:eastAsia="en-GB"/>
-        </w:rPr>
-        <w:t>Report a mistake/error, be able to locate where the error is/is found, to be able to be fixed by a member of staff, within a few minutes.</w:t>
-      </w:r>
-    </w:p>
-    <w:p>
-      <w:pPr>
-        <w:spacing w:after="0" w:line="240" w:lineRule="auto"/>
-        <w:rPr>
-          <w:rFonts w:ascii="Calibri" w:eastAsia="Times New Roman" w:hAnsi="Calibri" w:cs="Times New Roman"/>
-          <w:color w:val="000000"/>
-          <w:lang w:eastAsia="en-GB"/>
-        </w:rPr>
-      </w:pPr>
-      <w:r>
-        <w:rPr>
-          <w:rFonts w:ascii="Calibri" w:eastAsia="Times New Roman" w:hAnsi="Calibri" w:cs="Times New Roman"/>
-          <w:color w:val="000000"/>
-          <w:lang w:eastAsia="en-GB"/>
-        </w:rPr>
-        <w:t>Update the database with either an installer or by dragging it into the appropriate folder.</w:t>
-      </w:r>
-    </w:p>
-    <w:p>
-      <w:pPr>
-        <w:spacing w:after="0" w:line="240" w:lineRule="auto"/>
-        <w:rPr>
-          <w:rFonts w:ascii="Calibri" w:eastAsia="Times New Roman" w:hAnsi="Calibri" w:cs="Times New Roman"/>
-          <w:color w:val="000000"/>
-          <w:lang w:eastAsia="en-GB"/>
-        </w:rPr>
-      </w:pPr>
-    </w:p>
-    <w:p>
-      <w:pPr>
-        <w:spacing w:after="0" w:line="240" w:lineRule="auto"/>
-        <w:rPr>
-          <w:rFonts w:ascii="Calibri" w:eastAsia="Times New Roman" w:hAnsi="Calibri" w:cs="Times New Roman"/>
-          <w:color w:val="000000"/>
-          <w:lang w:eastAsia="en-GB"/>
-        </w:rPr>
-      </w:pPr>
-    </w:p>
-    <w:p>
-      <w:pPr>
-        <w:pStyle w:val="Heading3"/>
-        <w:rPr>
-          <w:rFonts w:eastAsia="Times New Roman"/>
-          <w:lang w:eastAsia="en-GB"/>
-        </w:rPr>
-      </w:pPr>
-      <w:bookmarkStart w:id="8" w:name="_Toc449083578"/>
+      <w:bookmarkStart w:id="7" w:name="_Toc449083578"/>
       <w:r>
         <w:rPr>
           <w:rFonts w:eastAsia="Times New Roman"/>
@@ -5856,6 +5862,94 @@
         <w:lastRenderedPageBreak/>
         <w:t>Inputter to System</w:t>
       </w:r>
+      <w:bookmarkEnd w:id="7"/>
+    </w:p>
+    <w:p>
+      <w:pPr>
+        <w:spacing w:after="0" w:line="240" w:lineRule="auto"/>
+        <w:rPr>
+          <w:rFonts w:ascii="Calibri" w:eastAsia="Times New Roman" w:hAnsi="Calibri" w:cs="Times New Roman"/>
+          <w:color w:val="000000"/>
+          <w:lang w:eastAsia="en-GB"/>
+        </w:rPr>
+      </w:pPr>
+      <w:r>
+        <w:rPr>
+          <w:rFonts w:ascii="Calibri" w:eastAsia="Times New Roman" w:hAnsi="Calibri" w:cs="Times New Roman"/>
+          <w:color w:val="000000"/>
+          <w:lang w:eastAsia="en-GB"/>
+        </w:rPr>
+        <w:t>Import a question from a new test, split up question by quest</w:t>
+      </w:r>
+      <w:r>
+        <w:rPr>
+          <w:rFonts w:ascii="Calibri" w:eastAsia="Times New Roman" w:hAnsi="Calibri" w:cs="Times New Roman"/>
+          <w:color w:val="000000"/>
+          <w:lang w:eastAsia="en-GB"/>
+        </w:rPr>
+        <w:t xml:space="preserve">ion, along with the appropriate </w:t>
+      </w:r>
+      <w:r>
+        <w:rPr>
+          <w:rFonts w:ascii="Calibri" w:eastAsia="Times New Roman" w:hAnsi="Calibri" w:cs="Times New Roman"/>
+          <w:color w:val="000000"/>
+          <w:lang w:eastAsia="en-GB"/>
+        </w:rPr>
+        <w:t>mark scheme, within 5 minutes.</w:t>
+      </w:r>
+    </w:p>
+    <w:p>
+      <w:pPr>
+        <w:spacing w:after="0" w:line="240" w:lineRule="auto"/>
+        <w:rPr>
+          <w:rFonts w:ascii="Calibri" w:eastAsia="Times New Roman" w:hAnsi="Calibri" w:cs="Times New Roman"/>
+          <w:color w:val="000000"/>
+          <w:lang w:eastAsia="en-GB"/>
+        </w:rPr>
+      </w:pPr>
+      <w:r>
+        <w:rPr>
+          <w:rFonts w:ascii="Calibri" w:eastAsia="Times New Roman" w:hAnsi="Calibri" w:cs="Times New Roman"/>
+          <w:color w:val="000000"/>
+          <w:lang w:eastAsia="en-GB"/>
+        </w:rPr>
+        <w:t>Import questions from an old test, split up question by question, along with the appropriate mark scheme, within 5 minutes.</w:t>
+      </w:r>
+    </w:p>
+    <w:p>
+      <w:pPr>
+        <w:spacing w:after="0" w:line="240" w:lineRule="auto"/>
+        <w:rPr>
+          <w:rFonts w:ascii="Calibri" w:eastAsia="Times New Roman" w:hAnsi="Calibri" w:cs="Times New Roman"/>
+          <w:color w:val="000000"/>
+          <w:lang w:eastAsia="en-GB"/>
+        </w:rPr>
+      </w:pPr>
+      <w:r>
+        <w:rPr>
+          <w:rFonts w:ascii="Calibri" w:eastAsia="Times New Roman" w:hAnsi="Calibri" w:cs="Times New Roman"/>
+          <w:color w:val="000000"/>
+          <w:lang w:eastAsia="en-GB"/>
+        </w:rPr>
+        <w:t>Correct an error identified by the checker so that users can update the database to the newer set off data that is correct.</w:t>
+      </w:r>
+    </w:p>
+    <w:p>
+      <w:pPr>
+        <w:pStyle w:val="Heading3"/>
+        <w:rPr>
+          <w:rFonts w:eastAsia="Times New Roman"/>
+          <w:lang w:eastAsia="en-GB"/>
+        </w:rPr>
+      </w:pPr>
+      <w:bookmarkStart w:id="8" w:name="_Toc449083579"/>
+      <w:r>
+        <w:rPr>
+          <w:rFonts w:eastAsia="Times New Roman"/>
+          <w:lang w:eastAsia="en-GB"/>
+        </w:rPr>
+        <w:t>Checker to System</w:t>
+      </w:r>
       <w:bookmarkEnd w:id="8"/>
     </w:p>
     <w:p>
@@ -5873,23 +5967,7 @@
           <w:color w:val="000000"/>
           <w:lang w:eastAsia="en-GB"/>
         </w:rPr>
-        <w:t>Import a question from a new test, split up question by quest</w:t>
-      </w:r>
-      <w:r>
-        <w:rPr>
-          <w:rFonts w:ascii="Calibri" w:eastAsia="Times New Roman" w:hAnsi="Calibri" w:cs="Times New Roman"/>
-          <w:color w:val="000000"/>
-          <w:lang w:eastAsia="en-GB"/>
-        </w:rPr>
-        <w:t xml:space="preserve">ion, along with the appropriate </w:t>
-      </w:r>
-      <w:r>
-        <w:rPr>
-          <w:rFonts w:ascii="Calibri" w:eastAsia="Times New Roman" w:hAnsi="Calibri" w:cs="Times New Roman"/>
-          <w:color w:val="000000"/>
-          <w:lang w:eastAsia="en-GB"/>
-        </w:rPr>
-        <w:t>mark scheme, within 5 minutes.</w:t>
+        <w:t>Check test questions and mark schemes already on the database for errors and flagging them as incorrect with a comment within the required time for each question and less than a minute to flag and report errors.</w:t>
       </w:r>
     </w:p>
     <w:p>
@@ -5907,7 +5985,7 @@
           <w:color w:val="000000"/>
           <w:lang w:eastAsia="en-GB"/>
         </w:rPr>
-        <w:t>Import questions from an old test, split up question by question, along with the appropriate mark scheme, within 5 minutes.</w:t>
+        <w:t>Check new questions that are about to be put onto the database for errors and flagging them as incorrect with a comment within the required time for each question and less than a minute to flag and report errors.</w:t>
       </w:r>
     </w:p>
     <w:p>
@@ -5925,8 +6003,26 @@
           <w:color w:val="000000"/>
           <w:lang w:eastAsia="en-GB"/>
         </w:rPr>
-        <w:t>Correct an error identified by the checker so that users can update the database to the newer set off data that is correct.</w:t>
-      </w:r>
+        <w:t xml:space="preserve">Verify that the errors spotted by the users </w:t>
+      </w:r>
+    </w:p>
+    <w:p>
+      <w:pPr>
+        <w:pStyle w:val="Heading2"/>
+        <w:rPr>
+          <w:rFonts w:eastAsia="Times New Roman"/>
+          <w:lang w:eastAsia="en-GB"/>
+        </w:rPr>
+      </w:pPr>
+      <w:bookmarkStart w:id="9" w:name="_Toc449083580"/>
+      <w:r>
+        <w:rPr>
+          <w:rFonts w:eastAsia="Times New Roman"/>
+          <w:lang w:eastAsia="en-GB"/>
+        </w:rPr>
+        <w:t>Interview plan</w:t>
+      </w:r>
+      <w:bookmarkEnd w:id="9"/>
     </w:p>
     <w:p>
       <w:pPr>
@@ -5936,105 +6032,15 @@
           <w:lang w:eastAsia="en-GB"/>
         </w:rPr>
       </w:pPr>
-      <w:bookmarkStart w:id="9" w:name="_Toc449083579"/>
+      <w:bookmarkStart w:id="10" w:name="_Toc449083581"/>
       <w:r>
         <w:rPr>
           <w:rFonts w:eastAsia="Times New Roman"/>
           <w:lang w:eastAsia="en-GB"/>
         </w:rPr>
-        <w:t>Checker to System</w:t>
-      </w:r>
-      <w:bookmarkEnd w:id="9"/>
-    </w:p>
-    <w:p>
-      <w:pPr>
-        <w:spacing w:after="0" w:line="240" w:lineRule="auto"/>
-        <w:rPr>
-          <w:rFonts w:ascii="Calibri" w:eastAsia="Times New Roman" w:hAnsi="Calibri" w:cs="Times New Roman"/>
-          <w:color w:val="000000"/>
-          <w:lang w:eastAsia="en-GB"/>
-        </w:rPr>
-      </w:pPr>
-      <w:r>
-        <w:rPr>
-          <w:rFonts w:ascii="Calibri" w:eastAsia="Times New Roman" w:hAnsi="Calibri" w:cs="Times New Roman"/>
-          <w:color w:val="000000"/>
-          <w:lang w:eastAsia="en-GB"/>
-        </w:rPr>
-        <w:t>Check test questions and mark schemes already on the database for errors and flagging them as incorrect with a comment within the required time for each question and less than a minute to flag and report errors.</w:t>
-      </w:r>
-    </w:p>
-    <w:p>
-      <w:pPr>
-        <w:spacing w:after="0" w:line="240" w:lineRule="auto"/>
-        <w:rPr>
-          <w:rFonts w:ascii="Calibri" w:eastAsia="Times New Roman" w:hAnsi="Calibri" w:cs="Times New Roman"/>
-          <w:color w:val="000000"/>
-          <w:lang w:eastAsia="en-GB"/>
-        </w:rPr>
-      </w:pPr>
-      <w:r>
-        <w:rPr>
-          <w:rFonts w:ascii="Calibri" w:eastAsia="Times New Roman" w:hAnsi="Calibri" w:cs="Times New Roman"/>
-          <w:color w:val="000000"/>
-          <w:lang w:eastAsia="en-GB"/>
-        </w:rPr>
-        <w:t>Check new questions that are about to be put onto the database for errors and flagging them as incorrect with a comment within the required time for each question and less than a minute to flag and report errors.</w:t>
-      </w:r>
-    </w:p>
-    <w:p>
-      <w:pPr>
-        <w:spacing w:after="0" w:line="240" w:lineRule="auto"/>
-        <w:rPr>
-          <w:rFonts w:ascii="Calibri" w:eastAsia="Times New Roman" w:hAnsi="Calibri" w:cs="Times New Roman"/>
-          <w:color w:val="000000"/>
-          <w:lang w:eastAsia="en-GB"/>
-        </w:rPr>
-      </w:pPr>
-      <w:r>
-        <w:rPr>
-          <w:rFonts w:ascii="Calibri" w:eastAsia="Times New Roman" w:hAnsi="Calibri" w:cs="Times New Roman"/>
-          <w:color w:val="000000"/>
-          <w:lang w:eastAsia="en-GB"/>
-        </w:rPr>
-        <w:t xml:space="preserve">Verify that the errors spotted by the users </w:t>
-      </w:r>
-    </w:p>
-    <w:p>
-      <w:pPr>
-        <w:pStyle w:val="Heading2"/>
-        <w:rPr>
-          <w:rFonts w:eastAsia="Times New Roman"/>
-          <w:lang w:eastAsia="en-GB"/>
-        </w:rPr>
-      </w:pPr>
-      <w:bookmarkStart w:id="10" w:name="_Toc449083580"/>
-      <w:r>
-        <w:rPr>
-          <w:rFonts w:eastAsia="Times New Roman"/>
-          <w:lang w:eastAsia="en-GB"/>
-        </w:rPr>
-        <w:t>Interview plan</w:t>
+        <w:t>Questions</w:t>
       </w:r>
       <w:bookmarkEnd w:id="10"/>
-    </w:p>
-    <w:p>
-      <w:pPr>
-        <w:pStyle w:val="Heading3"/>
-        <w:rPr>
-          <w:rFonts w:eastAsia="Times New Roman"/>
-          <w:lang w:eastAsia="en-GB"/>
-        </w:rPr>
-      </w:pPr>
-      <w:bookmarkStart w:id="11" w:name="_Toc449083581"/>
-      <w:r>
-        <w:rPr>
-          <w:rFonts w:eastAsia="Times New Roman"/>
-          <w:lang w:eastAsia="en-GB"/>
-        </w:rPr>
-        <w:t>Questions</w:t>
-      </w:r>
-      <w:bookmarkEnd w:id="11"/>
     </w:p>
     <w:p>
       <w:pPr>
@@ -6143,7 +6149,23 @@
           <w:color w:val="000000"/>
           <w:lang w:eastAsia="en-GB"/>
         </w:rPr>
-        <w:t>How long do you want it to take to get a tests?</w:t>
+        <w:t>How long do yo</w:t>
+      </w:r>
+      <w:r>
+        <w:rPr>
+          <w:rFonts w:ascii="Calibri" w:eastAsia="Times New Roman" w:hAnsi="Calibri" w:cs="Times New Roman"/>
+          <w:color w:val="000000"/>
+          <w:lang w:eastAsia="en-GB"/>
+        </w:rPr>
+        <w:t>u want it to take to get a test</w:t>
+      </w:r>
+      <w:r>
+        <w:rPr>
+          <w:rFonts w:ascii="Calibri" w:eastAsia="Times New Roman" w:hAnsi="Calibri" w:cs="Times New Roman"/>
+          <w:color w:val="000000"/>
+          <w:lang w:eastAsia="en-GB"/>
+        </w:rPr>
+        <w:t>?</w:t>
       </w:r>
     </w:p>
     <w:p>
@@ -6530,7 +6552,7 @@
           <w:color w:val="000000"/>
           <w:lang w:eastAsia="en-GB"/>
         </w:rPr>
-        <w:t>What are the three frustration you have with the current way you find tests?</w:t>
+        <w:t>What are the frustration you have with the current way you find tests?</w:t>
       </w:r>
     </w:p>
     <w:p>
@@ -6573,7 +6595,23 @@
           <w:color w:val="000000"/>
           <w:lang w:eastAsia="en-GB"/>
         </w:rPr>
-        <w:t>Name 3 factors that are most important to you?</w:t>
+        <w:t xml:space="preserve">Name 3 factors </w:t>
+      </w:r>
+      <w:r>
+        <w:rPr>
+          <w:rFonts w:ascii="Calibri" w:eastAsia="Times New Roman" w:hAnsi="Calibri" w:cs="Times New Roman"/>
+          <w:color w:val="000000"/>
+          <w:lang w:eastAsia="en-GB"/>
+        </w:rPr>
+        <w:t xml:space="preserve">of the system </w:t>
+      </w:r>
+      <w:r>
+        <w:rPr>
+          <w:rFonts w:ascii="Calibri" w:eastAsia="Times New Roman" w:hAnsi="Calibri" w:cs="Times New Roman"/>
+          <w:color w:val="000000"/>
+          <w:lang w:eastAsia="en-GB"/>
+        </w:rPr>
+        <w:t>that are most important to you?</w:t>
       </w:r>
     </w:p>
     <w:p>
@@ -6620,7 +6658,39 @@
           <w:color w:val="000000"/>
           <w:lang w:eastAsia="en-GB"/>
         </w:rPr>
-        <w:t>Name 3 factors that are most important to you?</w:t>
+        <w:t>Name 3 factors</w:t>
+      </w:r>
+      <w:r>
+        <w:rPr>
+          <w:rFonts w:ascii="Calibri" w:eastAsia="Times New Roman" w:hAnsi="Calibri" w:cs="Times New Roman"/>
+          <w:color w:val="000000"/>
+          <w:lang w:eastAsia="en-GB"/>
+        </w:rPr>
+        <w:t xml:space="preserve"> of the system</w:t>
+      </w:r>
+      <w:r>
+        <w:rPr>
+          <w:rFonts w:ascii="Calibri" w:eastAsia="Times New Roman" w:hAnsi="Calibri" w:cs="Times New Roman"/>
+          <w:color w:val="000000"/>
+          <w:lang w:eastAsia="en-GB"/>
+        </w:rPr>
+        <w:t xml:space="preserve"> that are </w:t>
+      </w:r>
+      <w:r>
+        <w:rPr>
+          <w:rFonts w:ascii="Calibri" w:eastAsia="Times New Roman" w:hAnsi="Calibri" w:cs="Times New Roman"/>
+          <w:color w:val="000000"/>
+          <w:lang w:eastAsia="en-GB"/>
+        </w:rPr>
+        <w:t xml:space="preserve">least </w:t>
+      </w:r>
+      <w:r>
+        <w:rPr>
+          <w:rFonts w:ascii="Calibri" w:eastAsia="Times New Roman" w:hAnsi="Calibri" w:cs="Times New Roman"/>
+          <w:color w:val="000000"/>
+          <w:lang w:eastAsia="en-GB"/>
+        </w:rPr>
+        <w:t>important to you?</w:t>
       </w:r>
     </w:p>
     <w:p>
@@ -6650,19 +6720,676 @@
           <w:lang w:eastAsia="en-GB"/>
         </w:rPr>
       </w:pPr>
-      <w:bookmarkStart w:id="12" w:name="_Toc449083582"/>
-      <w:r>
+      <w:bookmarkStart w:id="11" w:name="_Toc449083582"/>
+      <w:bookmarkStart w:id="12" w:name="_Toc449083583"/>
+    </w:p>
+    <w:p>
+      <w:pPr>
+        <w:rPr>
+          <w:lang w:eastAsia="en-GB"/>
+        </w:rPr>
+      </w:pPr>
+    </w:p>
+    <w:p>
+      <w:pPr>
+        <w:rPr>
+          <w:lang w:eastAsia="en-GB"/>
+        </w:rPr>
+      </w:pPr>
+    </w:p>
+    <w:p>
+      <w:pPr>
+        <w:pStyle w:val="Heading3"/>
         <w:rPr>
           <w:rFonts w:eastAsia="Times New Roman"/>
           <w:lang w:eastAsia="en-GB"/>
         </w:rPr>
-        <w:t>Sample data</w:t>
+      </w:pPr>
+      <w:r>
+        <w:rPr>
+          <w:rFonts w:eastAsia="Times New Roman"/>
+          <w:lang w:eastAsia="en-GB"/>
+        </w:rPr>
+        <w:lastRenderedPageBreak/>
+        <w:t>Transcript</w:t>
       </w:r>
       <w:bookmarkEnd w:id="12"/>
     </w:p>
     <w:p>
       <w:pPr>
         <w:spacing w:after="0" w:line="240" w:lineRule="auto"/>
+        <w:textAlignment w:val="center"/>
+        <w:rPr>
+          <w:rFonts w:ascii="Calibri" w:eastAsia="Times New Roman" w:hAnsi="Calibri" w:cs="Times New Roman"/>
+          <w:color w:val="000000"/>
+          <w:lang w:eastAsia="en-GB"/>
+        </w:rPr>
+      </w:pPr>
+      <w:r>
+        <w:rPr>
+          <w:rFonts w:ascii="Calibri" w:eastAsia="Times New Roman" w:hAnsi="Calibri" w:cs="Times New Roman"/>
+          <w:color w:val="000000"/>
+          <w:lang w:eastAsia="en-GB"/>
+        </w:rPr>
+        <w:t xml:space="preserve">Simon: </w:t>
+      </w:r>
+      <w:r>
+        <w:rPr>
+          <w:rFonts w:ascii="Calibri" w:eastAsia="Times New Roman" w:hAnsi="Calibri" w:cs="Times New Roman"/>
+          <w:color w:val="000000"/>
+          <w:lang w:eastAsia="en-GB"/>
+        </w:rPr>
+        <w:t>Would you prefer the program to be online or offline?</w:t>
+      </w:r>
+    </w:p>
+    <w:p>
+      <w:pPr>
+        <w:spacing w:after="0" w:line="240" w:lineRule="auto"/>
+        <w:ind w:left="357"/>
+        <w:rPr>
+          <w:rFonts w:ascii="Calibri" w:eastAsia="Times New Roman" w:hAnsi="Calibri" w:cs="Times New Roman"/>
+          <w:color w:val="000000"/>
+          <w:lang w:eastAsia="en-GB"/>
+        </w:rPr>
+      </w:pPr>
+      <w:r>
+        <w:rPr>
+          <w:rFonts w:ascii="Calibri" w:eastAsia="Times New Roman" w:hAnsi="Calibri" w:cs="Times New Roman"/>
+          <w:color w:val="000000"/>
+          <w:lang w:eastAsia="en-GB"/>
+        </w:rPr>
+        <w:t> </w:t>
+      </w:r>
+    </w:p>
+    <w:p>
+      <w:pPr>
+        <w:spacing w:after="0" w:line="240" w:lineRule="auto"/>
+        <w:textAlignment w:val="center"/>
+        <w:rPr>
+          <w:rFonts w:ascii="Calibri" w:eastAsia="Times New Roman" w:hAnsi="Calibri" w:cs="Times New Roman"/>
+          <w:color w:val="000000"/>
+          <w:lang w:eastAsia="en-GB"/>
+        </w:rPr>
+      </w:pPr>
+      <w:r>
+        <w:rPr>
+          <w:rFonts w:ascii="Calibri" w:eastAsia="Times New Roman" w:hAnsi="Calibri" w:cs="Times New Roman"/>
+          <w:color w:val="000000"/>
+          <w:lang w:eastAsia="en-GB"/>
+        </w:rPr>
+        <w:t xml:space="preserve">Simon: </w:t>
+      </w:r>
+      <w:r>
+        <w:rPr>
+          <w:rFonts w:ascii="Calibri" w:eastAsia="Times New Roman" w:hAnsi="Calibri" w:cs="Times New Roman"/>
+          <w:color w:val="000000"/>
+          <w:lang w:eastAsia="en-GB"/>
+        </w:rPr>
+        <w:t>Would you ever use the application on your phone?</w:t>
+      </w:r>
+    </w:p>
+    <w:p>
+      <w:pPr>
+        <w:spacing w:after="0" w:line="240" w:lineRule="auto"/>
+        <w:ind w:left="357"/>
+        <w:rPr>
+          <w:rFonts w:ascii="Calibri" w:eastAsia="Times New Roman" w:hAnsi="Calibri" w:cs="Times New Roman"/>
+          <w:color w:val="000000"/>
+          <w:lang w:eastAsia="en-GB"/>
+        </w:rPr>
+      </w:pPr>
+      <w:r>
+        <w:rPr>
+          <w:rFonts w:ascii="Calibri" w:eastAsia="Times New Roman" w:hAnsi="Calibri" w:cs="Times New Roman"/>
+          <w:color w:val="000000"/>
+          <w:lang w:eastAsia="en-GB"/>
+        </w:rPr>
+        <w:t> </w:t>
+      </w:r>
+    </w:p>
+    <w:p>
+      <w:pPr>
+        <w:spacing w:after="0" w:line="240" w:lineRule="auto"/>
+        <w:textAlignment w:val="center"/>
+        <w:rPr>
+          <w:rFonts w:ascii="Calibri" w:eastAsia="Times New Roman" w:hAnsi="Calibri" w:cs="Times New Roman"/>
+          <w:color w:val="000000"/>
+          <w:lang w:eastAsia="en-GB"/>
+        </w:rPr>
+      </w:pPr>
+      <w:r>
+        <w:rPr>
+          <w:rFonts w:ascii="Calibri" w:eastAsia="Times New Roman" w:hAnsi="Calibri" w:cs="Times New Roman"/>
+          <w:color w:val="000000"/>
+          <w:lang w:eastAsia="en-GB"/>
+        </w:rPr>
+        <w:t xml:space="preserve">Simon: </w:t>
+      </w:r>
+      <w:r>
+        <w:rPr>
+          <w:rFonts w:ascii="Calibri" w:eastAsia="Times New Roman" w:hAnsi="Calibri" w:cs="Times New Roman"/>
+          <w:color w:val="000000"/>
+          <w:lang w:eastAsia="en-GB"/>
+        </w:rPr>
+        <w:t>How long do yo</w:t>
+      </w:r>
+      <w:r>
+        <w:rPr>
+          <w:rFonts w:ascii="Calibri" w:eastAsia="Times New Roman" w:hAnsi="Calibri" w:cs="Times New Roman"/>
+          <w:color w:val="000000"/>
+          <w:lang w:eastAsia="en-GB"/>
+        </w:rPr>
+        <w:t>u want it to take to get a test</w:t>
+      </w:r>
+      <w:r>
+        <w:rPr>
+          <w:rFonts w:ascii="Calibri" w:eastAsia="Times New Roman" w:hAnsi="Calibri" w:cs="Times New Roman"/>
+          <w:color w:val="000000"/>
+          <w:lang w:eastAsia="en-GB"/>
+        </w:rPr>
+        <w:t>?</w:t>
+      </w:r>
+    </w:p>
+    <w:p>
+      <w:pPr>
+        <w:spacing w:after="0" w:line="240" w:lineRule="auto"/>
+        <w:ind w:left="357"/>
+        <w:rPr>
+          <w:rFonts w:ascii="Calibri" w:eastAsia="Times New Roman" w:hAnsi="Calibri" w:cs="Times New Roman"/>
+          <w:color w:val="000000"/>
+          <w:lang w:eastAsia="en-GB"/>
+        </w:rPr>
+      </w:pPr>
+      <w:r>
+        <w:rPr>
+          <w:rFonts w:ascii="Calibri" w:eastAsia="Times New Roman" w:hAnsi="Calibri" w:cs="Times New Roman"/>
+          <w:color w:val="000000"/>
+          <w:lang w:eastAsia="en-GB"/>
+        </w:rPr>
+        <w:t> </w:t>
+      </w:r>
+    </w:p>
+    <w:p>
+      <w:pPr>
+        <w:spacing w:after="0" w:line="240" w:lineRule="auto"/>
+        <w:textAlignment w:val="center"/>
+        <w:rPr>
+          <w:rFonts w:ascii="Calibri" w:eastAsia="Times New Roman" w:hAnsi="Calibri" w:cs="Times New Roman"/>
+          <w:color w:val="000000"/>
+          <w:lang w:eastAsia="en-GB"/>
+        </w:rPr>
+      </w:pPr>
+      <w:r>
+        <w:rPr>
+          <w:rFonts w:ascii="Calibri" w:eastAsia="Times New Roman" w:hAnsi="Calibri" w:cs="Times New Roman"/>
+          <w:color w:val="000000"/>
+          <w:lang w:eastAsia="en-GB"/>
+        </w:rPr>
+        <w:t xml:space="preserve">Simon: </w:t>
+      </w:r>
+      <w:r>
+        <w:rPr>
+          <w:rFonts w:ascii="Calibri" w:eastAsia="Times New Roman" w:hAnsi="Calibri" w:cs="Times New Roman"/>
+          <w:color w:val="000000"/>
+          <w:lang w:eastAsia="en-GB"/>
+        </w:rPr>
+        <w:t>Would you prefer a login or not?</w:t>
+      </w:r>
+    </w:p>
+    <w:p>
+      <w:pPr>
+        <w:spacing w:after="0" w:line="240" w:lineRule="auto"/>
+        <w:ind w:left="357"/>
+        <w:rPr>
+          <w:rFonts w:ascii="Calibri" w:eastAsia="Times New Roman" w:hAnsi="Calibri" w:cs="Times New Roman"/>
+          <w:color w:val="000000"/>
+          <w:lang w:eastAsia="en-GB"/>
+        </w:rPr>
+      </w:pPr>
+      <w:r>
+        <w:rPr>
+          <w:rFonts w:ascii="Calibri" w:eastAsia="Times New Roman" w:hAnsi="Calibri" w:cs="Times New Roman"/>
+          <w:color w:val="000000"/>
+          <w:lang w:eastAsia="en-GB"/>
+        </w:rPr>
+        <w:t> </w:t>
+      </w:r>
+    </w:p>
+    <w:p>
+      <w:pPr>
+        <w:spacing w:after="0" w:line="240" w:lineRule="auto"/>
+        <w:textAlignment w:val="center"/>
+        <w:rPr>
+          <w:rFonts w:ascii="Calibri" w:eastAsia="Times New Roman" w:hAnsi="Calibri" w:cs="Times New Roman"/>
+          <w:color w:val="000000"/>
+          <w:lang w:eastAsia="en-GB"/>
+        </w:rPr>
+      </w:pPr>
+      <w:r>
+        <w:rPr>
+          <w:rFonts w:ascii="Calibri" w:eastAsia="Times New Roman" w:hAnsi="Calibri" w:cs="Times New Roman"/>
+          <w:color w:val="000000"/>
+          <w:lang w:eastAsia="en-GB"/>
+        </w:rPr>
+        <w:t xml:space="preserve">Simon: </w:t>
+      </w:r>
+      <w:r>
+        <w:rPr>
+          <w:rFonts w:ascii="Calibri" w:eastAsia="Times New Roman" w:hAnsi="Calibri" w:cs="Times New Roman"/>
+          <w:color w:val="000000"/>
+          <w:lang w:eastAsia="en-GB"/>
+        </w:rPr>
+        <w:t>What criteria would you like to search with?</w:t>
+      </w:r>
+    </w:p>
+    <w:p>
+      <w:pPr>
+        <w:spacing w:after="0" w:line="240" w:lineRule="auto"/>
+        <w:ind w:left="357"/>
+        <w:rPr>
+          <w:rFonts w:ascii="Calibri" w:eastAsia="Times New Roman" w:hAnsi="Calibri" w:cs="Times New Roman"/>
+          <w:color w:val="000000"/>
+          <w:lang w:eastAsia="en-GB"/>
+        </w:rPr>
+      </w:pPr>
+      <w:r>
+        <w:rPr>
+          <w:rFonts w:ascii="Calibri" w:eastAsia="Times New Roman" w:hAnsi="Calibri" w:cs="Times New Roman"/>
+          <w:color w:val="000000"/>
+          <w:lang w:eastAsia="en-GB"/>
+        </w:rPr>
+        <w:t> </w:t>
+      </w:r>
+    </w:p>
+    <w:p>
+      <w:pPr>
+        <w:spacing w:after="0" w:line="240" w:lineRule="auto"/>
+        <w:textAlignment w:val="center"/>
+        <w:rPr>
+          <w:rFonts w:ascii="Calibri" w:eastAsia="Times New Roman" w:hAnsi="Calibri" w:cs="Times New Roman"/>
+          <w:color w:val="000000"/>
+          <w:lang w:eastAsia="en-GB"/>
+        </w:rPr>
+      </w:pPr>
+      <w:r>
+        <w:rPr>
+          <w:rFonts w:ascii="Calibri" w:eastAsia="Times New Roman" w:hAnsi="Calibri" w:cs="Times New Roman"/>
+          <w:color w:val="000000"/>
+          <w:lang w:eastAsia="en-GB"/>
+        </w:rPr>
+        <w:t xml:space="preserve">Simon: </w:t>
+      </w:r>
+      <w:r>
+        <w:rPr>
+          <w:rFonts w:ascii="Calibri" w:eastAsia="Times New Roman" w:hAnsi="Calibri" w:cs="Times New Roman"/>
+          <w:color w:val="000000"/>
+          <w:lang w:eastAsia="en-GB"/>
+        </w:rPr>
+        <w:t>How long does it currently take you to create a test?</w:t>
+      </w:r>
+    </w:p>
+    <w:p>
+      <w:pPr>
+        <w:spacing w:after="0" w:line="240" w:lineRule="auto"/>
+        <w:ind w:left="357"/>
+        <w:rPr>
+          <w:rFonts w:ascii="Calibri" w:eastAsia="Times New Roman" w:hAnsi="Calibri" w:cs="Times New Roman"/>
+          <w:color w:val="000000"/>
+          <w:lang w:eastAsia="en-GB"/>
+        </w:rPr>
+      </w:pPr>
+      <w:r>
+        <w:rPr>
+          <w:rFonts w:ascii="Calibri" w:eastAsia="Times New Roman" w:hAnsi="Calibri" w:cs="Times New Roman"/>
+          <w:color w:val="000000"/>
+          <w:lang w:eastAsia="en-GB"/>
+        </w:rPr>
+        <w:t> </w:t>
+      </w:r>
+    </w:p>
+    <w:p>
+      <w:pPr>
+        <w:spacing w:after="0" w:line="240" w:lineRule="auto"/>
+        <w:textAlignment w:val="center"/>
+        <w:rPr>
+          <w:rFonts w:ascii="Calibri" w:eastAsia="Times New Roman" w:hAnsi="Calibri" w:cs="Times New Roman"/>
+          <w:color w:val="000000"/>
+          <w:lang w:eastAsia="en-GB"/>
+        </w:rPr>
+      </w:pPr>
+      <w:r>
+        <w:rPr>
+          <w:rFonts w:ascii="Calibri" w:eastAsia="Times New Roman" w:hAnsi="Calibri" w:cs="Times New Roman"/>
+          <w:color w:val="000000"/>
+          <w:lang w:eastAsia="en-GB"/>
+        </w:rPr>
+        <w:t xml:space="preserve">Simon: </w:t>
+      </w:r>
+      <w:r>
+        <w:rPr>
+          <w:rFonts w:ascii="Calibri" w:eastAsia="Times New Roman" w:hAnsi="Calibri" w:cs="Times New Roman"/>
+          <w:color w:val="000000"/>
+          <w:lang w:eastAsia="en-GB"/>
+        </w:rPr>
+        <w:t>What kind of scenarios would you use the application?</w:t>
+      </w:r>
+    </w:p>
+    <w:p>
+      <w:pPr>
+        <w:spacing w:after="0" w:line="240" w:lineRule="auto"/>
+        <w:ind w:left="357"/>
+        <w:rPr>
+          <w:rFonts w:ascii="Calibri" w:eastAsia="Times New Roman" w:hAnsi="Calibri" w:cs="Times New Roman"/>
+          <w:color w:val="000000"/>
+          <w:lang w:eastAsia="en-GB"/>
+        </w:rPr>
+      </w:pPr>
+      <w:r>
+        <w:rPr>
+          <w:rFonts w:ascii="Calibri" w:eastAsia="Times New Roman" w:hAnsi="Calibri" w:cs="Times New Roman"/>
+          <w:color w:val="000000"/>
+          <w:lang w:eastAsia="en-GB"/>
+        </w:rPr>
+        <w:t> </w:t>
+      </w:r>
+    </w:p>
+    <w:p>
+      <w:pPr>
+        <w:spacing w:after="0" w:line="240" w:lineRule="auto"/>
+        <w:textAlignment w:val="center"/>
+        <w:rPr>
+          <w:rFonts w:ascii="Calibri" w:eastAsia="Times New Roman" w:hAnsi="Calibri" w:cs="Times New Roman"/>
+          <w:color w:val="000000"/>
+          <w:lang w:eastAsia="en-GB"/>
+        </w:rPr>
+      </w:pPr>
+      <w:r>
+        <w:rPr>
+          <w:rFonts w:ascii="Calibri" w:eastAsia="Times New Roman" w:hAnsi="Calibri" w:cs="Times New Roman"/>
+          <w:color w:val="000000"/>
+          <w:lang w:eastAsia="en-GB"/>
+        </w:rPr>
+        <w:t xml:space="preserve">Simon: </w:t>
+      </w:r>
+      <w:r>
+        <w:rPr>
+          <w:rFonts w:ascii="Calibri" w:eastAsia="Times New Roman" w:hAnsi="Calibri" w:cs="Times New Roman"/>
+          <w:color w:val="000000"/>
+          <w:lang w:eastAsia="en-GB"/>
+        </w:rPr>
+        <w:t>Would you suggest that your students use the program?</w:t>
+      </w:r>
+    </w:p>
+    <w:p>
+      <w:pPr>
+        <w:spacing w:after="0" w:line="240" w:lineRule="auto"/>
+        <w:ind w:left="357"/>
+        <w:rPr>
+          <w:rFonts w:ascii="Calibri" w:eastAsia="Times New Roman" w:hAnsi="Calibri" w:cs="Times New Roman"/>
+          <w:color w:val="000000"/>
+          <w:lang w:eastAsia="en-GB"/>
+        </w:rPr>
+      </w:pPr>
+      <w:r>
+        <w:rPr>
+          <w:rFonts w:ascii="Calibri" w:eastAsia="Times New Roman" w:hAnsi="Calibri" w:cs="Times New Roman"/>
+          <w:color w:val="000000"/>
+          <w:lang w:eastAsia="en-GB"/>
+        </w:rPr>
+        <w:t> </w:t>
+      </w:r>
+      <w:bookmarkStart w:id="13" w:name="_GoBack"/>
+      <w:bookmarkEnd w:id="13"/>
+    </w:p>
+    <w:p>
+      <w:pPr>
+        <w:spacing w:after="0" w:line="240" w:lineRule="auto"/>
+        <w:textAlignment w:val="center"/>
+        <w:rPr>
+          <w:rFonts w:ascii="Calibri" w:eastAsia="Times New Roman" w:hAnsi="Calibri" w:cs="Times New Roman"/>
+          <w:color w:val="000000"/>
+          <w:lang w:eastAsia="en-GB"/>
+        </w:rPr>
+      </w:pPr>
+      <w:r>
+        <w:rPr>
+          <w:rFonts w:ascii="Calibri" w:eastAsia="Times New Roman" w:hAnsi="Calibri" w:cs="Times New Roman"/>
+          <w:color w:val="000000"/>
+          <w:lang w:eastAsia="en-GB"/>
+        </w:rPr>
+        <w:t xml:space="preserve">Simon: </w:t>
+      </w:r>
+      <w:r>
+        <w:rPr>
+          <w:rFonts w:ascii="Calibri" w:eastAsia="Times New Roman" w:hAnsi="Calibri" w:cs="Times New Roman"/>
+          <w:color w:val="000000"/>
+          <w:lang w:eastAsia="en-GB"/>
+        </w:rPr>
+        <w:t>What kind of special features would you like to have?</w:t>
+      </w:r>
+    </w:p>
+    <w:p>
+      <w:pPr>
+        <w:spacing w:after="0" w:line="240" w:lineRule="auto"/>
+        <w:ind w:left="357"/>
+        <w:rPr>
+          <w:rFonts w:ascii="Calibri" w:eastAsia="Times New Roman" w:hAnsi="Calibri" w:cs="Times New Roman"/>
+          <w:color w:val="000000"/>
+          <w:lang w:eastAsia="en-GB"/>
+        </w:rPr>
+      </w:pPr>
+      <w:r>
+        <w:rPr>
+          <w:rFonts w:ascii="Calibri" w:eastAsia="Times New Roman" w:hAnsi="Calibri" w:cs="Times New Roman"/>
+          <w:color w:val="000000"/>
+          <w:lang w:eastAsia="en-GB"/>
+        </w:rPr>
+        <w:t> </w:t>
+      </w:r>
+    </w:p>
+    <w:p>
+      <w:pPr>
+        <w:spacing w:after="0" w:line="240" w:lineRule="auto"/>
+        <w:textAlignment w:val="center"/>
+        <w:rPr>
+          <w:rFonts w:ascii="Calibri" w:eastAsia="Times New Roman" w:hAnsi="Calibri" w:cs="Times New Roman"/>
+          <w:color w:val="000000"/>
+          <w:lang w:eastAsia="en-GB"/>
+        </w:rPr>
+      </w:pPr>
+      <w:r>
+        <w:rPr>
+          <w:rFonts w:ascii="Calibri" w:eastAsia="Times New Roman" w:hAnsi="Calibri" w:cs="Times New Roman"/>
+          <w:color w:val="000000"/>
+          <w:lang w:eastAsia="en-GB"/>
+        </w:rPr>
+        <w:t xml:space="preserve">Simon: </w:t>
+      </w:r>
+      <w:r>
+        <w:rPr>
+          <w:rFonts w:ascii="Calibri" w:eastAsia="Times New Roman" w:hAnsi="Calibri" w:cs="Times New Roman"/>
+          <w:color w:val="000000"/>
+          <w:lang w:eastAsia="en-GB"/>
+        </w:rPr>
+        <w:t>How would you like to report mistakes/bugs? (</w:t>
+      </w:r>
+      <w:proofErr w:type="gramStart"/>
+      <w:r>
+        <w:rPr>
+          <w:rFonts w:ascii="Calibri" w:eastAsia="Times New Roman" w:hAnsi="Calibri" w:cs="Times New Roman"/>
+          <w:color w:val="000000"/>
+          <w:lang w:eastAsia="en-GB"/>
+        </w:rPr>
+        <w:t>email</w:t>
+      </w:r>
+      <w:proofErr w:type="gramEnd"/>
+      <w:r>
+        <w:rPr>
+          <w:rFonts w:ascii="Calibri" w:eastAsia="Times New Roman" w:hAnsi="Calibri" w:cs="Times New Roman"/>
+          <w:color w:val="000000"/>
+          <w:lang w:eastAsia="en-GB"/>
+        </w:rPr>
+        <w:t>, online page, on application)</w:t>
+      </w:r>
+    </w:p>
+    <w:p>
+      <w:pPr>
+        <w:spacing w:after="0" w:line="240" w:lineRule="auto"/>
+        <w:ind w:left="357"/>
+        <w:rPr>
+          <w:rFonts w:ascii="Calibri" w:eastAsia="Times New Roman" w:hAnsi="Calibri" w:cs="Times New Roman"/>
+          <w:color w:val="000000"/>
+          <w:lang w:eastAsia="en-GB"/>
+        </w:rPr>
+      </w:pPr>
+      <w:r>
+        <w:rPr>
+          <w:rFonts w:ascii="Calibri" w:eastAsia="Times New Roman" w:hAnsi="Calibri" w:cs="Times New Roman"/>
+          <w:color w:val="000000"/>
+          <w:lang w:eastAsia="en-GB"/>
+        </w:rPr>
+        <w:t> </w:t>
+      </w:r>
+    </w:p>
+    <w:p>
+      <w:pPr>
+        <w:spacing w:after="0" w:line="240" w:lineRule="auto"/>
+        <w:textAlignment w:val="center"/>
+        <w:rPr>
+          <w:rFonts w:ascii="Calibri" w:eastAsia="Times New Roman" w:hAnsi="Calibri" w:cs="Times New Roman"/>
+          <w:color w:val="000000"/>
+          <w:lang w:eastAsia="en-GB"/>
+        </w:rPr>
+      </w:pPr>
+      <w:r>
+        <w:rPr>
+          <w:rFonts w:ascii="Calibri" w:eastAsia="Times New Roman" w:hAnsi="Calibri" w:cs="Times New Roman"/>
+          <w:color w:val="000000"/>
+          <w:lang w:eastAsia="en-GB"/>
+        </w:rPr>
+        <w:t xml:space="preserve">Simon: </w:t>
+      </w:r>
+      <w:r>
+        <w:rPr>
+          <w:rFonts w:ascii="Calibri" w:eastAsia="Times New Roman" w:hAnsi="Calibri" w:cs="Times New Roman"/>
+          <w:color w:val="000000"/>
+          <w:lang w:eastAsia="en-GB"/>
+        </w:rPr>
+        <w:t>What kind of styling would you like the program to have?</w:t>
+      </w:r>
+    </w:p>
+    <w:p>
+      <w:pPr>
+        <w:spacing w:after="0" w:line="240" w:lineRule="auto"/>
+        <w:ind w:left="357"/>
+        <w:rPr>
+          <w:rFonts w:ascii="Calibri" w:eastAsia="Times New Roman" w:hAnsi="Calibri" w:cs="Times New Roman"/>
+          <w:color w:val="000000"/>
+          <w:lang w:eastAsia="en-GB"/>
+        </w:rPr>
+      </w:pPr>
+      <w:r>
+        <w:rPr>
+          <w:rFonts w:ascii="Calibri" w:eastAsia="Times New Roman" w:hAnsi="Calibri" w:cs="Times New Roman"/>
+          <w:color w:val="000000"/>
+          <w:lang w:eastAsia="en-GB"/>
+        </w:rPr>
+        <w:t> </w:t>
+      </w:r>
+    </w:p>
+    <w:p>
+      <w:pPr>
+        <w:spacing w:after="0" w:line="240" w:lineRule="auto"/>
+        <w:textAlignment w:val="center"/>
+        <w:rPr>
+          <w:rFonts w:ascii="Calibri" w:eastAsia="Times New Roman" w:hAnsi="Calibri" w:cs="Times New Roman"/>
+          <w:color w:val="000000"/>
+          <w:lang w:eastAsia="en-GB"/>
+        </w:rPr>
+      </w:pPr>
+      <w:r>
+        <w:rPr>
+          <w:rFonts w:ascii="Calibri" w:eastAsia="Times New Roman" w:hAnsi="Calibri" w:cs="Times New Roman"/>
+          <w:color w:val="000000"/>
+          <w:lang w:eastAsia="en-GB"/>
+        </w:rPr>
+        <w:t xml:space="preserve">Simon: </w:t>
+      </w:r>
+      <w:r>
+        <w:rPr>
+          <w:rFonts w:ascii="Calibri" w:eastAsia="Times New Roman" w:hAnsi="Calibri" w:cs="Times New Roman"/>
+          <w:color w:val="000000"/>
+          <w:lang w:eastAsia="en-GB"/>
+        </w:rPr>
+        <w:t>What are the frustration you have with the current way you find tests?</w:t>
+      </w:r>
+    </w:p>
+    <w:p>
+      <w:pPr>
+        <w:spacing w:after="0" w:line="240" w:lineRule="auto"/>
+        <w:ind w:left="357"/>
+        <w:rPr>
+          <w:rFonts w:ascii="Calibri" w:eastAsia="Times New Roman" w:hAnsi="Calibri" w:cs="Times New Roman"/>
+          <w:color w:val="000000"/>
+          <w:lang w:eastAsia="en-GB"/>
+        </w:rPr>
+      </w:pPr>
+      <w:r>
+        <w:rPr>
+          <w:rFonts w:ascii="Calibri" w:eastAsia="Times New Roman" w:hAnsi="Calibri" w:cs="Times New Roman"/>
+          <w:color w:val="000000"/>
+          <w:lang w:eastAsia="en-GB"/>
+        </w:rPr>
+        <w:t> </w:t>
+      </w:r>
+    </w:p>
+    <w:p>
+      <w:pPr>
+        <w:spacing w:after="0" w:line="240" w:lineRule="auto"/>
+        <w:textAlignment w:val="center"/>
+        <w:rPr>
+          <w:rFonts w:ascii="Calibri" w:eastAsia="Times New Roman" w:hAnsi="Calibri" w:cs="Times New Roman"/>
+          <w:color w:val="000000"/>
+          <w:lang w:eastAsia="en-GB"/>
+        </w:rPr>
+      </w:pPr>
+      <w:r>
+        <w:rPr>
+          <w:rFonts w:ascii="Calibri" w:eastAsia="Times New Roman" w:hAnsi="Calibri" w:cs="Times New Roman"/>
+          <w:color w:val="000000"/>
+          <w:lang w:eastAsia="en-GB"/>
+        </w:rPr>
+        <w:t xml:space="preserve">Simon: </w:t>
+      </w:r>
+      <w:r>
+        <w:rPr>
+          <w:rFonts w:ascii="Calibri" w:eastAsia="Times New Roman" w:hAnsi="Calibri" w:cs="Times New Roman"/>
+          <w:color w:val="000000"/>
+          <w:lang w:eastAsia="en-GB"/>
+        </w:rPr>
+        <w:t xml:space="preserve">Name 3 factors </w:t>
+      </w:r>
+      <w:r>
+        <w:rPr>
+          <w:rFonts w:ascii="Calibri" w:eastAsia="Times New Roman" w:hAnsi="Calibri" w:cs="Times New Roman"/>
+          <w:color w:val="000000"/>
+          <w:lang w:eastAsia="en-GB"/>
+        </w:rPr>
+        <w:t xml:space="preserve">of the system </w:t>
+      </w:r>
+      <w:r>
+        <w:rPr>
+          <w:rFonts w:ascii="Calibri" w:eastAsia="Times New Roman" w:hAnsi="Calibri" w:cs="Times New Roman"/>
+          <w:color w:val="000000"/>
+          <w:lang w:eastAsia="en-GB"/>
+        </w:rPr>
+        <w:t>that are most important to you?</w:t>
+      </w:r>
+    </w:p>
+    <w:p>
+      <w:pPr>
+        <w:spacing w:after="0" w:line="240" w:lineRule="auto"/>
+        <w:ind w:left="357"/>
         <w:rPr>
           <w:rFonts w:ascii="Calibri" w:eastAsia="Times New Roman" w:hAnsi="Calibri" w:cs="Times New Roman"/>
           <w:color w:val="5B9BD5"/>
@@ -6684,21 +7411,123 @@
     </w:p>
     <w:p>
       <w:pPr>
+        <w:spacing w:after="0" w:line="240" w:lineRule="auto"/>
+        <w:textAlignment w:val="center"/>
+        <w:rPr>
+          <w:rFonts w:ascii="Calibri" w:eastAsia="Times New Roman" w:hAnsi="Calibri" w:cs="Times New Roman"/>
+          <w:color w:val="000000"/>
+          <w:lang w:eastAsia="en-GB"/>
+        </w:rPr>
+      </w:pPr>
+      <w:r>
+        <w:rPr>
+          <w:rFonts w:ascii="Calibri" w:eastAsia="Times New Roman" w:hAnsi="Calibri" w:cs="Times New Roman"/>
+          <w:color w:val="000000"/>
+          <w:lang w:eastAsia="en-GB"/>
+        </w:rPr>
+        <w:t xml:space="preserve">Simon: </w:t>
+      </w:r>
+      <w:r>
+        <w:rPr>
+          <w:rFonts w:ascii="Calibri" w:eastAsia="Times New Roman" w:hAnsi="Calibri" w:cs="Times New Roman"/>
+          <w:color w:val="000000"/>
+          <w:lang w:eastAsia="en-GB"/>
+        </w:rPr>
+        <w:t>Name 3 factors</w:t>
+      </w:r>
+      <w:r>
+        <w:rPr>
+          <w:rFonts w:ascii="Calibri" w:eastAsia="Times New Roman" w:hAnsi="Calibri" w:cs="Times New Roman"/>
+          <w:color w:val="000000"/>
+          <w:lang w:eastAsia="en-GB"/>
+        </w:rPr>
+        <w:t xml:space="preserve"> of the system</w:t>
+      </w:r>
+      <w:r>
+        <w:rPr>
+          <w:rFonts w:ascii="Calibri" w:eastAsia="Times New Roman" w:hAnsi="Calibri" w:cs="Times New Roman"/>
+          <w:color w:val="000000"/>
+          <w:lang w:eastAsia="en-GB"/>
+        </w:rPr>
+        <w:t xml:space="preserve"> that are </w:t>
+      </w:r>
+      <w:r>
+        <w:rPr>
+          <w:rFonts w:ascii="Calibri" w:eastAsia="Times New Roman" w:hAnsi="Calibri" w:cs="Times New Roman"/>
+          <w:color w:val="000000"/>
+          <w:lang w:eastAsia="en-GB"/>
+        </w:rPr>
+        <w:t xml:space="preserve">least </w:t>
+      </w:r>
+      <w:r>
+        <w:rPr>
+          <w:rFonts w:ascii="Calibri" w:eastAsia="Times New Roman" w:hAnsi="Calibri" w:cs="Times New Roman"/>
+          <w:color w:val="000000"/>
+          <w:lang w:eastAsia="en-GB"/>
+        </w:rPr>
+        <w:t>important to you?</w:t>
+      </w:r>
+    </w:p>
+    <w:p>
+      <w:pPr>
+        <w:rPr>
+          <w:lang w:eastAsia="en-GB"/>
+        </w:rPr>
+      </w:pPr>
+    </w:p>
+    <w:p>
+      <w:pPr>
+        <w:rPr>
+          <w:lang w:eastAsia="en-GB"/>
+        </w:rPr>
+      </w:pPr>
+    </w:p>
+    <w:p>
+      <w:pPr>
         <w:pStyle w:val="Heading3"/>
         <w:rPr>
           <w:rFonts w:eastAsia="Times New Roman"/>
           <w:lang w:eastAsia="en-GB"/>
         </w:rPr>
       </w:pPr>
-      <w:bookmarkStart w:id="13" w:name="_Toc449083583"/>
       <w:r>
         <w:rPr>
           <w:rFonts w:eastAsia="Times New Roman"/>
           <w:lang w:eastAsia="en-GB"/>
         </w:rPr>
-        <w:t>Transcript</w:t>
-      </w:r>
-      <w:bookmarkEnd w:id="13"/>
+        <w:t>Sample data</w:t>
+      </w:r>
+      <w:bookmarkEnd w:id="11"/>
+    </w:p>
+    <w:p>
+      <w:pPr>
+        <w:pStyle w:val="Heading4"/>
+        <w:rPr>
+          <w:rFonts w:eastAsia="Times New Roman"/>
+          <w:lang w:eastAsia="en-GB"/>
+        </w:rPr>
+      </w:pPr>
+      <w:r>
+        <w:rPr>
+          <w:rFonts w:eastAsia="Times New Roman"/>
+          <w:lang w:eastAsia="en-GB"/>
+        </w:rPr>
+        <w:t>PDF</w:t>
+      </w:r>
+    </w:p>
+    <w:p>
+      <w:pPr>
+        <w:pStyle w:val="Heading4"/>
+        <w:rPr>
+          <w:lang w:eastAsia="en-GB"/>
+        </w:rPr>
+      </w:pPr>
+      <w:r>
+        <w:rPr>
+          <w:lang w:eastAsia="en-GB"/>
+        </w:rPr>
+        <w:t>Word (able to copy and paste into program)</w:t>
+      </w:r>
     </w:p>
     <w:p>
       <w:pPr>
@@ -7426,6 +8255,28 @@
       <w:szCs w:val="24"/>
     </w:rPr>
   </w:style>
+  <w:style w:type="paragraph" w:styleId="Heading4">
+    <w:name w:val="heading 4"/>
+    <w:basedOn w:val="Normal"/>
+    <w:next w:val="Normal"/>
+    <w:link w:val="Heading4Char"/>
+    <w:uiPriority w:val="9"/>
+    <w:unhideWhenUsed/>
+    <w:qFormat/>
+    <w:rsid w:val="00295C6F"/>
+    <w:pPr>
+      <w:keepNext/>
+      <w:keepLines/>
+      <w:spacing w:before="40" w:after="0"/>
+      <w:outlineLvl w:val="3"/>
+    </w:pPr>
+    <w:rPr>
+      <w:rFonts w:asciiTheme="majorHAnsi" w:eastAsiaTheme="majorEastAsia" w:hAnsiTheme="majorHAnsi" w:cstheme="majorBidi"/>
+      <w:i/>
+      <w:iCs/>
+      <w:color w:val="2E74B5" w:themeColor="accent1" w:themeShade="BF"/>
+    </w:rPr>
+  </w:style>
   <w:style w:type="character" w:default="1" w:styleId="DefaultParagraphFont">
     <w:name w:val="Default Paragraph Font"/>
     <w:uiPriority w:val="1"/>
@@ -7596,6 +8447,19 @@
     <w:rPr>
       <w:color w:val="0563C1" w:themeColor="hyperlink"/>
       <w:u w:val="single"/>
+    </w:rPr>
+  </w:style>
+  <w:style w:type="character" w:customStyle="1" w:styleId="Heading4Char">
+    <w:name w:val="Heading 4 Char"/>
+    <w:basedOn w:val="DefaultParagraphFont"/>
+    <w:link w:val="Heading4"/>
+    <w:uiPriority w:val="9"/>
+    <w:rsid w:val="00295C6F"/>
+    <w:rPr>
+      <w:rFonts w:asciiTheme="majorHAnsi" w:eastAsiaTheme="majorEastAsia" w:hAnsiTheme="majorHAnsi" w:cstheme="majorBidi"/>
+      <w:i/>
+      <w:iCs/>
+      <w:color w:val="2E74B5" w:themeColor="accent1" w:themeShade="BF"/>
     </w:rPr>
   </w:style>
 </w:styles>
@@ -7886,7 +8750,7 @@
 </file>
 
 <file path=customXml/itemProps2.xml><?xml version="1.0" encoding="utf-8"?>
-<ds:datastoreItem xmlns:ds="http://schemas.openxmlformats.org/officeDocument/2006/customXml" ds:itemID="{BFDDC12C-A93D-415D-B356-6C99CB54FDA3}">
+<ds:datastoreItem xmlns:ds="http://schemas.openxmlformats.org/officeDocument/2006/customXml" ds:itemID="{43F4FFB8-97B4-4E97-8BCB-DA77540C0DB6}">
   <ds:schemaRefs>
     <ds:schemaRef ds:uri="http://schemas.openxmlformats.org/officeDocument/2006/bibliography"/>
   </ds:schemaRefs>

</xml_diff>

<commit_message>
finished analysis write up for comp sci
</commit_message>
<xml_diff>
--- a/Computer Science Project/Write Up Document.docx
+++ b/Computer Science Project/Write Up Document.docx
@@ -6720,8 +6720,8 @@
           <w:lang w:eastAsia="en-GB"/>
         </w:rPr>
       </w:pPr>
-      <w:bookmarkStart w:id="11" w:name="_Toc449083582"/>
-      <w:bookmarkStart w:id="12" w:name="_Toc449083583"/>
+      <w:bookmarkStart w:id="11" w:name="_Toc449083583"/>
+      <w:bookmarkStart w:id="12" w:name="_Toc449083582"/>
     </w:p>
     <w:p>
       <w:pPr>
@@ -6753,751 +6753,661 @@
         <w:lastRenderedPageBreak/>
         <w:t>Transcript</w:t>
       </w:r>
+      <w:bookmarkEnd w:id="11"/>
+    </w:p>
+    <w:p>
+      <w:pPr>
+        <w:rPr>
+          <w:lang w:eastAsia="en-GB"/>
+        </w:rPr>
+      </w:pPr>
+      <w:r>
+        <w:rPr>
+          <w:lang w:eastAsia="en-GB"/>
+        </w:rPr>
+        <w:t xml:space="preserve">Simon: </w:t>
+      </w:r>
+      <w:r>
+        <w:rPr>
+          <w:lang w:eastAsia="en-GB"/>
+        </w:rPr>
+        <w:t>Would you prefer the program to be online or offline?</w:t>
+      </w:r>
+    </w:p>
+    <w:p>
+      <w:pPr>
+        <w:rPr>
+          <w:lang w:eastAsia="en-GB"/>
+        </w:rPr>
+      </w:pPr>
+      <w:r>
+        <w:rPr>
+          <w:lang w:eastAsia="en-GB"/>
+        </w:rPr>
+        <w:t xml:space="preserve">Debbie: </w:t>
+      </w:r>
+      <w:r>
+        <w:rPr>
+          <w:lang w:eastAsia="en-GB"/>
+        </w:rPr>
+        <w:t>Online</w:t>
+      </w:r>
+    </w:p>
+    <w:p>
+      <w:pPr>
+        <w:rPr>
+          <w:lang w:eastAsia="en-GB"/>
+        </w:rPr>
+      </w:pPr>
+      <w:r>
+        <w:rPr>
+          <w:lang w:eastAsia="en-GB"/>
+        </w:rPr>
+        <w:t xml:space="preserve">Simon: </w:t>
+      </w:r>
+      <w:r>
+        <w:rPr>
+          <w:lang w:eastAsia="en-GB"/>
+        </w:rPr>
+        <w:t>Would you ever use the application on your phone?</w:t>
+      </w:r>
+    </w:p>
+    <w:p>
+      <w:pPr>
+        <w:rPr>
+          <w:lang w:eastAsia="en-GB"/>
+        </w:rPr>
+      </w:pPr>
+      <w:r>
+        <w:rPr>
+          <w:lang w:eastAsia="en-GB"/>
+        </w:rPr>
+        <w:t xml:space="preserve">Debbie: </w:t>
+      </w:r>
+      <w:r>
+        <w:rPr>
+          <w:lang w:eastAsia="en-GB"/>
+        </w:rPr>
+        <w:t>No</w:t>
+      </w:r>
+    </w:p>
+    <w:p>
+      <w:pPr>
+        <w:rPr>
+          <w:lang w:eastAsia="en-GB"/>
+        </w:rPr>
+      </w:pPr>
+      <w:r>
+        <w:rPr>
+          <w:lang w:eastAsia="en-GB"/>
+        </w:rPr>
+        <w:t xml:space="preserve">Simon: </w:t>
+      </w:r>
+      <w:r>
+        <w:rPr>
+          <w:lang w:eastAsia="en-GB"/>
+        </w:rPr>
+        <w:t>How long do yo</w:t>
+      </w:r>
+      <w:r>
+        <w:rPr>
+          <w:lang w:eastAsia="en-GB"/>
+        </w:rPr>
+        <w:t>u want it to take to get a test</w:t>
+      </w:r>
+      <w:r>
+        <w:rPr>
+          <w:lang w:eastAsia="en-GB"/>
+        </w:rPr>
+        <w:t>?</w:t>
+      </w:r>
+    </w:p>
+    <w:p>
+      <w:pPr>
+        <w:rPr>
+          <w:lang w:eastAsia="en-GB"/>
+        </w:rPr>
+      </w:pPr>
+      <w:r>
+        <w:rPr>
+          <w:lang w:eastAsia="en-GB"/>
+        </w:rPr>
+        <w:t xml:space="preserve">Debbie: </w:t>
+      </w:r>
+      <w:r>
+        <w:rPr>
+          <w:lang w:eastAsia="en-GB"/>
+        </w:rPr>
+        <w:t>1-2 hours</w:t>
+      </w:r>
+    </w:p>
+    <w:p>
+      <w:pPr>
+        <w:rPr>
+          <w:lang w:eastAsia="en-GB"/>
+        </w:rPr>
+      </w:pPr>
+      <w:r>
+        <w:rPr>
+          <w:lang w:eastAsia="en-GB"/>
+        </w:rPr>
+        <w:t xml:space="preserve">Simon: </w:t>
+      </w:r>
+      <w:r>
+        <w:rPr>
+          <w:lang w:eastAsia="en-GB"/>
+        </w:rPr>
+        <w:t>Would you prefer a login or not?</w:t>
+      </w:r>
+    </w:p>
+    <w:p>
+      <w:pPr>
+        <w:rPr>
+          <w:lang w:eastAsia="en-GB"/>
+        </w:rPr>
+      </w:pPr>
+      <w:r>
+        <w:rPr>
+          <w:lang w:eastAsia="en-GB"/>
+        </w:rPr>
+        <w:t xml:space="preserve">Debbie: </w:t>
+      </w:r>
+      <w:r>
+        <w:rPr>
+          <w:lang w:eastAsia="en-GB"/>
+        </w:rPr>
+        <w:t>Yes</w:t>
+      </w:r>
+    </w:p>
+    <w:p>
+      <w:pPr>
+        <w:rPr>
+          <w:lang w:eastAsia="en-GB"/>
+        </w:rPr>
+      </w:pPr>
+      <w:r>
+        <w:rPr>
+          <w:lang w:eastAsia="en-GB"/>
+        </w:rPr>
+        <w:t xml:space="preserve">Simon: </w:t>
+      </w:r>
+      <w:r>
+        <w:rPr>
+          <w:lang w:eastAsia="en-GB"/>
+        </w:rPr>
+        <w:t>What criteria would you like to search with?</w:t>
+      </w:r>
+    </w:p>
+    <w:p>
+      <w:pPr>
+        <w:rPr>
+          <w:lang w:eastAsia="en-GB"/>
+        </w:rPr>
+      </w:pPr>
+      <w:r>
+        <w:rPr>
+          <w:lang w:eastAsia="en-GB"/>
+        </w:rPr>
+        <w:t xml:space="preserve">Debbie: </w:t>
+      </w:r>
+      <w:r>
+        <w:rPr>
+          <w:lang w:eastAsia="en-GB"/>
+        </w:rPr>
+        <w:t>topic and grade</w:t>
+      </w:r>
+    </w:p>
+    <w:p>
+      <w:pPr>
+        <w:rPr>
+          <w:lang w:eastAsia="en-GB"/>
+        </w:rPr>
+      </w:pPr>
+      <w:r>
+        <w:rPr>
+          <w:lang w:eastAsia="en-GB"/>
+        </w:rPr>
+        <w:t xml:space="preserve">Simon: </w:t>
+      </w:r>
+      <w:r>
+        <w:rPr>
+          <w:lang w:eastAsia="en-GB"/>
+        </w:rPr>
+        <w:t>How long does it currently take you to create a test?</w:t>
+      </w:r>
+    </w:p>
+    <w:p>
+      <w:pPr>
+        <w:rPr>
+          <w:lang w:eastAsia="en-GB"/>
+        </w:rPr>
+      </w:pPr>
+      <w:r>
+        <w:rPr>
+          <w:lang w:eastAsia="en-GB"/>
+        </w:rPr>
+        <w:t xml:space="preserve">Debbie: </w:t>
+      </w:r>
+      <w:r>
+        <w:rPr>
+          <w:lang w:eastAsia="en-GB"/>
+        </w:rPr>
+        <w:t>3-4 hours</w:t>
+      </w:r>
+    </w:p>
+    <w:p>
+      <w:pPr>
+        <w:rPr>
+          <w:lang w:eastAsia="en-GB"/>
+        </w:rPr>
+      </w:pPr>
+      <w:r>
+        <w:rPr>
+          <w:lang w:eastAsia="en-GB"/>
+        </w:rPr>
+        <w:t xml:space="preserve">Simon: </w:t>
+      </w:r>
+      <w:r>
+        <w:rPr>
+          <w:lang w:eastAsia="en-GB"/>
+        </w:rPr>
+        <w:t>What kind of scenarios would you use the application?</w:t>
+      </w:r>
+    </w:p>
+    <w:p>
+      <w:pPr>
+        <w:rPr>
+          <w:lang w:eastAsia="en-GB"/>
+        </w:rPr>
+      </w:pPr>
+      <w:r>
+        <w:rPr>
+          <w:lang w:eastAsia="en-GB"/>
+        </w:rPr>
+        <w:t xml:space="preserve">Debbie: </w:t>
+      </w:r>
+      <w:r>
+        <w:rPr>
+          <w:lang w:eastAsia="en-GB"/>
+        </w:rPr>
+        <w:t>creating end of topic and end of year tests</w:t>
+      </w:r>
+    </w:p>
+    <w:p>
+      <w:pPr>
+        <w:rPr>
+          <w:lang w:eastAsia="en-GB"/>
+        </w:rPr>
+      </w:pPr>
+      <w:r>
+        <w:rPr>
+          <w:lang w:eastAsia="en-GB"/>
+        </w:rPr>
+        <w:t xml:space="preserve">Simon: </w:t>
+      </w:r>
+      <w:r>
+        <w:rPr>
+          <w:lang w:eastAsia="en-GB"/>
+        </w:rPr>
+        <w:t>Would you suggest that your students use the program?</w:t>
+      </w:r>
+    </w:p>
+    <w:p>
+      <w:pPr>
+        <w:rPr>
+          <w:lang w:eastAsia="en-GB"/>
+        </w:rPr>
+      </w:pPr>
+      <w:r>
+        <w:rPr>
+          <w:lang w:eastAsia="en-GB"/>
+        </w:rPr>
+        <w:t xml:space="preserve">Debbie: </w:t>
+      </w:r>
+      <w:r>
+        <w:rPr>
+          <w:lang w:eastAsia="en-GB"/>
+        </w:rPr>
+        <w:t xml:space="preserve">No so that they cannot see any of </w:t>
+      </w:r>
+      <w:proofErr w:type="spellStart"/>
+      <w:proofErr w:type="gramStart"/>
+      <w:r>
+        <w:rPr>
+          <w:lang w:eastAsia="en-GB"/>
+        </w:rPr>
+        <w:t>te</w:t>
+      </w:r>
+      <w:proofErr w:type="spellEnd"/>
+      <w:proofErr w:type="gramEnd"/>
+      <w:r>
+        <w:rPr>
+          <w:lang w:eastAsia="en-GB"/>
+        </w:rPr>
+        <w:t xml:space="preserve"> questions before my tests</w:t>
+      </w:r>
+    </w:p>
+    <w:p>
+      <w:pPr>
+        <w:rPr>
+          <w:lang w:eastAsia="en-GB"/>
+        </w:rPr>
+      </w:pPr>
+      <w:r>
+        <w:rPr>
+          <w:lang w:eastAsia="en-GB"/>
+        </w:rPr>
+        <w:t xml:space="preserve">Simon: </w:t>
+      </w:r>
+      <w:r>
+        <w:rPr>
+          <w:lang w:eastAsia="en-GB"/>
+        </w:rPr>
+        <w:t>What kind of special features would you like to have?</w:t>
+      </w:r>
+    </w:p>
+    <w:p>
+      <w:pPr>
+        <w:rPr>
+          <w:lang w:eastAsia="en-GB"/>
+        </w:rPr>
+      </w:pPr>
+      <w:r>
+        <w:rPr>
+          <w:lang w:eastAsia="en-GB"/>
+        </w:rPr>
+        <w:t xml:space="preserve">Debbie: </w:t>
+      </w:r>
+      <w:r>
+        <w:rPr>
+          <w:lang w:eastAsia="en-GB"/>
+        </w:rPr>
+        <w:t>searching by topic and level and maybe tell me how long the test would take to answer</w:t>
+      </w:r>
+    </w:p>
+    <w:p>
+      <w:pPr>
+        <w:rPr>
+          <w:lang w:eastAsia="en-GB"/>
+        </w:rPr>
+      </w:pPr>
+      <w:r>
+        <w:rPr>
+          <w:lang w:eastAsia="en-GB"/>
+        </w:rPr>
+        <w:t xml:space="preserve">Simon: </w:t>
+      </w:r>
+      <w:r>
+        <w:rPr>
+          <w:lang w:eastAsia="en-GB"/>
+        </w:rPr>
+        <w:t>How would you like to report mistakes/bugs? (</w:t>
+      </w:r>
+      <w:r>
+        <w:rPr>
+          <w:lang w:eastAsia="en-GB"/>
+        </w:rPr>
+        <w:t>Email</w:t>
+      </w:r>
+      <w:r>
+        <w:rPr>
+          <w:lang w:eastAsia="en-GB"/>
+        </w:rPr>
+        <w:t>, online page, on application)</w:t>
+      </w:r>
+    </w:p>
+    <w:p>
+      <w:pPr>
+        <w:rPr>
+          <w:lang w:eastAsia="en-GB"/>
+        </w:rPr>
+      </w:pPr>
+      <w:r>
+        <w:rPr>
+          <w:lang w:eastAsia="en-GB"/>
+        </w:rPr>
+        <w:t xml:space="preserve">Debbie: </w:t>
+      </w:r>
+      <w:r>
+        <w:rPr>
+          <w:lang w:eastAsia="en-GB"/>
+        </w:rPr>
+        <w:t>Email</w:t>
+      </w:r>
+    </w:p>
+    <w:p>
+      <w:pPr>
+        <w:rPr>
+          <w:lang w:eastAsia="en-GB"/>
+        </w:rPr>
+      </w:pPr>
+      <w:r>
+        <w:rPr>
+          <w:lang w:eastAsia="en-GB"/>
+        </w:rPr>
+        <w:t xml:space="preserve">Simon: </w:t>
+      </w:r>
+      <w:r>
+        <w:rPr>
+          <w:lang w:eastAsia="en-GB"/>
+        </w:rPr>
+        <w:t>What kind of styling would you like the program to have?</w:t>
+      </w:r>
+    </w:p>
+    <w:p>
+      <w:pPr>
+        <w:rPr>
+          <w:lang w:eastAsia="en-GB"/>
+        </w:rPr>
+      </w:pPr>
+      <w:r>
+        <w:rPr>
+          <w:lang w:eastAsia="en-GB"/>
+        </w:rPr>
+        <w:t xml:space="preserve">Debbie: </w:t>
+      </w:r>
+      <w:r>
+        <w:rPr>
+          <w:lang w:eastAsia="en-GB"/>
+        </w:rPr>
+        <w:t>easy to read, no fancy logos or animations. Lots of drop down boxes and search fields.</w:t>
+      </w:r>
+    </w:p>
+    <w:p>
+      <w:pPr>
+        <w:rPr>
+          <w:lang w:eastAsia="en-GB"/>
+        </w:rPr>
+      </w:pPr>
+      <w:r>
+        <w:rPr>
+          <w:lang w:eastAsia="en-GB"/>
+        </w:rPr>
+        <w:t xml:space="preserve">Simon: </w:t>
+      </w:r>
+      <w:r>
+        <w:rPr>
+          <w:lang w:eastAsia="en-GB"/>
+        </w:rPr>
+        <w:t>What are the frustration you have with the current way you find tests?</w:t>
+      </w:r>
+    </w:p>
+    <w:p>
+      <w:pPr>
+        <w:rPr>
+          <w:lang w:eastAsia="en-GB"/>
+        </w:rPr>
+      </w:pPr>
+      <w:r>
+        <w:rPr>
+          <w:lang w:eastAsia="en-GB"/>
+        </w:rPr>
+        <w:t xml:space="preserve">Debbie: </w:t>
+      </w:r>
+      <w:r>
+        <w:rPr>
+          <w:lang w:eastAsia="en-GB"/>
+        </w:rPr>
+        <w:t>I can search by topic and broad level but not any further than that.</w:t>
+      </w:r>
+    </w:p>
+    <w:p>
+      <w:pPr>
+        <w:rPr>
+          <w:lang w:eastAsia="en-GB"/>
+        </w:rPr>
+      </w:pPr>
+      <w:r>
+        <w:rPr>
+          <w:lang w:eastAsia="en-GB"/>
+        </w:rPr>
+        <w:t xml:space="preserve">Simon: </w:t>
+      </w:r>
+      <w:r>
+        <w:rPr>
+          <w:lang w:eastAsia="en-GB"/>
+        </w:rPr>
+        <w:t xml:space="preserve">Name </w:t>
+      </w:r>
+      <w:r>
+        <w:rPr>
+          <w:lang w:eastAsia="en-GB"/>
+        </w:rPr>
+        <w:t xml:space="preserve">factors </w:t>
+      </w:r>
+      <w:r>
+        <w:rPr>
+          <w:lang w:eastAsia="en-GB"/>
+        </w:rPr>
+        <w:t xml:space="preserve">of the system </w:t>
+      </w:r>
+      <w:r>
+        <w:rPr>
+          <w:lang w:eastAsia="en-GB"/>
+        </w:rPr>
+        <w:t>that are most important to you?</w:t>
+      </w:r>
+    </w:p>
+    <w:p>
+      <w:pPr>
+        <w:rPr>
+          <w:lang w:eastAsia="en-GB"/>
+        </w:rPr>
+      </w:pPr>
+      <w:r>
+        <w:rPr>
+          <w:lang w:eastAsia="en-GB"/>
+        </w:rPr>
+        <w:t xml:space="preserve">Debbie: </w:t>
+      </w:r>
+      <w:r>
+        <w:rPr>
+          <w:lang w:eastAsia="en-GB"/>
+        </w:rPr>
+        <w:t>searching by topic, level and easy to use.</w:t>
+      </w:r>
+    </w:p>
+    <w:p>
+      <w:pPr>
+        <w:rPr>
+          <w:lang w:eastAsia="en-GB"/>
+        </w:rPr>
+      </w:pPr>
+      <w:r>
+        <w:rPr>
+          <w:lang w:eastAsia="en-GB"/>
+        </w:rPr>
+        <w:t xml:space="preserve">Simon: </w:t>
+      </w:r>
+      <w:r>
+        <w:rPr>
+          <w:lang w:eastAsia="en-GB"/>
+        </w:rPr>
+        <w:t>Name 3 factors</w:t>
+      </w:r>
+      <w:r>
+        <w:rPr>
+          <w:lang w:eastAsia="en-GB"/>
+        </w:rPr>
+        <w:t xml:space="preserve"> of the system</w:t>
+      </w:r>
+      <w:r>
+        <w:rPr>
+          <w:lang w:eastAsia="en-GB"/>
+        </w:rPr>
+        <w:t xml:space="preserve"> that are </w:t>
+      </w:r>
+      <w:r>
+        <w:rPr>
+          <w:lang w:eastAsia="en-GB"/>
+        </w:rPr>
+        <w:t xml:space="preserve">least </w:t>
+      </w:r>
+      <w:r>
+        <w:rPr>
+          <w:lang w:eastAsia="en-GB"/>
+        </w:rPr>
+        <w:t>important to you?</w:t>
+      </w:r>
+    </w:p>
+    <w:p>
+      <w:pPr>
+        <w:rPr>
+          <w:lang w:eastAsia="en-GB"/>
+        </w:rPr>
+      </w:pPr>
+      <w:r>
+        <w:rPr>
+          <w:lang w:eastAsia="en-GB"/>
+        </w:rPr>
+        <w:t xml:space="preserve">Debbie: </w:t>
+      </w:r>
+      <w:r>
+        <w:rPr>
+          <w:lang w:eastAsia="en-GB"/>
+        </w:rPr>
+        <w:t>The way it looks and a very precise time on how long the test would take, though a rough         idea would be nice.</w:t>
+      </w:r>
+    </w:p>
+    <w:p>
+      <w:pPr>
+        <w:rPr>
+          <w:lang w:eastAsia="en-GB"/>
+        </w:rPr>
+      </w:pPr>
+    </w:p>
+    <w:p>
+      <w:pPr>
+        <w:pStyle w:val="Heading3"/>
+        <w:rPr>
+          <w:rFonts w:eastAsia="Times New Roman"/>
+          <w:lang w:eastAsia="en-GB"/>
+        </w:rPr>
+      </w:pPr>
+      <w:r>
+        <w:rPr>
+          <w:rFonts w:eastAsia="Times New Roman"/>
+          <w:lang w:eastAsia="en-GB"/>
+        </w:rPr>
+        <w:lastRenderedPageBreak/>
+        <w:t>Sample data</w:t>
+      </w:r>
       <w:bookmarkEnd w:id="12"/>
     </w:p>
     <w:p>
       <w:pPr>
-        <w:spacing w:after="0" w:line="240" w:lineRule="auto"/>
-        <w:textAlignment w:val="center"/>
-        <w:rPr>
-          <w:rFonts w:ascii="Calibri" w:eastAsia="Times New Roman" w:hAnsi="Calibri" w:cs="Times New Roman"/>
-          <w:color w:val="000000"/>
-          <w:lang w:eastAsia="en-GB"/>
-        </w:rPr>
-      </w:pPr>
-      <w:r>
-        <w:rPr>
-          <w:rFonts w:ascii="Calibri" w:eastAsia="Times New Roman" w:hAnsi="Calibri" w:cs="Times New Roman"/>
-          <w:color w:val="000000"/>
-          <w:lang w:eastAsia="en-GB"/>
-        </w:rPr>
-        <w:t xml:space="preserve">Simon: </w:t>
-      </w:r>
-      <w:r>
-        <w:rPr>
-          <w:rFonts w:ascii="Calibri" w:eastAsia="Times New Roman" w:hAnsi="Calibri" w:cs="Times New Roman"/>
-          <w:color w:val="000000"/>
-          <w:lang w:eastAsia="en-GB"/>
-        </w:rPr>
-        <w:t>Would you prefer the program to be online or offline?</w:t>
-      </w:r>
-    </w:p>
-    <w:p>
-      <w:pPr>
-        <w:spacing w:after="0" w:line="240" w:lineRule="auto"/>
-        <w:ind w:left="357"/>
-        <w:rPr>
-          <w:rFonts w:ascii="Calibri" w:eastAsia="Times New Roman" w:hAnsi="Calibri" w:cs="Times New Roman"/>
-          <w:color w:val="000000"/>
-          <w:lang w:eastAsia="en-GB"/>
-        </w:rPr>
-      </w:pPr>
-      <w:r>
-        <w:rPr>
-          <w:rFonts w:ascii="Calibri" w:eastAsia="Times New Roman" w:hAnsi="Calibri" w:cs="Times New Roman"/>
-          <w:color w:val="000000"/>
-          <w:lang w:eastAsia="en-GB"/>
-        </w:rPr>
-        <w:t> </w:t>
-      </w:r>
-    </w:p>
-    <w:p>
-      <w:pPr>
-        <w:spacing w:after="0" w:line="240" w:lineRule="auto"/>
-        <w:textAlignment w:val="center"/>
-        <w:rPr>
-          <w:rFonts w:ascii="Calibri" w:eastAsia="Times New Roman" w:hAnsi="Calibri" w:cs="Times New Roman"/>
-          <w:color w:val="000000"/>
-          <w:lang w:eastAsia="en-GB"/>
-        </w:rPr>
-      </w:pPr>
-      <w:r>
-        <w:rPr>
-          <w:rFonts w:ascii="Calibri" w:eastAsia="Times New Roman" w:hAnsi="Calibri" w:cs="Times New Roman"/>
-          <w:color w:val="000000"/>
-          <w:lang w:eastAsia="en-GB"/>
-        </w:rPr>
-        <w:t xml:space="preserve">Simon: </w:t>
-      </w:r>
-      <w:r>
-        <w:rPr>
-          <w:rFonts w:ascii="Calibri" w:eastAsia="Times New Roman" w:hAnsi="Calibri" w:cs="Times New Roman"/>
-          <w:color w:val="000000"/>
-          <w:lang w:eastAsia="en-GB"/>
-        </w:rPr>
-        <w:t>Would you ever use the application on your phone?</w:t>
-      </w:r>
-    </w:p>
-    <w:p>
-      <w:pPr>
-        <w:spacing w:after="0" w:line="240" w:lineRule="auto"/>
-        <w:ind w:left="357"/>
-        <w:rPr>
-          <w:rFonts w:ascii="Calibri" w:eastAsia="Times New Roman" w:hAnsi="Calibri" w:cs="Times New Roman"/>
-          <w:color w:val="000000"/>
-          <w:lang w:eastAsia="en-GB"/>
-        </w:rPr>
-      </w:pPr>
-      <w:r>
-        <w:rPr>
-          <w:rFonts w:ascii="Calibri" w:eastAsia="Times New Roman" w:hAnsi="Calibri" w:cs="Times New Roman"/>
-          <w:color w:val="000000"/>
-          <w:lang w:eastAsia="en-GB"/>
-        </w:rPr>
-        <w:t> </w:t>
-      </w:r>
-    </w:p>
-    <w:p>
-      <w:pPr>
-        <w:spacing w:after="0" w:line="240" w:lineRule="auto"/>
-        <w:textAlignment w:val="center"/>
-        <w:rPr>
-          <w:rFonts w:ascii="Calibri" w:eastAsia="Times New Roman" w:hAnsi="Calibri" w:cs="Times New Roman"/>
-          <w:color w:val="000000"/>
-          <w:lang w:eastAsia="en-GB"/>
-        </w:rPr>
-      </w:pPr>
-      <w:r>
-        <w:rPr>
-          <w:rFonts w:ascii="Calibri" w:eastAsia="Times New Roman" w:hAnsi="Calibri" w:cs="Times New Roman"/>
-          <w:color w:val="000000"/>
-          <w:lang w:eastAsia="en-GB"/>
-        </w:rPr>
-        <w:t xml:space="preserve">Simon: </w:t>
-      </w:r>
-      <w:r>
-        <w:rPr>
-          <w:rFonts w:ascii="Calibri" w:eastAsia="Times New Roman" w:hAnsi="Calibri" w:cs="Times New Roman"/>
-          <w:color w:val="000000"/>
-          <w:lang w:eastAsia="en-GB"/>
-        </w:rPr>
-        <w:t>How long do yo</w:t>
-      </w:r>
-      <w:r>
-        <w:rPr>
-          <w:rFonts w:ascii="Calibri" w:eastAsia="Times New Roman" w:hAnsi="Calibri" w:cs="Times New Roman"/>
-          <w:color w:val="000000"/>
-          <w:lang w:eastAsia="en-GB"/>
-        </w:rPr>
-        <w:t>u want it to take to get a test</w:t>
-      </w:r>
-      <w:r>
-        <w:rPr>
-          <w:rFonts w:ascii="Calibri" w:eastAsia="Times New Roman" w:hAnsi="Calibri" w:cs="Times New Roman"/>
-          <w:color w:val="000000"/>
-          <w:lang w:eastAsia="en-GB"/>
-        </w:rPr>
-        <w:t>?</w:t>
-      </w:r>
-    </w:p>
-    <w:p>
-      <w:pPr>
-        <w:spacing w:after="0" w:line="240" w:lineRule="auto"/>
-        <w:ind w:left="357"/>
-        <w:rPr>
-          <w:rFonts w:ascii="Calibri" w:eastAsia="Times New Roman" w:hAnsi="Calibri" w:cs="Times New Roman"/>
-          <w:color w:val="000000"/>
-          <w:lang w:eastAsia="en-GB"/>
-        </w:rPr>
-      </w:pPr>
-      <w:r>
-        <w:rPr>
-          <w:rFonts w:ascii="Calibri" w:eastAsia="Times New Roman" w:hAnsi="Calibri" w:cs="Times New Roman"/>
-          <w:color w:val="000000"/>
-          <w:lang w:eastAsia="en-GB"/>
-        </w:rPr>
-        <w:t> </w:t>
-      </w:r>
-    </w:p>
-    <w:p>
-      <w:pPr>
-        <w:spacing w:after="0" w:line="240" w:lineRule="auto"/>
-        <w:textAlignment w:val="center"/>
-        <w:rPr>
-          <w:rFonts w:ascii="Calibri" w:eastAsia="Times New Roman" w:hAnsi="Calibri" w:cs="Times New Roman"/>
-          <w:color w:val="000000"/>
-          <w:lang w:eastAsia="en-GB"/>
-        </w:rPr>
-      </w:pPr>
-      <w:r>
-        <w:rPr>
-          <w:rFonts w:ascii="Calibri" w:eastAsia="Times New Roman" w:hAnsi="Calibri" w:cs="Times New Roman"/>
-          <w:color w:val="000000"/>
-          <w:lang w:eastAsia="en-GB"/>
-        </w:rPr>
-        <w:t xml:space="preserve">Simon: </w:t>
-      </w:r>
-      <w:r>
-        <w:rPr>
-          <w:rFonts w:ascii="Calibri" w:eastAsia="Times New Roman" w:hAnsi="Calibri" w:cs="Times New Roman"/>
-          <w:color w:val="000000"/>
-          <w:lang w:eastAsia="en-GB"/>
-        </w:rPr>
-        <w:t>Would you prefer a login or not?</w:t>
-      </w:r>
-    </w:p>
-    <w:p>
-      <w:pPr>
-        <w:spacing w:after="0" w:line="240" w:lineRule="auto"/>
-        <w:ind w:left="357"/>
-        <w:rPr>
-          <w:rFonts w:ascii="Calibri" w:eastAsia="Times New Roman" w:hAnsi="Calibri" w:cs="Times New Roman"/>
-          <w:color w:val="000000"/>
-          <w:lang w:eastAsia="en-GB"/>
-        </w:rPr>
-      </w:pPr>
-      <w:r>
-        <w:rPr>
-          <w:rFonts w:ascii="Calibri" w:eastAsia="Times New Roman" w:hAnsi="Calibri" w:cs="Times New Roman"/>
-          <w:color w:val="000000"/>
-          <w:lang w:eastAsia="en-GB"/>
-        </w:rPr>
-        <w:t> </w:t>
-      </w:r>
-    </w:p>
-    <w:p>
-      <w:pPr>
-        <w:spacing w:after="0" w:line="240" w:lineRule="auto"/>
-        <w:textAlignment w:val="center"/>
-        <w:rPr>
-          <w:rFonts w:ascii="Calibri" w:eastAsia="Times New Roman" w:hAnsi="Calibri" w:cs="Times New Roman"/>
-          <w:color w:val="000000"/>
-          <w:lang w:eastAsia="en-GB"/>
-        </w:rPr>
-      </w:pPr>
-      <w:r>
-        <w:rPr>
-          <w:rFonts w:ascii="Calibri" w:eastAsia="Times New Roman" w:hAnsi="Calibri" w:cs="Times New Roman"/>
-          <w:color w:val="000000"/>
-          <w:lang w:eastAsia="en-GB"/>
-        </w:rPr>
-        <w:t xml:space="preserve">Simon: </w:t>
-      </w:r>
-      <w:r>
-        <w:rPr>
-          <w:rFonts w:ascii="Calibri" w:eastAsia="Times New Roman" w:hAnsi="Calibri" w:cs="Times New Roman"/>
-          <w:color w:val="000000"/>
-          <w:lang w:eastAsia="en-GB"/>
-        </w:rPr>
-        <w:t>What criteria would you like to search with?</w:t>
-      </w:r>
-    </w:p>
-    <w:p>
-      <w:pPr>
-        <w:spacing w:after="0" w:line="240" w:lineRule="auto"/>
-        <w:ind w:left="357"/>
-        <w:rPr>
-          <w:rFonts w:ascii="Calibri" w:eastAsia="Times New Roman" w:hAnsi="Calibri" w:cs="Times New Roman"/>
-          <w:color w:val="000000"/>
-          <w:lang w:eastAsia="en-GB"/>
-        </w:rPr>
-      </w:pPr>
-      <w:r>
-        <w:rPr>
-          <w:rFonts w:ascii="Calibri" w:eastAsia="Times New Roman" w:hAnsi="Calibri" w:cs="Times New Roman"/>
-          <w:color w:val="000000"/>
-          <w:lang w:eastAsia="en-GB"/>
-        </w:rPr>
-        <w:t> </w:t>
-      </w:r>
-    </w:p>
-    <w:p>
-      <w:pPr>
-        <w:spacing w:after="0" w:line="240" w:lineRule="auto"/>
-        <w:textAlignment w:val="center"/>
-        <w:rPr>
-          <w:rFonts w:ascii="Calibri" w:eastAsia="Times New Roman" w:hAnsi="Calibri" w:cs="Times New Roman"/>
-          <w:color w:val="000000"/>
-          <w:lang w:eastAsia="en-GB"/>
-        </w:rPr>
-      </w:pPr>
-      <w:r>
-        <w:rPr>
-          <w:rFonts w:ascii="Calibri" w:eastAsia="Times New Roman" w:hAnsi="Calibri" w:cs="Times New Roman"/>
-          <w:color w:val="000000"/>
-          <w:lang w:eastAsia="en-GB"/>
-        </w:rPr>
-        <w:t xml:space="preserve">Simon: </w:t>
-      </w:r>
-      <w:r>
-        <w:rPr>
-          <w:rFonts w:ascii="Calibri" w:eastAsia="Times New Roman" w:hAnsi="Calibri" w:cs="Times New Roman"/>
-          <w:color w:val="000000"/>
-          <w:lang w:eastAsia="en-GB"/>
-        </w:rPr>
-        <w:t>How long does it currently take you to create a test?</w:t>
-      </w:r>
-    </w:p>
-    <w:p>
-      <w:pPr>
-        <w:spacing w:after="0" w:line="240" w:lineRule="auto"/>
-        <w:ind w:left="357"/>
-        <w:rPr>
-          <w:rFonts w:ascii="Calibri" w:eastAsia="Times New Roman" w:hAnsi="Calibri" w:cs="Times New Roman"/>
-          <w:color w:val="000000"/>
-          <w:lang w:eastAsia="en-GB"/>
-        </w:rPr>
-      </w:pPr>
-      <w:r>
-        <w:rPr>
-          <w:rFonts w:ascii="Calibri" w:eastAsia="Times New Roman" w:hAnsi="Calibri" w:cs="Times New Roman"/>
-          <w:color w:val="000000"/>
-          <w:lang w:eastAsia="en-GB"/>
-        </w:rPr>
-        <w:t> </w:t>
-      </w:r>
-    </w:p>
-    <w:p>
-      <w:pPr>
-        <w:spacing w:after="0" w:line="240" w:lineRule="auto"/>
-        <w:textAlignment w:val="center"/>
-        <w:rPr>
-          <w:rFonts w:ascii="Calibri" w:eastAsia="Times New Roman" w:hAnsi="Calibri" w:cs="Times New Roman"/>
-          <w:color w:val="000000"/>
-          <w:lang w:eastAsia="en-GB"/>
-        </w:rPr>
-      </w:pPr>
-      <w:r>
-        <w:rPr>
-          <w:rFonts w:ascii="Calibri" w:eastAsia="Times New Roman" w:hAnsi="Calibri" w:cs="Times New Roman"/>
-          <w:color w:val="000000"/>
-          <w:lang w:eastAsia="en-GB"/>
-        </w:rPr>
-        <w:t xml:space="preserve">Simon: </w:t>
-      </w:r>
-      <w:r>
-        <w:rPr>
-          <w:rFonts w:ascii="Calibri" w:eastAsia="Times New Roman" w:hAnsi="Calibri" w:cs="Times New Roman"/>
-          <w:color w:val="000000"/>
-          <w:lang w:eastAsia="en-GB"/>
-        </w:rPr>
-        <w:t>What kind of scenarios would you use the application?</w:t>
-      </w:r>
-    </w:p>
-    <w:p>
-      <w:pPr>
-        <w:spacing w:after="0" w:line="240" w:lineRule="auto"/>
-        <w:ind w:left="357"/>
-        <w:rPr>
-          <w:rFonts w:ascii="Calibri" w:eastAsia="Times New Roman" w:hAnsi="Calibri" w:cs="Times New Roman"/>
-          <w:color w:val="000000"/>
-          <w:lang w:eastAsia="en-GB"/>
-        </w:rPr>
-      </w:pPr>
-      <w:r>
-        <w:rPr>
-          <w:rFonts w:ascii="Calibri" w:eastAsia="Times New Roman" w:hAnsi="Calibri" w:cs="Times New Roman"/>
-          <w:color w:val="000000"/>
-          <w:lang w:eastAsia="en-GB"/>
-        </w:rPr>
-        <w:t> </w:t>
-      </w:r>
-    </w:p>
-    <w:p>
-      <w:pPr>
-        <w:spacing w:after="0" w:line="240" w:lineRule="auto"/>
-        <w:textAlignment w:val="center"/>
-        <w:rPr>
-          <w:rFonts w:ascii="Calibri" w:eastAsia="Times New Roman" w:hAnsi="Calibri" w:cs="Times New Roman"/>
-          <w:color w:val="000000"/>
-          <w:lang w:eastAsia="en-GB"/>
-        </w:rPr>
-      </w:pPr>
-      <w:r>
-        <w:rPr>
-          <w:rFonts w:ascii="Calibri" w:eastAsia="Times New Roman" w:hAnsi="Calibri" w:cs="Times New Roman"/>
-          <w:color w:val="000000"/>
-          <w:lang w:eastAsia="en-GB"/>
-        </w:rPr>
-        <w:t xml:space="preserve">Simon: </w:t>
-      </w:r>
-      <w:r>
-        <w:rPr>
-          <w:rFonts w:ascii="Calibri" w:eastAsia="Times New Roman" w:hAnsi="Calibri" w:cs="Times New Roman"/>
-          <w:color w:val="000000"/>
-          <w:lang w:eastAsia="en-GB"/>
-        </w:rPr>
-        <w:t>Would you suggest that your students use the program?</w:t>
-      </w:r>
-    </w:p>
-    <w:p>
-      <w:pPr>
-        <w:spacing w:after="0" w:line="240" w:lineRule="auto"/>
-        <w:ind w:left="357"/>
-        <w:rPr>
-          <w:rFonts w:ascii="Calibri" w:eastAsia="Times New Roman" w:hAnsi="Calibri" w:cs="Times New Roman"/>
-          <w:color w:val="000000"/>
-          <w:lang w:eastAsia="en-GB"/>
-        </w:rPr>
-      </w:pPr>
-      <w:r>
-        <w:rPr>
-          <w:rFonts w:ascii="Calibri" w:eastAsia="Times New Roman" w:hAnsi="Calibri" w:cs="Times New Roman"/>
-          <w:color w:val="000000"/>
-          <w:lang w:eastAsia="en-GB"/>
-        </w:rPr>
-        <w:t> </w:t>
+        <w:rPr>
+          <w:lang w:eastAsia="en-GB"/>
+        </w:rPr>
+      </w:pPr>
+      <w:r>
+        <w:rPr>
+          <w:lang w:eastAsia="en-GB"/>
+        </w:rPr>
+        <w:t>I have this in my folder, cannot find a way to import this.</w:t>
       </w:r>
       <w:bookmarkStart w:id="13" w:name="_GoBack"/>
       <w:bookmarkEnd w:id="13"/>
-    </w:p>
-    <w:p>
-      <w:pPr>
-        <w:spacing w:after="0" w:line="240" w:lineRule="auto"/>
-        <w:textAlignment w:val="center"/>
-        <w:rPr>
-          <w:rFonts w:ascii="Calibri" w:eastAsia="Times New Roman" w:hAnsi="Calibri" w:cs="Times New Roman"/>
-          <w:color w:val="000000"/>
-          <w:lang w:eastAsia="en-GB"/>
-        </w:rPr>
-      </w:pPr>
-      <w:r>
-        <w:rPr>
-          <w:rFonts w:ascii="Calibri" w:eastAsia="Times New Roman" w:hAnsi="Calibri" w:cs="Times New Roman"/>
-          <w:color w:val="000000"/>
-          <w:lang w:eastAsia="en-GB"/>
-        </w:rPr>
-        <w:t xml:space="preserve">Simon: </w:t>
-      </w:r>
-      <w:r>
-        <w:rPr>
-          <w:rFonts w:ascii="Calibri" w:eastAsia="Times New Roman" w:hAnsi="Calibri" w:cs="Times New Roman"/>
-          <w:color w:val="000000"/>
-          <w:lang w:eastAsia="en-GB"/>
-        </w:rPr>
-        <w:t>What kind of special features would you like to have?</w:t>
-      </w:r>
-    </w:p>
-    <w:p>
-      <w:pPr>
-        <w:spacing w:after="0" w:line="240" w:lineRule="auto"/>
-        <w:ind w:left="357"/>
-        <w:rPr>
-          <w:rFonts w:ascii="Calibri" w:eastAsia="Times New Roman" w:hAnsi="Calibri" w:cs="Times New Roman"/>
-          <w:color w:val="000000"/>
-          <w:lang w:eastAsia="en-GB"/>
-        </w:rPr>
-      </w:pPr>
-      <w:r>
-        <w:rPr>
-          <w:rFonts w:ascii="Calibri" w:eastAsia="Times New Roman" w:hAnsi="Calibri" w:cs="Times New Roman"/>
-          <w:color w:val="000000"/>
-          <w:lang w:eastAsia="en-GB"/>
-        </w:rPr>
-        <w:t> </w:t>
-      </w:r>
-    </w:p>
-    <w:p>
-      <w:pPr>
-        <w:spacing w:after="0" w:line="240" w:lineRule="auto"/>
-        <w:textAlignment w:val="center"/>
-        <w:rPr>
-          <w:rFonts w:ascii="Calibri" w:eastAsia="Times New Roman" w:hAnsi="Calibri" w:cs="Times New Roman"/>
-          <w:color w:val="000000"/>
-          <w:lang w:eastAsia="en-GB"/>
-        </w:rPr>
-      </w:pPr>
-      <w:r>
-        <w:rPr>
-          <w:rFonts w:ascii="Calibri" w:eastAsia="Times New Roman" w:hAnsi="Calibri" w:cs="Times New Roman"/>
-          <w:color w:val="000000"/>
-          <w:lang w:eastAsia="en-GB"/>
-        </w:rPr>
-        <w:t xml:space="preserve">Simon: </w:t>
-      </w:r>
-      <w:r>
-        <w:rPr>
-          <w:rFonts w:ascii="Calibri" w:eastAsia="Times New Roman" w:hAnsi="Calibri" w:cs="Times New Roman"/>
-          <w:color w:val="000000"/>
-          <w:lang w:eastAsia="en-GB"/>
-        </w:rPr>
-        <w:t>How would you like to report mistakes/bugs? (</w:t>
-      </w:r>
-      <w:proofErr w:type="gramStart"/>
-      <w:r>
-        <w:rPr>
-          <w:rFonts w:ascii="Calibri" w:eastAsia="Times New Roman" w:hAnsi="Calibri" w:cs="Times New Roman"/>
-          <w:color w:val="000000"/>
-          <w:lang w:eastAsia="en-GB"/>
-        </w:rPr>
-        <w:t>email</w:t>
-      </w:r>
-      <w:proofErr w:type="gramEnd"/>
-      <w:r>
-        <w:rPr>
-          <w:rFonts w:ascii="Calibri" w:eastAsia="Times New Roman" w:hAnsi="Calibri" w:cs="Times New Roman"/>
-          <w:color w:val="000000"/>
-          <w:lang w:eastAsia="en-GB"/>
-        </w:rPr>
-        <w:t>, online page, on application)</w:t>
-      </w:r>
-    </w:p>
-    <w:p>
-      <w:pPr>
-        <w:spacing w:after="0" w:line="240" w:lineRule="auto"/>
-        <w:ind w:left="357"/>
-        <w:rPr>
-          <w:rFonts w:ascii="Calibri" w:eastAsia="Times New Roman" w:hAnsi="Calibri" w:cs="Times New Roman"/>
-          <w:color w:val="000000"/>
-          <w:lang w:eastAsia="en-GB"/>
-        </w:rPr>
-      </w:pPr>
-      <w:r>
-        <w:rPr>
-          <w:rFonts w:ascii="Calibri" w:eastAsia="Times New Roman" w:hAnsi="Calibri" w:cs="Times New Roman"/>
-          <w:color w:val="000000"/>
-          <w:lang w:eastAsia="en-GB"/>
-        </w:rPr>
-        <w:t> </w:t>
-      </w:r>
-    </w:p>
-    <w:p>
-      <w:pPr>
-        <w:spacing w:after="0" w:line="240" w:lineRule="auto"/>
-        <w:textAlignment w:val="center"/>
-        <w:rPr>
-          <w:rFonts w:ascii="Calibri" w:eastAsia="Times New Roman" w:hAnsi="Calibri" w:cs="Times New Roman"/>
-          <w:color w:val="000000"/>
-          <w:lang w:eastAsia="en-GB"/>
-        </w:rPr>
-      </w:pPr>
-      <w:r>
-        <w:rPr>
-          <w:rFonts w:ascii="Calibri" w:eastAsia="Times New Roman" w:hAnsi="Calibri" w:cs="Times New Roman"/>
-          <w:color w:val="000000"/>
-          <w:lang w:eastAsia="en-GB"/>
-        </w:rPr>
-        <w:t xml:space="preserve">Simon: </w:t>
-      </w:r>
-      <w:r>
-        <w:rPr>
-          <w:rFonts w:ascii="Calibri" w:eastAsia="Times New Roman" w:hAnsi="Calibri" w:cs="Times New Roman"/>
-          <w:color w:val="000000"/>
-          <w:lang w:eastAsia="en-GB"/>
-        </w:rPr>
-        <w:t>What kind of styling would you like the program to have?</w:t>
-      </w:r>
-    </w:p>
-    <w:p>
-      <w:pPr>
-        <w:spacing w:after="0" w:line="240" w:lineRule="auto"/>
-        <w:ind w:left="357"/>
-        <w:rPr>
-          <w:rFonts w:ascii="Calibri" w:eastAsia="Times New Roman" w:hAnsi="Calibri" w:cs="Times New Roman"/>
-          <w:color w:val="000000"/>
-          <w:lang w:eastAsia="en-GB"/>
-        </w:rPr>
-      </w:pPr>
-      <w:r>
-        <w:rPr>
-          <w:rFonts w:ascii="Calibri" w:eastAsia="Times New Roman" w:hAnsi="Calibri" w:cs="Times New Roman"/>
-          <w:color w:val="000000"/>
-          <w:lang w:eastAsia="en-GB"/>
-        </w:rPr>
-        <w:t> </w:t>
-      </w:r>
-    </w:p>
-    <w:p>
-      <w:pPr>
-        <w:spacing w:after="0" w:line="240" w:lineRule="auto"/>
-        <w:textAlignment w:val="center"/>
-        <w:rPr>
-          <w:rFonts w:ascii="Calibri" w:eastAsia="Times New Roman" w:hAnsi="Calibri" w:cs="Times New Roman"/>
-          <w:color w:val="000000"/>
-          <w:lang w:eastAsia="en-GB"/>
-        </w:rPr>
-      </w:pPr>
-      <w:r>
-        <w:rPr>
-          <w:rFonts w:ascii="Calibri" w:eastAsia="Times New Roman" w:hAnsi="Calibri" w:cs="Times New Roman"/>
-          <w:color w:val="000000"/>
-          <w:lang w:eastAsia="en-GB"/>
-        </w:rPr>
-        <w:t xml:space="preserve">Simon: </w:t>
-      </w:r>
-      <w:r>
-        <w:rPr>
-          <w:rFonts w:ascii="Calibri" w:eastAsia="Times New Roman" w:hAnsi="Calibri" w:cs="Times New Roman"/>
-          <w:color w:val="000000"/>
-          <w:lang w:eastAsia="en-GB"/>
-        </w:rPr>
-        <w:t>What are the frustration you have with the current way you find tests?</w:t>
-      </w:r>
-    </w:p>
-    <w:p>
-      <w:pPr>
-        <w:spacing w:after="0" w:line="240" w:lineRule="auto"/>
-        <w:ind w:left="357"/>
-        <w:rPr>
-          <w:rFonts w:ascii="Calibri" w:eastAsia="Times New Roman" w:hAnsi="Calibri" w:cs="Times New Roman"/>
-          <w:color w:val="000000"/>
-          <w:lang w:eastAsia="en-GB"/>
-        </w:rPr>
-      </w:pPr>
-      <w:r>
-        <w:rPr>
-          <w:rFonts w:ascii="Calibri" w:eastAsia="Times New Roman" w:hAnsi="Calibri" w:cs="Times New Roman"/>
-          <w:color w:val="000000"/>
-          <w:lang w:eastAsia="en-GB"/>
-        </w:rPr>
-        <w:t> </w:t>
-      </w:r>
-    </w:p>
-    <w:p>
-      <w:pPr>
-        <w:spacing w:after="0" w:line="240" w:lineRule="auto"/>
-        <w:textAlignment w:val="center"/>
-        <w:rPr>
-          <w:rFonts w:ascii="Calibri" w:eastAsia="Times New Roman" w:hAnsi="Calibri" w:cs="Times New Roman"/>
-          <w:color w:val="000000"/>
-          <w:lang w:eastAsia="en-GB"/>
-        </w:rPr>
-      </w:pPr>
-      <w:r>
-        <w:rPr>
-          <w:rFonts w:ascii="Calibri" w:eastAsia="Times New Roman" w:hAnsi="Calibri" w:cs="Times New Roman"/>
-          <w:color w:val="000000"/>
-          <w:lang w:eastAsia="en-GB"/>
-        </w:rPr>
-        <w:t xml:space="preserve">Simon: </w:t>
-      </w:r>
-      <w:r>
-        <w:rPr>
-          <w:rFonts w:ascii="Calibri" w:eastAsia="Times New Roman" w:hAnsi="Calibri" w:cs="Times New Roman"/>
-          <w:color w:val="000000"/>
-          <w:lang w:eastAsia="en-GB"/>
-        </w:rPr>
-        <w:t xml:space="preserve">Name 3 factors </w:t>
-      </w:r>
-      <w:r>
-        <w:rPr>
-          <w:rFonts w:ascii="Calibri" w:eastAsia="Times New Roman" w:hAnsi="Calibri" w:cs="Times New Roman"/>
-          <w:color w:val="000000"/>
-          <w:lang w:eastAsia="en-GB"/>
-        </w:rPr>
-        <w:t xml:space="preserve">of the system </w:t>
-      </w:r>
-      <w:r>
-        <w:rPr>
-          <w:rFonts w:ascii="Calibri" w:eastAsia="Times New Roman" w:hAnsi="Calibri" w:cs="Times New Roman"/>
-          <w:color w:val="000000"/>
-          <w:lang w:eastAsia="en-GB"/>
-        </w:rPr>
-        <w:t>that are most important to you?</w:t>
-      </w:r>
-    </w:p>
-    <w:p>
-      <w:pPr>
-        <w:spacing w:after="0" w:line="240" w:lineRule="auto"/>
-        <w:ind w:left="357"/>
-        <w:rPr>
-          <w:rFonts w:ascii="Calibri" w:eastAsia="Times New Roman" w:hAnsi="Calibri" w:cs="Times New Roman"/>
-          <w:color w:val="5B9BD5"/>
-          <w:sz w:val="24"/>
-          <w:szCs w:val="24"/>
-          <w:lang w:eastAsia="en-GB"/>
-        </w:rPr>
-      </w:pPr>
-      <w:r>
-        <w:rPr>
-          <w:rFonts w:ascii="Calibri" w:eastAsia="Times New Roman" w:hAnsi="Calibri" w:cs="Times New Roman"/>
-          <w:color w:val="5B9BD5"/>
-          <w:sz w:val="24"/>
-          <w:szCs w:val="24"/>
-          <w:lang w:eastAsia="en-GB"/>
-        </w:rPr>
-        <w:t> </w:t>
-      </w:r>
-    </w:p>
-    <w:p>
-      <w:pPr>
-        <w:spacing w:after="0" w:line="240" w:lineRule="auto"/>
-        <w:textAlignment w:val="center"/>
-        <w:rPr>
-          <w:rFonts w:ascii="Calibri" w:eastAsia="Times New Roman" w:hAnsi="Calibri" w:cs="Times New Roman"/>
-          <w:color w:val="000000"/>
-          <w:lang w:eastAsia="en-GB"/>
-        </w:rPr>
-      </w:pPr>
-      <w:r>
-        <w:rPr>
-          <w:rFonts w:ascii="Calibri" w:eastAsia="Times New Roman" w:hAnsi="Calibri" w:cs="Times New Roman"/>
-          <w:color w:val="000000"/>
-          <w:lang w:eastAsia="en-GB"/>
-        </w:rPr>
-        <w:t xml:space="preserve">Simon: </w:t>
-      </w:r>
-      <w:r>
-        <w:rPr>
-          <w:rFonts w:ascii="Calibri" w:eastAsia="Times New Roman" w:hAnsi="Calibri" w:cs="Times New Roman"/>
-          <w:color w:val="000000"/>
-          <w:lang w:eastAsia="en-GB"/>
-        </w:rPr>
-        <w:t>Name 3 factors</w:t>
-      </w:r>
-      <w:r>
-        <w:rPr>
-          <w:rFonts w:ascii="Calibri" w:eastAsia="Times New Roman" w:hAnsi="Calibri" w:cs="Times New Roman"/>
-          <w:color w:val="000000"/>
-          <w:lang w:eastAsia="en-GB"/>
-        </w:rPr>
-        <w:t xml:space="preserve"> of the system</w:t>
-      </w:r>
-      <w:r>
-        <w:rPr>
-          <w:rFonts w:ascii="Calibri" w:eastAsia="Times New Roman" w:hAnsi="Calibri" w:cs="Times New Roman"/>
-          <w:color w:val="000000"/>
-          <w:lang w:eastAsia="en-GB"/>
-        </w:rPr>
-        <w:t xml:space="preserve"> that are </w:t>
-      </w:r>
-      <w:r>
-        <w:rPr>
-          <w:rFonts w:ascii="Calibri" w:eastAsia="Times New Roman" w:hAnsi="Calibri" w:cs="Times New Roman"/>
-          <w:color w:val="000000"/>
-          <w:lang w:eastAsia="en-GB"/>
-        </w:rPr>
-        <w:t xml:space="preserve">least </w:t>
-      </w:r>
-      <w:r>
-        <w:rPr>
-          <w:rFonts w:ascii="Calibri" w:eastAsia="Times New Roman" w:hAnsi="Calibri" w:cs="Times New Roman"/>
-          <w:color w:val="000000"/>
-          <w:lang w:eastAsia="en-GB"/>
-        </w:rPr>
-        <w:t>important to you?</w:t>
-      </w:r>
-    </w:p>
-    <w:p>
-      <w:pPr>
-        <w:rPr>
-          <w:lang w:eastAsia="en-GB"/>
-        </w:rPr>
-      </w:pPr>
-    </w:p>
-    <w:p>
-      <w:pPr>
-        <w:rPr>
-          <w:lang w:eastAsia="en-GB"/>
-        </w:rPr>
-      </w:pPr>
-    </w:p>
-    <w:p>
-      <w:pPr>
-        <w:pStyle w:val="Heading3"/>
-        <w:rPr>
-          <w:rFonts w:eastAsia="Times New Roman"/>
-          <w:lang w:eastAsia="en-GB"/>
-        </w:rPr>
-      </w:pPr>
-      <w:r>
-        <w:rPr>
-          <w:rFonts w:eastAsia="Times New Roman"/>
-          <w:lang w:eastAsia="en-GB"/>
-        </w:rPr>
-        <w:t>Sample data</w:t>
-      </w:r>
-      <w:bookmarkEnd w:id="11"/>
     </w:p>
     <w:p>
       <w:pPr>
@@ -8750,7 +8660,7 @@
 </file>
 
 <file path=customXml/itemProps2.xml><?xml version="1.0" encoding="utf-8"?>
-<ds:datastoreItem xmlns:ds="http://schemas.openxmlformats.org/officeDocument/2006/customXml" ds:itemID="{43F4FFB8-97B4-4E97-8BCB-DA77540C0DB6}">
+<ds:datastoreItem xmlns:ds="http://schemas.openxmlformats.org/officeDocument/2006/customXml" ds:itemID="{6613485F-FD37-4DF3-A696-0740E913D621}">
   <ds:schemaRefs>
     <ds:schemaRef ds:uri="http://schemas.openxmlformats.org/officeDocument/2006/bibliography"/>
   </ds:schemaRefs>

</xml_diff>

<commit_message>
OMG i havent done this for a while
</commit_message>
<xml_diff>
--- a/Computer Science Project/Write Up Document.docx
+++ b/Computer Science Project/Write Up Document.docx
@@ -3467,6 +3467,7 @@
                                 <w:calendar w:val="gregorian"/>
                               </w:date>
                             </w:sdtPr>
+                            <w:sdtEndPr/>
                             <w:sdtContent>
                               <w:p>
                                 <w:pPr>
@@ -3795,6 +3796,7 @@
                               <w:dataBinding w:prefixMappings="xmlns:ns0='http://purl.org/dc/elements/1.1/' xmlns:ns1='http://schemas.openxmlformats.org/package/2006/metadata/core-properties' " w:xpath="/ns1:coreProperties[1]/ns0:creator[1]" w:storeItemID="{6C3C8BC8-F283-45AE-878A-BAB7291924A1}"/>
                               <w:text/>
                             </w:sdtPr>
+                            <w:sdtEndPr/>
                             <w:sdtContent>
                               <w:r>
                                 <w:rPr>
@@ -3831,6 +3833,7 @@
                               <w:dataBinding w:prefixMappings="xmlns:ns0='http://schemas.openxmlformats.org/officeDocument/2006/extended-properties' " w:xpath="/ns0:Properties[1]/ns0:Company[1]" w:storeItemID="{6668398D-A668-4E3E-A5EB-62B293D839F1}"/>
                               <w:text/>
                             </w:sdtPr>
+                            <w:sdtEndPr/>
                             <w:sdtContent>
                               <w:r>
                                 <w:rPr>
@@ -4046,6 +4049,7 @@
                               <w:dataBinding w:prefixMappings="xmlns:ns0='http://purl.org/dc/elements/1.1/' xmlns:ns1='http://schemas.openxmlformats.org/package/2006/metadata/core-properties' " w:xpath="/ns1:coreProperties[1]/ns0:title[1]" w:storeItemID="{6C3C8BC8-F283-45AE-878A-BAB7291924A1}"/>
                               <w:text/>
                             </w:sdtPr>
+                            <w:sdtEndPr/>
                             <w:sdtContent>
                               <w:r>
                                 <w:rPr>
@@ -4081,6 +4085,7 @@
                               <w:dataBinding w:prefixMappings="xmlns:ns0='http://purl.org/dc/elements/1.1/' xmlns:ns1='http://schemas.openxmlformats.org/package/2006/metadata/core-properties' " w:xpath="/ns1:coreProperties[1]/ns0:subject[1]" w:storeItemID="{6C3C8BC8-F283-45AE-878A-BAB7291924A1}"/>
                               <w:text/>
                             </w:sdtPr>
+                            <w:sdtEndPr/>
                             <w:sdtContent>
                               <w:r>
                                 <w:rPr>
@@ -7406,60 +7411,2989 @@
         </w:rPr>
         <w:t>I have this in my folder, cannot find a way to import this.</w:t>
       </w:r>
+    </w:p>
+    <w:p>
+      <w:pPr>
+        <w:pStyle w:val="Heading4"/>
+        <w:rPr>
+          <w:rFonts w:eastAsia="Times New Roman"/>
+          <w:lang w:eastAsia="en-GB"/>
+        </w:rPr>
+      </w:pPr>
+      <w:r>
+        <w:rPr>
+          <w:rFonts w:eastAsia="Times New Roman"/>
+          <w:lang w:eastAsia="en-GB"/>
+        </w:rPr>
+        <w:t>PDF</w:t>
+      </w:r>
+    </w:p>
+    <w:p>
+      <w:pPr>
+        <w:pStyle w:val="Heading4"/>
+        <w:rPr>
+          <w:lang w:eastAsia="en-GB"/>
+        </w:rPr>
+      </w:pPr>
+      <w:r>
+        <w:rPr>
+          <w:lang w:eastAsia="en-GB"/>
+        </w:rPr>
+        <w:t>Word (able to copy and paste into program)</w:t>
+      </w:r>
+    </w:p>
+    <w:p>
+      <w:pPr>
+        <w:rPr>
+          <w:lang w:eastAsia="en-GB"/>
+        </w:rPr>
+      </w:pPr>
+      <w:r>
+        <w:rPr>
+          <w:lang w:eastAsia="en-GB"/>
+        </w:rPr>
+        <w:br w:type="page"/>
+      </w:r>
+    </w:p>
+    <w:p>
+      <w:pPr>
+        <w:pStyle w:val="Heading1"/>
+        <w:rPr>
+          <w:lang w:eastAsia="en-GB"/>
+        </w:rPr>
+      </w:pPr>
+      <w:r>
+        <w:rPr>
+          <w:lang w:eastAsia="en-GB"/>
+        </w:rPr>
+        <w:lastRenderedPageBreak/>
+        <w:t>Design</w:t>
+      </w:r>
+    </w:p>
+    <w:p>
+      <w:pPr>
+        <w:pStyle w:val="Heading2"/>
+        <w:rPr>
+          <w:lang w:eastAsia="en-GB"/>
+        </w:rPr>
+      </w:pPr>
+      <w:r>
+        <w:rPr>
+          <w:lang w:eastAsia="en-GB"/>
+        </w:rPr>
+        <w:t>Test plan</w:t>
+      </w:r>
+    </w:p>
+    <w:p>
+      <w:pPr>
+        <w:spacing w:after="0" w:line="240" w:lineRule="auto"/>
+        <w:rPr>
+          <w:rFonts w:ascii="Calibri" w:eastAsia="Times New Roman" w:hAnsi="Calibri" w:cs="Times New Roman"/>
+          <w:color w:val="000000"/>
+          <w:lang w:eastAsia="en-GB"/>
+        </w:rPr>
+      </w:pPr>
+      <w:r>
+        <w:rPr>
+          <w:rFonts w:ascii="Calibri" w:eastAsia="Times New Roman" w:hAnsi="Calibri" w:cs="Times New Roman"/>
+          <w:color w:val="000000"/>
+          <w:lang w:eastAsia="en-GB"/>
+        </w:rPr>
+        <w:t>The tests I will be running will be to measure the capability and usability of my application for my client.</w:t>
+      </w:r>
+    </w:p>
+    <w:p>
+      <w:pPr>
+        <w:spacing w:after="0" w:line="240" w:lineRule="auto"/>
+        <w:rPr>
+          <w:rFonts w:ascii="Calibri" w:eastAsia="Times New Roman" w:hAnsi="Calibri" w:cs="Times New Roman"/>
+          <w:color w:val="000000"/>
+          <w:lang w:eastAsia="en-GB"/>
+        </w:rPr>
+      </w:pPr>
+      <w:r>
+        <w:rPr>
+          <w:rFonts w:ascii="Calibri" w:eastAsia="Times New Roman" w:hAnsi="Calibri" w:cs="Times New Roman"/>
+          <w:color w:val="000000"/>
+          <w:lang w:eastAsia="en-GB"/>
+        </w:rPr>
+        <w:t>I will only be testing my application with my client, no other applications or clients.</w:t>
+      </w:r>
+    </w:p>
+    <w:p>
+      <w:pPr>
+        <w:spacing w:after="0" w:line="240" w:lineRule="auto"/>
+        <w:rPr>
+          <w:rFonts w:ascii="Calibri" w:eastAsia="Times New Roman" w:hAnsi="Calibri" w:cs="Times New Roman"/>
+          <w:color w:val="000000"/>
+          <w:lang w:eastAsia="en-GB"/>
+        </w:rPr>
+      </w:pPr>
+      <w:r>
+        <w:rPr>
+          <w:rFonts w:ascii="Calibri" w:eastAsia="Times New Roman" w:hAnsi="Calibri" w:cs="Times New Roman"/>
+          <w:color w:val="000000"/>
+          <w:lang w:eastAsia="en-GB"/>
+        </w:rPr>
+        <w:t>The objectives of the tests are to find out whether my application works in the way my client wants it to, these can be found in my use case diagram.</w:t>
+      </w:r>
+    </w:p>
+    <w:p>
+      <w:pPr>
+        <w:spacing w:after="0" w:line="240" w:lineRule="auto"/>
+        <w:rPr>
+          <w:rFonts w:ascii="Calibri" w:eastAsia="Times New Roman" w:hAnsi="Calibri" w:cs="Times New Roman"/>
+          <w:color w:val="000000"/>
+          <w:lang w:eastAsia="en-GB"/>
+        </w:rPr>
+      </w:pPr>
+      <w:r>
+        <w:rPr>
+          <w:rFonts w:ascii="Calibri" w:eastAsia="Times New Roman" w:hAnsi="Calibri" w:cs="Times New Roman"/>
+          <w:color w:val="000000"/>
+          <w:lang w:eastAsia="en-GB"/>
+        </w:rPr>
+        <w:t>This is also another place for debugging the program.</w:t>
+      </w:r>
+    </w:p>
+    <w:p>
+      <w:pPr>
+        <w:spacing w:after="0" w:line="240" w:lineRule="auto"/>
+        <w:rPr>
+          <w:rFonts w:ascii="Calibri" w:eastAsia="Times New Roman" w:hAnsi="Calibri" w:cs="Times New Roman"/>
+          <w:color w:val="000000"/>
+          <w:lang w:eastAsia="en-GB"/>
+        </w:rPr>
+      </w:pPr>
+      <w:r>
+        <w:rPr>
+          <w:rFonts w:ascii="Calibri" w:eastAsia="Times New Roman" w:hAnsi="Calibri" w:cs="Times New Roman"/>
+          <w:color w:val="000000"/>
+          <w:lang w:eastAsia="en-GB"/>
+        </w:rPr>
+        <w:t>The target market for my application are teachers.</w:t>
+      </w:r>
+    </w:p>
+    <w:p>
+      <w:pPr>
+        <w:spacing w:after="0" w:line="240" w:lineRule="auto"/>
+        <w:rPr>
+          <w:rFonts w:ascii="Calibri" w:eastAsia="Times New Roman" w:hAnsi="Calibri" w:cs="Times New Roman"/>
+          <w:color w:val="000000"/>
+          <w:lang w:eastAsia="en-GB"/>
+        </w:rPr>
+      </w:pPr>
+      <w:r>
+        <w:rPr>
+          <w:rFonts w:ascii="Calibri" w:eastAsia="Times New Roman" w:hAnsi="Calibri" w:cs="Times New Roman"/>
+          <w:color w:val="000000"/>
+          <w:lang w:eastAsia="en-GB"/>
+        </w:rPr>
+        <w:t xml:space="preserve">The assumption I will have to make to plan these test are: </w:t>
+      </w:r>
+    </w:p>
+    <w:p>
+      <w:pPr>
+        <w:numPr>
+          <w:ilvl w:val="0"/>
+          <w:numId w:val="15"/>
+        </w:numPr>
+        <w:spacing w:after="0" w:line="240" w:lineRule="auto"/>
+        <w:ind w:left="540"/>
+        <w:textAlignment w:val="center"/>
+        <w:rPr>
+          <w:rFonts w:ascii="Calibri" w:eastAsia="Times New Roman" w:hAnsi="Calibri" w:cs="Times New Roman"/>
+          <w:color w:val="000000"/>
+          <w:lang w:eastAsia="en-GB"/>
+        </w:rPr>
+      </w:pPr>
+      <w:r>
+        <w:rPr>
+          <w:rFonts w:ascii="Calibri" w:eastAsia="Times New Roman" w:hAnsi="Calibri" w:cs="Times New Roman"/>
+          <w:color w:val="000000"/>
+          <w:lang w:eastAsia="en-GB"/>
+        </w:rPr>
+        <w:t>The application will be finished by the time of the test</w:t>
+      </w:r>
+    </w:p>
+    <w:p>
+      <w:pPr>
+        <w:numPr>
+          <w:ilvl w:val="0"/>
+          <w:numId w:val="15"/>
+        </w:numPr>
+        <w:spacing w:after="0" w:line="240" w:lineRule="auto"/>
+        <w:ind w:left="540"/>
+        <w:textAlignment w:val="center"/>
+        <w:rPr>
+          <w:rFonts w:ascii="Calibri" w:eastAsia="Times New Roman" w:hAnsi="Calibri" w:cs="Times New Roman"/>
+          <w:color w:val="000000"/>
+          <w:lang w:eastAsia="en-GB"/>
+        </w:rPr>
+      </w:pPr>
+      <w:r>
+        <w:rPr>
+          <w:rFonts w:ascii="Calibri" w:eastAsia="Times New Roman" w:hAnsi="Calibri" w:cs="Times New Roman"/>
+          <w:color w:val="000000"/>
+          <w:lang w:eastAsia="en-GB"/>
+        </w:rPr>
+        <w:t>My client has their own computer and internet connection</w:t>
+      </w:r>
+    </w:p>
+    <w:p>
+      <w:pPr>
+        <w:numPr>
+          <w:ilvl w:val="0"/>
+          <w:numId w:val="15"/>
+        </w:numPr>
+        <w:spacing w:after="0" w:line="240" w:lineRule="auto"/>
+        <w:ind w:left="540"/>
+        <w:textAlignment w:val="center"/>
+        <w:rPr>
+          <w:rFonts w:ascii="Calibri" w:eastAsia="Times New Roman" w:hAnsi="Calibri" w:cs="Times New Roman"/>
+          <w:color w:val="000000"/>
+          <w:lang w:eastAsia="en-GB"/>
+        </w:rPr>
+      </w:pPr>
+      <w:r>
+        <w:rPr>
+          <w:rFonts w:ascii="Calibri" w:eastAsia="Times New Roman" w:hAnsi="Calibri" w:cs="Times New Roman"/>
+          <w:color w:val="000000"/>
+          <w:lang w:eastAsia="en-GB"/>
+        </w:rPr>
+        <w:t>My client will be available for testing the product</w:t>
+      </w:r>
+    </w:p>
+    <w:p>
+      <w:pPr>
+        <w:spacing w:after="0" w:line="240" w:lineRule="auto"/>
+        <w:rPr>
+          <w:rFonts w:ascii="Calibri" w:eastAsia="Times New Roman" w:hAnsi="Calibri" w:cs="Times New Roman"/>
+          <w:color w:val="000000"/>
+          <w:lang w:eastAsia="en-GB"/>
+        </w:rPr>
+      </w:pPr>
+      <w:r>
+        <w:rPr>
+          <w:rFonts w:ascii="Calibri" w:eastAsia="Times New Roman" w:hAnsi="Calibri" w:cs="Times New Roman"/>
+          <w:color w:val="000000"/>
+          <w:lang w:eastAsia="en-GB"/>
+        </w:rPr>
+        <w:t xml:space="preserve">The testing is planned to be done around June 20th however this may be changed according to the progression of the application. </w:t>
+      </w:r>
+    </w:p>
+    <w:p>
+      <w:pPr>
+        <w:spacing w:after="0" w:line="240" w:lineRule="auto"/>
+        <w:rPr>
+          <w:rFonts w:ascii="Calibri" w:eastAsia="Times New Roman" w:hAnsi="Calibri" w:cs="Times New Roman"/>
+          <w:color w:val="000000"/>
+          <w:lang w:eastAsia="en-GB"/>
+        </w:rPr>
+      </w:pPr>
+      <w:r>
+        <w:rPr>
+          <w:rFonts w:ascii="Calibri" w:eastAsia="Times New Roman" w:hAnsi="Calibri" w:cs="Times New Roman"/>
+          <w:color w:val="000000"/>
+          <w:lang w:eastAsia="en-GB"/>
+        </w:rPr>
+        <w:t>The testing should take no longer than 2 hours so it can all be done on the same day.</w:t>
+      </w:r>
+    </w:p>
+    <w:p>
+      <w:pPr>
+        <w:spacing w:after="0" w:line="240" w:lineRule="auto"/>
+        <w:rPr>
+          <w:rFonts w:ascii="Calibri" w:eastAsia="Times New Roman" w:hAnsi="Calibri" w:cs="Times New Roman"/>
+          <w:color w:val="000000"/>
+          <w:lang w:eastAsia="en-GB"/>
+        </w:rPr>
+      </w:pPr>
+      <w:r>
+        <w:rPr>
+          <w:rFonts w:ascii="Calibri" w:eastAsia="Times New Roman" w:hAnsi="Calibri" w:cs="Times New Roman"/>
+          <w:color w:val="000000"/>
+          <w:lang w:eastAsia="en-GB"/>
+        </w:rPr>
+        <w:t>The tests will take place in the client’s home as this is where they have the need for the application.</w:t>
+      </w:r>
+    </w:p>
+    <w:p>
+      <w:pPr>
+        <w:spacing w:after="0" w:line="240" w:lineRule="auto"/>
+        <w:rPr>
+          <w:rFonts w:ascii="Calibri" w:eastAsia="Times New Roman" w:hAnsi="Calibri" w:cs="Times New Roman"/>
+          <w:color w:val="000000"/>
+          <w:lang w:eastAsia="en-GB"/>
+        </w:rPr>
+      </w:pPr>
+      <w:r>
+        <w:rPr>
+          <w:rFonts w:ascii="Calibri" w:eastAsia="Times New Roman" w:hAnsi="Calibri" w:cs="Times New Roman"/>
+          <w:color w:val="000000"/>
+          <w:lang w:eastAsia="en-GB"/>
+        </w:rPr>
+        <w:t>Some of the risks are that any personal information that is used in the application will be lost or stolen.</w:t>
+      </w:r>
+    </w:p>
+    <w:p>
+      <w:pPr>
+        <w:spacing w:after="0" w:line="240" w:lineRule="auto"/>
+        <w:rPr>
+          <w:rFonts w:ascii="Calibri" w:eastAsia="Times New Roman" w:hAnsi="Calibri" w:cs="Times New Roman"/>
+          <w:color w:val="000000"/>
+          <w:lang w:eastAsia="en-GB"/>
+        </w:rPr>
+      </w:pPr>
+      <w:r>
+        <w:rPr>
+          <w:rFonts w:ascii="Calibri" w:eastAsia="Times New Roman" w:hAnsi="Calibri" w:cs="Times New Roman"/>
+          <w:color w:val="000000"/>
+          <w:lang w:eastAsia="en-GB"/>
+        </w:rPr>
+        <w:t>There will be changes made in the code to deal with these issues.</w:t>
+      </w:r>
+    </w:p>
+    <w:p>
+      <w:pPr>
+        <w:spacing w:after="0" w:line="240" w:lineRule="auto"/>
+        <w:rPr>
+          <w:rFonts w:ascii="Calibri" w:eastAsia="Times New Roman" w:hAnsi="Calibri" w:cs="Times New Roman"/>
+          <w:color w:val="000000"/>
+          <w:lang w:eastAsia="en-GB"/>
+        </w:rPr>
+      </w:pPr>
+      <w:r>
+        <w:rPr>
+          <w:rFonts w:ascii="Calibri" w:eastAsia="Times New Roman" w:hAnsi="Calibri" w:cs="Times New Roman"/>
+          <w:color w:val="000000"/>
+          <w:lang w:eastAsia="en-GB"/>
+        </w:rPr>
+        <w:t>There will be no need for the client to report the issues found as I will be with the client when they are testing.</w:t>
+      </w:r>
+    </w:p>
+    <w:p>
+      <w:pPr>
+        <w:spacing w:after="0" w:line="240" w:lineRule="auto"/>
+        <w:rPr>
+          <w:rFonts w:ascii="Calibri" w:eastAsia="Times New Roman" w:hAnsi="Calibri" w:cs="Times New Roman"/>
+          <w:color w:val="000000"/>
+          <w:lang w:eastAsia="en-GB"/>
+        </w:rPr>
+      </w:pPr>
+      <w:r>
+        <w:rPr>
+          <w:rFonts w:ascii="Calibri" w:eastAsia="Times New Roman" w:hAnsi="Calibri" w:cs="Times New Roman"/>
+          <w:color w:val="000000"/>
+          <w:lang w:eastAsia="en-GB"/>
+        </w:rPr>
+        <w:t>I will be making notes during the testing so that I can fix any issues found.</w:t>
+      </w:r>
+    </w:p>
+    <w:p>
+      <w:pPr>
+        <w:pStyle w:val="Heading2"/>
+        <w:rPr>
+          <w:rFonts w:eastAsia="Times New Roman"/>
+          <w:lang w:eastAsia="en-GB"/>
+        </w:rPr>
+      </w:pPr>
+      <w:r>
+        <w:rPr>
+          <w:rFonts w:eastAsia="Times New Roman"/>
+          <w:lang w:eastAsia="en-GB"/>
+        </w:rPr>
+        <w:t>Test Cases</w:t>
+      </w:r>
+    </w:p>
+    <w:tbl>
+      <w:tblPr>
+        <w:tblW w:w="0" w:type="auto"/>
+        <w:tblBorders>
+          <w:top w:val="single" w:sz="8" w:space="0" w:color="A3A3A3"/>
+          <w:left w:val="single" w:sz="8" w:space="0" w:color="A3A3A3"/>
+          <w:bottom w:val="single" w:sz="8" w:space="0" w:color="A3A3A3"/>
+          <w:right w:val="single" w:sz="8" w:space="0" w:color="A3A3A3"/>
+        </w:tblBorders>
+        <w:tblCellMar>
+          <w:left w:w="0" w:type="dxa"/>
+          <w:right w:w="0" w:type="dxa"/>
+        </w:tblCellMar>
+        <w:tblLook w:val="04A0" w:firstRow="1" w:lastRow="0" w:firstColumn="1" w:lastColumn="0" w:noHBand="0" w:noVBand="1"/>
+      </w:tblPr>
+      <w:tblGrid>
+        <w:gridCol w:w="586"/>
+        <w:gridCol w:w="813"/>
+        <w:gridCol w:w="1657"/>
+        <w:gridCol w:w="563"/>
+        <w:gridCol w:w="1105"/>
+        <w:gridCol w:w="1204"/>
+        <w:gridCol w:w="734"/>
+        <w:gridCol w:w="1208"/>
+        <w:gridCol w:w="1136"/>
+      </w:tblGrid>
+      <w:tr>
+        <w:tc>
+          <w:tcPr>
+            <w:tcW w:w="988" w:type="dxa"/>
+            <w:tcBorders>
+              <w:top w:val="single" w:sz="8" w:space="0" w:color="A3A3A3"/>
+              <w:left w:val="single" w:sz="8" w:space="0" w:color="A3A3A3"/>
+              <w:bottom w:val="single" w:sz="8" w:space="0" w:color="A3A3A3"/>
+              <w:right w:val="single" w:sz="8" w:space="0" w:color="A3A3A3"/>
+            </w:tcBorders>
+            <w:tcMar>
+              <w:top w:w="80" w:type="dxa"/>
+              <w:left w:w="80" w:type="dxa"/>
+              <w:bottom w:w="80" w:type="dxa"/>
+              <w:right w:w="80" w:type="dxa"/>
+            </w:tcMar>
+            <w:hideMark/>
+          </w:tcPr>
+          <w:p>
+            <w:pPr>
+              <w:spacing w:after="0" w:line="240" w:lineRule="auto"/>
+              <w:rPr>
+                <w:rFonts w:ascii="Calibri" w:eastAsia="Times New Roman" w:hAnsi="Calibri" w:cs="Times New Roman"/>
+                <w:lang w:eastAsia="en-GB"/>
+              </w:rPr>
+            </w:pPr>
+            <w:r>
+              <w:rPr>
+                <w:rFonts w:ascii="Calibri" w:eastAsia="Times New Roman" w:hAnsi="Calibri" w:cs="Times New Roman"/>
+                <w:lang w:eastAsia="en-GB"/>
+              </w:rPr>
+              <w:t>Test no</w:t>
+            </w:r>
+          </w:p>
+        </w:tc>
+        <w:tc>
+          <w:tcPr>
+            <w:tcW w:w="960" w:type="dxa"/>
+            <w:tcBorders>
+              <w:top w:val="single" w:sz="8" w:space="0" w:color="A3A3A3"/>
+              <w:left w:val="single" w:sz="8" w:space="0" w:color="A3A3A3"/>
+              <w:bottom w:val="single" w:sz="8" w:space="0" w:color="A3A3A3"/>
+              <w:right w:val="single" w:sz="8" w:space="0" w:color="A3A3A3"/>
+            </w:tcBorders>
+            <w:tcMar>
+              <w:top w:w="80" w:type="dxa"/>
+              <w:left w:w="80" w:type="dxa"/>
+              <w:bottom w:w="80" w:type="dxa"/>
+              <w:right w:w="80" w:type="dxa"/>
+            </w:tcMar>
+            <w:hideMark/>
+          </w:tcPr>
+          <w:p>
+            <w:pPr>
+              <w:spacing w:after="0" w:line="240" w:lineRule="auto"/>
+              <w:rPr>
+                <w:rFonts w:ascii="Calibri" w:eastAsia="Times New Roman" w:hAnsi="Calibri" w:cs="Times New Roman"/>
+                <w:lang w:eastAsia="en-GB"/>
+              </w:rPr>
+            </w:pPr>
+            <w:r>
+              <w:rPr>
+                <w:rFonts w:ascii="Calibri" w:eastAsia="Times New Roman" w:hAnsi="Calibri" w:cs="Times New Roman"/>
+                <w:lang w:eastAsia="en-GB"/>
+              </w:rPr>
+              <w:t xml:space="preserve">Tester </w:t>
+            </w:r>
+          </w:p>
+        </w:tc>
+        <w:tc>
+          <w:tcPr>
+            <w:tcW w:w="3315" w:type="dxa"/>
+            <w:tcBorders>
+              <w:top w:val="single" w:sz="8" w:space="0" w:color="A3A3A3"/>
+              <w:left w:val="single" w:sz="8" w:space="0" w:color="A3A3A3"/>
+              <w:bottom w:val="single" w:sz="8" w:space="0" w:color="A3A3A3"/>
+              <w:right w:val="single" w:sz="8" w:space="0" w:color="A3A3A3"/>
+            </w:tcBorders>
+            <w:tcMar>
+              <w:top w:w="80" w:type="dxa"/>
+              <w:left w:w="80" w:type="dxa"/>
+              <w:bottom w:w="80" w:type="dxa"/>
+              <w:right w:w="80" w:type="dxa"/>
+            </w:tcMar>
+            <w:hideMark/>
+          </w:tcPr>
+          <w:p>
+            <w:pPr>
+              <w:spacing w:after="0" w:line="240" w:lineRule="auto"/>
+              <w:rPr>
+                <w:rFonts w:ascii="Calibri" w:eastAsia="Times New Roman" w:hAnsi="Calibri" w:cs="Times New Roman"/>
+                <w:lang w:eastAsia="en-GB"/>
+              </w:rPr>
+            </w:pPr>
+            <w:r>
+              <w:rPr>
+                <w:rFonts w:ascii="Calibri" w:eastAsia="Times New Roman" w:hAnsi="Calibri" w:cs="Times New Roman"/>
+                <w:lang w:eastAsia="en-GB"/>
+              </w:rPr>
+              <w:t>Task</w:t>
+            </w:r>
+          </w:p>
+        </w:tc>
+        <w:tc>
+          <w:tcPr>
+            <w:tcW w:w="960" w:type="dxa"/>
+            <w:tcBorders>
+              <w:top w:val="single" w:sz="8" w:space="0" w:color="A3A3A3"/>
+              <w:left w:val="single" w:sz="8" w:space="0" w:color="A3A3A3"/>
+              <w:bottom w:val="single" w:sz="8" w:space="0" w:color="A3A3A3"/>
+              <w:right w:val="single" w:sz="8" w:space="0" w:color="A3A3A3"/>
+            </w:tcBorders>
+            <w:tcMar>
+              <w:top w:w="80" w:type="dxa"/>
+              <w:left w:w="80" w:type="dxa"/>
+              <w:bottom w:w="80" w:type="dxa"/>
+              <w:right w:w="80" w:type="dxa"/>
+            </w:tcMar>
+            <w:hideMark/>
+          </w:tcPr>
+          <w:p>
+            <w:pPr>
+              <w:spacing w:after="0" w:line="240" w:lineRule="auto"/>
+              <w:rPr>
+                <w:rFonts w:ascii="Calibri" w:eastAsia="Times New Roman" w:hAnsi="Calibri" w:cs="Times New Roman"/>
+                <w:lang w:eastAsia="en-GB"/>
+              </w:rPr>
+            </w:pPr>
+            <w:r>
+              <w:rPr>
+                <w:rFonts w:ascii="Calibri" w:eastAsia="Times New Roman" w:hAnsi="Calibri" w:cs="Times New Roman"/>
+                <w:lang w:eastAsia="en-GB"/>
+              </w:rPr>
+              <w:t>Risk</w:t>
+            </w:r>
+          </w:p>
+        </w:tc>
+        <w:tc>
+          <w:tcPr>
+            <w:tcW w:w="1246" w:type="dxa"/>
+            <w:tcBorders>
+              <w:top w:val="single" w:sz="8" w:space="0" w:color="A3A3A3"/>
+              <w:left w:val="single" w:sz="8" w:space="0" w:color="A3A3A3"/>
+              <w:bottom w:val="single" w:sz="8" w:space="0" w:color="A3A3A3"/>
+              <w:right w:val="single" w:sz="8" w:space="0" w:color="A3A3A3"/>
+            </w:tcBorders>
+            <w:tcMar>
+              <w:top w:w="80" w:type="dxa"/>
+              <w:left w:w="80" w:type="dxa"/>
+              <w:bottom w:w="80" w:type="dxa"/>
+              <w:right w:w="80" w:type="dxa"/>
+            </w:tcMar>
+            <w:hideMark/>
+          </w:tcPr>
+          <w:p>
+            <w:pPr>
+              <w:spacing w:after="0" w:line="240" w:lineRule="auto"/>
+              <w:rPr>
+                <w:rFonts w:ascii="Calibri" w:eastAsia="Times New Roman" w:hAnsi="Calibri" w:cs="Times New Roman"/>
+                <w:lang w:eastAsia="en-GB"/>
+              </w:rPr>
+            </w:pPr>
+            <w:r>
+              <w:rPr>
+                <w:rFonts w:ascii="Calibri" w:eastAsia="Times New Roman" w:hAnsi="Calibri" w:cs="Times New Roman"/>
+                <w:lang w:eastAsia="en-GB"/>
+              </w:rPr>
+              <w:t>Mitigation</w:t>
+            </w:r>
+          </w:p>
+        </w:tc>
+        <w:tc>
+          <w:tcPr>
+            <w:tcW w:w="2362" w:type="dxa"/>
+            <w:tcBorders>
+              <w:top w:val="single" w:sz="8" w:space="0" w:color="A3A3A3"/>
+              <w:left w:val="single" w:sz="8" w:space="0" w:color="A3A3A3"/>
+              <w:bottom w:val="single" w:sz="8" w:space="0" w:color="A3A3A3"/>
+              <w:right w:val="single" w:sz="8" w:space="0" w:color="A3A3A3"/>
+            </w:tcBorders>
+            <w:tcMar>
+              <w:top w:w="80" w:type="dxa"/>
+              <w:left w:w="80" w:type="dxa"/>
+              <w:bottom w:w="80" w:type="dxa"/>
+              <w:right w:w="80" w:type="dxa"/>
+            </w:tcMar>
+            <w:hideMark/>
+          </w:tcPr>
+          <w:p>
+            <w:pPr>
+              <w:spacing w:after="0" w:line="240" w:lineRule="auto"/>
+              <w:rPr>
+                <w:rFonts w:ascii="Calibri" w:eastAsia="Times New Roman" w:hAnsi="Calibri" w:cs="Times New Roman"/>
+                <w:lang w:eastAsia="en-GB"/>
+              </w:rPr>
+            </w:pPr>
+            <w:r>
+              <w:rPr>
+                <w:rFonts w:ascii="Calibri" w:eastAsia="Times New Roman" w:hAnsi="Calibri" w:cs="Times New Roman"/>
+                <w:lang w:eastAsia="en-GB"/>
+              </w:rPr>
+              <w:t>Maximum time to take</w:t>
+            </w:r>
+          </w:p>
+        </w:tc>
+        <w:tc>
+          <w:tcPr>
+            <w:tcW w:w="1315" w:type="dxa"/>
+            <w:tcBorders>
+              <w:top w:val="single" w:sz="8" w:space="0" w:color="A3A3A3"/>
+              <w:left w:val="single" w:sz="8" w:space="0" w:color="A3A3A3"/>
+              <w:bottom w:val="single" w:sz="8" w:space="0" w:color="A3A3A3"/>
+              <w:right w:val="single" w:sz="8" w:space="0" w:color="A3A3A3"/>
+            </w:tcBorders>
+            <w:tcMar>
+              <w:top w:w="80" w:type="dxa"/>
+              <w:left w:w="80" w:type="dxa"/>
+              <w:bottom w:w="80" w:type="dxa"/>
+              <w:right w:w="80" w:type="dxa"/>
+            </w:tcMar>
+            <w:hideMark/>
+          </w:tcPr>
+          <w:p>
+            <w:pPr>
+              <w:spacing w:after="0" w:line="240" w:lineRule="auto"/>
+              <w:rPr>
+                <w:rFonts w:ascii="Calibri" w:eastAsia="Times New Roman" w:hAnsi="Calibri" w:cs="Times New Roman"/>
+                <w:lang w:eastAsia="en-GB"/>
+              </w:rPr>
+            </w:pPr>
+            <w:r>
+              <w:rPr>
+                <w:rFonts w:ascii="Calibri" w:eastAsia="Times New Roman" w:hAnsi="Calibri" w:cs="Times New Roman"/>
+                <w:lang w:eastAsia="en-GB"/>
+              </w:rPr>
+              <w:t>Time taken</w:t>
+            </w:r>
+          </w:p>
+        </w:tc>
+        <w:tc>
+          <w:tcPr>
+            <w:tcW w:w="1750" w:type="dxa"/>
+            <w:tcBorders>
+              <w:top w:val="single" w:sz="8" w:space="0" w:color="A3A3A3"/>
+              <w:left w:val="single" w:sz="8" w:space="0" w:color="A3A3A3"/>
+              <w:bottom w:val="single" w:sz="8" w:space="0" w:color="A3A3A3"/>
+              <w:right w:val="single" w:sz="8" w:space="0" w:color="A3A3A3"/>
+            </w:tcBorders>
+            <w:tcMar>
+              <w:top w:w="80" w:type="dxa"/>
+              <w:left w:w="80" w:type="dxa"/>
+              <w:bottom w:w="80" w:type="dxa"/>
+              <w:right w:w="80" w:type="dxa"/>
+            </w:tcMar>
+            <w:hideMark/>
+          </w:tcPr>
+          <w:p>
+            <w:pPr>
+              <w:spacing w:after="0" w:line="240" w:lineRule="auto"/>
+              <w:rPr>
+                <w:rFonts w:ascii="Calibri" w:eastAsia="Times New Roman" w:hAnsi="Calibri" w:cs="Times New Roman"/>
+                <w:lang w:eastAsia="en-GB"/>
+              </w:rPr>
+            </w:pPr>
+            <w:r>
+              <w:rPr>
+                <w:rFonts w:ascii="Calibri" w:eastAsia="Times New Roman" w:hAnsi="Calibri" w:cs="Times New Roman"/>
+                <w:lang w:eastAsia="en-GB"/>
+              </w:rPr>
+              <w:t>Task Completed</w:t>
+            </w:r>
+          </w:p>
+        </w:tc>
+        <w:tc>
+          <w:tcPr>
+            <w:tcW w:w="1191" w:type="dxa"/>
+            <w:tcBorders>
+              <w:top w:val="single" w:sz="8" w:space="0" w:color="A3A3A3"/>
+              <w:left w:val="single" w:sz="8" w:space="0" w:color="A3A3A3"/>
+              <w:bottom w:val="single" w:sz="8" w:space="0" w:color="A3A3A3"/>
+              <w:right w:val="single" w:sz="8" w:space="0" w:color="A3A3A3"/>
+            </w:tcBorders>
+            <w:tcMar>
+              <w:top w:w="80" w:type="dxa"/>
+              <w:left w:w="80" w:type="dxa"/>
+              <w:bottom w:w="80" w:type="dxa"/>
+              <w:right w:w="80" w:type="dxa"/>
+            </w:tcMar>
+            <w:hideMark/>
+          </w:tcPr>
+          <w:p>
+            <w:pPr>
+              <w:spacing w:after="0" w:line="240" w:lineRule="auto"/>
+              <w:rPr>
+                <w:rFonts w:ascii="Calibri" w:eastAsia="Times New Roman" w:hAnsi="Calibri" w:cs="Times New Roman"/>
+                <w:lang w:eastAsia="en-GB"/>
+              </w:rPr>
+            </w:pPr>
+            <w:r>
+              <w:rPr>
+                <w:rFonts w:ascii="Calibri" w:eastAsia="Times New Roman" w:hAnsi="Calibri" w:cs="Times New Roman"/>
+                <w:lang w:eastAsia="en-GB"/>
+              </w:rPr>
+              <w:t>Comments</w:t>
+            </w:r>
+          </w:p>
+        </w:tc>
+      </w:tr>
+      <w:tr>
+        <w:tc>
+          <w:tcPr>
+            <w:tcW w:w="988" w:type="dxa"/>
+            <w:tcBorders>
+              <w:top w:val="single" w:sz="8" w:space="0" w:color="A3A3A3"/>
+              <w:left w:val="single" w:sz="8" w:space="0" w:color="A3A3A3"/>
+              <w:bottom w:val="single" w:sz="8" w:space="0" w:color="A3A3A3"/>
+              <w:right w:val="single" w:sz="8" w:space="0" w:color="A3A3A3"/>
+            </w:tcBorders>
+            <w:tcMar>
+              <w:top w:w="80" w:type="dxa"/>
+              <w:left w:w="80" w:type="dxa"/>
+              <w:bottom w:w="80" w:type="dxa"/>
+              <w:right w:w="80" w:type="dxa"/>
+            </w:tcMar>
+            <w:hideMark/>
+          </w:tcPr>
+          <w:p>
+            <w:pPr>
+              <w:spacing w:after="0" w:line="240" w:lineRule="auto"/>
+              <w:rPr>
+                <w:rFonts w:ascii="Calibri" w:eastAsia="Times New Roman" w:hAnsi="Calibri" w:cs="Times New Roman"/>
+                <w:lang w:eastAsia="en-GB"/>
+              </w:rPr>
+            </w:pPr>
+            <w:r>
+              <w:rPr>
+                <w:rFonts w:ascii="Calibri" w:eastAsia="Times New Roman" w:hAnsi="Calibri" w:cs="Times New Roman"/>
+                <w:lang w:eastAsia="en-GB"/>
+              </w:rPr>
+              <w:t>1</w:t>
+            </w:r>
+          </w:p>
+        </w:tc>
+        <w:tc>
+          <w:tcPr>
+            <w:tcW w:w="960" w:type="dxa"/>
+            <w:tcBorders>
+              <w:top w:val="single" w:sz="8" w:space="0" w:color="A3A3A3"/>
+              <w:left w:val="single" w:sz="8" w:space="0" w:color="A3A3A3"/>
+              <w:bottom w:val="single" w:sz="8" w:space="0" w:color="A3A3A3"/>
+              <w:right w:val="single" w:sz="8" w:space="0" w:color="A3A3A3"/>
+            </w:tcBorders>
+            <w:tcMar>
+              <w:top w:w="80" w:type="dxa"/>
+              <w:left w:w="80" w:type="dxa"/>
+              <w:bottom w:w="80" w:type="dxa"/>
+              <w:right w:w="80" w:type="dxa"/>
+            </w:tcMar>
+            <w:hideMark/>
+          </w:tcPr>
+          <w:p>
+            <w:pPr>
+              <w:spacing w:after="0" w:line="240" w:lineRule="auto"/>
+              <w:rPr>
+                <w:rFonts w:ascii="Calibri" w:eastAsia="Times New Roman" w:hAnsi="Calibri" w:cs="Times New Roman"/>
+                <w:lang w:eastAsia="en-GB"/>
+              </w:rPr>
+            </w:pPr>
+            <w:r>
+              <w:rPr>
+                <w:rFonts w:ascii="Calibri" w:eastAsia="Times New Roman" w:hAnsi="Calibri" w:cs="Times New Roman"/>
+                <w:lang w:eastAsia="en-GB"/>
+              </w:rPr>
+              <w:t>Debbie</w:t>
+            </w:r>
+          </w:p>
+        </w:tc>
+        <w:tc>
+          <w:tcPr>
+            <w:tcW w:w="3315" w:type="dxa"/>
+            <w:tcBorders>
+              <w:top w:val="single" w:sz="8" w:space="0" w:color="A3A3A3"/>
+              <w:left w:val="single" w:sz="8" w:space="0" w:color="A3A3A3"/>
+              <w:bottom w:val="single" w:sz="8" w:space="0" w:color="A3A3A3"/>
+              <w:right w:val="single" w:sz="8" w:space="0" w:color="A3A3A3"/>
+            </w:tcBorders>
+            <w:tcMar>
+              <w:top w:w="80" w:type="dxa"/>
+              <w:left w:w="80" w:type="dxa"/>
+              <w:bottom w:w="80" w:type="dxa"/>
+              <w:right w:w="80" w:type="dxa"/>
+            </w:tcMar>
+            <w:hideMark/>
+          </w:tcPr>
+          <w:p>
+            <w:pPr>
+              <w:spacing w:after="0" w:line="240" w:lineRule="auto"/>
+              <w:rPr>
+                <w:rFonts w:ascii="Calibri" w:eastAsia="Times New Roman" w:hAnsi="Calibri" w:cs="Times New Roman"/>
+                <w:lang w:eastAsia="en-GB"/>
+              </w:rPr>
+            </w:pPr>
+            <w:r>
+              <w:rPr>
+                <w:rFonts w:ascii="Calibri" w:eastAsia="Times New Roman" w:hAnsi="Calibri" w:cs="Times New Roman"/>
+                <w:lang w:eastAsia="en-GB"/>
+              </w:rPr>
+              <w:t>Get a test without a mark scheme</w:t>
+            </w:r>
+          </w:p>
+        </w:tc>
+        <w:tc>
+          <w:tcPr>
+            <w:tcW w:w="960" w:type="dxa"/>
+            <w:tcBorders>
+              <w:top w:val="single" w:sz="8" w:space="0" w:color="A3A3A3"/>
+              <w:left w:val="single" w:sz="8" w:space="0" w:color="A3A3A3"/>
+              <w:bottom w:val="single" w:sz="8" w:space="0" w:color="A3A3A3"/>
+              <w:right w:val="single" w:sz="8" w:space="0" w:color="A3A3A3"/>
+            </w:tcBorders>
+            <w:tcMar>
+              <w:top w:w="80" w:type="dxa"/>
+              <w:left w:w="80" w:type="dxa"/>
+              <w:bottom w:w="80" w:type="dxa"/>
+              <w:right w:w="80" w:type="dxa"/>
+            </w:tcMar>
+            <w:hideMark/>
+          </w:tcPr>
+          <w:p>
+            <w:pPr>
+              <w:spacing w:after="0" w:line="240" w:lineRule="auto"/>
+              <w:rPr>
+                <w:rFonts w:ascii="Calibri" w:eastAsia="Times New Roman" w:hAnsi="Calibri" w:cs="Times New Roman"/>
+                <w:lang w:eastAsia="en-GB"/>
+              </w:rPr>
+            </w:pPr>
+            <w:r>
+              <w:rPr>
+                <w:rFonts w:ascii="Calibri" w:eastAsia="Times New Roman" w:hAnsi="Calibri" w:cs="Times New Roman"/>
+                <w:lang w:eastAsia="en-GB"/>
+              </w:rPr>
+              <w:t> </w:t>
+            </w:r>
+          </w:p>
+        </w:tc>
+        <w:tc>
+          <w:tcPr>
+            <w:tcW w:w="1246" w:type="dxa"/>
+            <w:tcBorders>
+              <w:top w:val="single" w:sz="8" w:space="0" w:color="A3A3A3"/>
+              <w:left w:val="single" w:sz="8" w:space="0" w:color="A3A3A3"/>
+              <w:bottom w:val="single" w:sz="8" w:space="0" w:color="A3A3A3"/>
+              <w:right w:val="single" w:sz="8" w:space="0" w:color="A3A3A3"/>
+            </w:tcBorders>
+            <w:tcMar>
+              <w:top w:w="80" w:type="dxa"/>
+              <w:left w:w="80" w:type="dxa"/>
+              <w:bottom w:w="80" w:type="dxa"/>
+              <w:right w:w="80" w:type="dxa"/>
+            </w:tcMar>
+            <w:hideMark/>
+          </w:tcPr>
+          <w:p>
+            <w:pPr>
+              <w:spacing w:after="0" w:line="240" w:lineRule="auto"/>
+              <w:rPr>
+                <w:rFonts w:ascii="Calibri" w:eastAsia="Times New Roman" w:hAnsi="Calibri" w:cs="Times New Roman"/>
+                <w:lang w:eastAsia="en-GB"/>
+              </w:rPr>
+            </w:pPr>
+            <w:r>
+              <w:rPr>
+                <w:rFonts w:ascii="Calibri" w:eastAsia="Times New Roman" w:hAnsi="Calibri" w:cs="Times New Roman"/>
+                <w:lang w:eastAsia="en-GB"/>
+              </w:rPr>
+              <w:t> </w:t>
+            </w:r>
+          </w:p>
+        </w:tc>
+        <w:tc>
+          <w:tcPr>
+            <w:tcW w:w="2362" w:type="dxa"/>
+            <w:tcBorders>
+              <w:top w:val="single" w:sz="8" w:space="0" w:color="A3A3A3"/>
+              <w:left w:val="single" w:sz="8" w:space="0" w:color="A3A3A3"/>
+              <w:bottom w:val="single" w:sz="8" w:space="0" w:color="A3A3A3"/>
+              <w:right w:val="single" w:sz="8" w:space="0" w:color="A3A3A3"/>
+            </w:tcBorders>
+            <w:tcMar>
+              <w:top w:w="80" w:type="dxa"/>
+              <w:left w:w="80" w:type="dxa"/>
+              <w:bottom w:w="80" w:type="dxa"/>
+              <w:right w:w="80" w:type="dxa"/>
+            </w:tcMar>
+            <w:hideMark/>
+          </w:tcPr>
+          <w:p>
+            <w:pPr>
+              <w:spacing w:after="0" w:line="240" w:lineRule="auto"/>
+              <w:rPr>
+                <w:rFonts w:ascii="Calibri" w:eastAsia="Times New Roman" w:hAnsi="Calibri" w:cs="Times New Roman"/>
+                <w:lang w:eastAsia="en-GB"/>
+              </w:rPr>
+            </w:pPr>
+            <w:r>
+              <w:rPr>
+                <w:rFonts w:ascii="Calibri" w:eastAsia="Times New Roman" w:hAnsi="Calibri" w:cs="Times New Roman"/>
+                <w:lang w:eastAsia="en-GB"/>
+              </w:rPr>
+              <w:t>2 hours</w:t>
+            </w:r>
+          </w:p>
+        </w:tc>
+        <w:tc>
+          <w:tcPr>
+            <w:tcW w:w="1315" w:type="dxa"/>
+            <w:tcBorders>
+              <w:top w:val="single" w:sz="8" w:space="0" w:color="A3A3A3"/>
+              <w:left w:val="single" w:sz="8" w:space="0" w:color="A3A3A3"/>
+              <w:bottom w:val="single" w:sz="8" w:space="0" w:color="A3A3A3"/>
+              <w:right w:val="single" w:sz="8" w:space="0" w:color="A3A3A3"/>
+            </w:tcBorders>
+            <w:tcMar>
+              <w:top w:w="80" w:type="dxa"/>
+              <w:left w:w="80" w:type="dxa"/>
+              <w:bottom w:w="80" w:type="dxa"/>
+              <w:right w:w="80" w:type="dxa"/>
+            </w:tcMar>
+            <w:hideMark/>
+          </w:tcPr>
+          <w:p>
+            <w:pPr>
+              <w:spacing w:after="0" w:line="240" w:lineRule="auto"/>
+              <w:rPr>
+                <w:rFonts w:ascii="Calibri" w:eastAsia="Times New Roman" w:hAnsi="Calibri" w:cs="Times New Roman"/>
+                <w:lang w:eastAsia="en-GB"/>
+              </w:rPr>
+            </w:pPr>
+            <w:r>
+              <w:rPr>
+                <w:rFonts w:ascii="Calibri" w:eastAsia="Times New Roman" w:hAnsi="Calibri" w:cs="Times New Roman"/>
+                <w:lang w:eastAsia="en-GB"/>
+              </w:rPr>
+              <w:t> </w:t>
+            </w:r>
+          </w:p>
+        </w:tc>
+        <w:tc>
+          <w:tcPr>
+            <w:tcW w:w="1750" w:type="dxa"/>
+            <w:tcBorders>
+              <w:top w:val="single" w:sz="8" w:space="0" w:color="A3A3A3"/>
+              <w:left w:val="single" w:sz="8" w:space="0" w:color="A3A3A3"/>
+              <w:bottom w:val="single" w:sz="8" w:space="0" w:color="A3A3A3"/>
+              <w:right w:val="single" w:sz="8" w:space="0" w:color="A3A3A3"/>
+            </w:tcBorders>
+            <w:tcMar>
+              <w:top w:w="80" w:type="dxa"/>
+              <w:left w:w="80" w:type="dxa"/>
+              <w:bottom w:w="80" w:type="dxa"/>
+              <w:right w:w="80" w:type="dxa"/>
+            </w:tcMar>
+            <w:hideMark/>
+          </w:tcPr>
+          <w:p>
+            <w:pPr>
+              <w:spacing w:after="0" w:line="240" w:lineRule="auto"/>
+              <w:rPr>
+                <w:rFonts w:ascii="Calibri" w:eastAsia="Times New Roman" w:hAnsi="Calibri" w:cs="Times New Roman"/>
+                <w:lang w:eastAsia="en-GB"/>
+              </w:rPr>
+            </w:pPr>
+            <w:r>
+              <w:rPr>
+                <w:rFonts w:ascii="Calibri" w:eastAsia="Times New Roman" w:hAnsi="Calibri" w:cs="Times New Roman"/>
+                <w:lang w:eastAsia="en-GB"/>
+              </w:rPr>
+              <w:t> </w:t>
+            </w:r>
+          </w:p>
+        </w:tc>
+        <w:tc>
+          <w:tcPr>
+            <w:tcW w:w="1191" w:type="dxa"/>
+            <w:tcBorders>
+              <w:top w:val="single" w:sz="8" w:space="0" w:color="A3A3A3"/>
+              <w:left w:val="single" w:sz="8" w:space="0" w:color="A3A3A3"/>
+              <w:bottom w:val="single" w:sz="8" w:space="0" w:color="A3A3A3"/>
+              <w:right w:val="single" w:sz="8" w:space="0" w:color="A3A3A3"/>
+            </w:tcBorders>
+            <w:tcMar>
+              <w:top w:w="80" w:type="dxa"/>
+              <w:left w:w="80" w:type="dxa"/>
+              <w:bottom w:w="80" w:type="dxa"/>
+              <w:right w:w="80" w:type="dxa"/>
+            </w:tcMar>
+            <w:hideMark/>
+          </w:tcPr>
+          <w:p>
+            <w:pPr>
+              <w:spacing w:after="0" w:line="240" w:lineRule="auto"/>
+              <w:rPr>
+                <w:rFonts w:ascii="Calibri" w:eastAsia="Times New Roman" w:hAnsi="Calibri" w:cs="Times New Roman"/>
+                <w:lang w:eastAsia="en-GB"/>
+              </w:rPr>
+            </w:pPr>
+            <w:r>
+              <w:rPr>
+                <w:rFonts w:ascii="Calibri" w:eastAsia="Times New Roman" w:hAnsi="Calibri" w:cs="Times New Roman"/>
+                <w:lang w:eastAsia="en-GB"/>
+              </w:rPr>
+              <w:t> </w:t>
+            </w:r>
+          </w:p>
+        </w:tc>
+      </w:tr>
+      <w:tr>
+        <w:tc>
+          <w:tcPr>
+            <w:tcW w:w="988" w:type="dxa"/>
+            <w:tcBorders>
+              <w:top w:val="single" w:sz="8" w:space="0" w:color="A3A3A3"/>
+              <w:left w:val="single" w:sz="8" w:space="0" w:color="A3A3A3"/>
+              <w:bottom w:val="single" w:sz="8" w:space="0" w:color="A3A3A3"/>
+              <w:right w:val="single" w:sz="8" w:space="0" w:color="A3A3A3"/>
+            </w:tcBorders>
+            <w:tcMar>
+              <w:top w:w="80" w:type="dxa"/>
+              <w:left w:w="80" w:type="dxa"/>
+              <w:bottom w:w="80" w:type="dxa"/>
+              <w:right w:w="80" w:type="dxa"/>
+            </w:tcMar>
+            <w:hideMark/>
+          </w:tcPr>
+          <w:p>
+            <w:pPr>
+              <w:spacing w:after="0" w:line="240" w:lineRule="auto"/>
+              <w:rPr>
+                <w:rFonts w:ascii="Calibri" w:eastAsia="Times New Roman" w:hAnsi="Calibri" w:cs="Times New Roman"/>
+                <w:lang w:eastAsia="en-GB"/>
+              </w:rPr>
+            </w:pPr>
+            <w:r>
+              <w:rPr>
+                <w:rFonts w:ascii="Calibri" w:eastAsia="Times New Roman" w:hAnsi="Calibri" w:cs="Times New Roman"/>
+                <w:lang w:eastAsia="en-GB"/>
+              </w:rPr>
+              <w:t>2</w:t>
+            </w:r>
+          </w:p>
+        </w:tc>
+        <w:tc>
+          <w:tcPr>
+            <w:tcW w:w="960" w:type="dxa"/>
+            <w:tcBorders>
+              <w:top w:val="single" w:sz="8" w:space="0" w:color="A3A3A3"/>
+              <w:left w:val="single" w:sz="8" w:space="0" w:color="A3A3A3"/>
+              <w:bottom w:val="single" w:sz="8" w:space="0" w:color="A3A3A3"/>
+              <w:right w:val="single" w:sz="8" w:space="0" w:color="A3A3A3"/>
+            </w:tcBorders>
+            <w:tcMar>
+              <w:top w:w="80" w:type="dxa"/>
+              <w:left w:w="80" w:type="dxa"/>
+              <w:bottom w:w="80" w:type="dxa"/>
+              <w:right w:w="80" w:type="dxa"/>
+            </w:tcMar>
+            <w:hideMark/>
+          </w:tcPr>
+          <w:p>
+            <w:pPr>
+              <w:spacing w:after="0" w:line="240" w:lineRule="auto"/>
+              <w:rPr>
+                <w:rFonts w:ascii="Calibri" w:eastAsia="Times New Roman" w:hAnsi="Calibri" w:cs="Times New Roman"/>
+                <w:lang w:eastAsia="en-GB"/>
+              </w:rPr>
+            </w:pPr>
+            <w:r>
+              <w:rPr>
+                <w:rFonts w:ascii="Calibri" w:eastAsia="Times New Roman" w:hAnsi="Calibri" w:cs="Times New Roman"/>
+                <w:lang w:eastAsia="en-GB"/>
+              </w:rPr>
+              <w:t>Debbie</w:t>
+            </w:r>
+          </w:p>
+        </w:tc>
+        <w:tc>
+          <w:tcPr>
+            <w:tcW w:w="3315" w:type="dxa"/>
+            <w:tcBorders>
+              <w:top w:val="single" w:sz="8" w:space="0" w:color="A3A3A3"/>
+              <w:left w:val="single" w:sz="8" w:space="0" w:color="A3A3A3"/>
+              <w:bottom w:val="single" w:sz="8" w:space="0" w:color="A3A3A3"/>
+              <w:right w:val="single" w:sz="8" w:space="0" w:color="A3A3A3"/>
+            </w:tcBorders>
+            <w:tcMar>
+              <w:top w:w="80" w:type="dxa"/>
+              <w:left w:w="80" w:type="dxa"/>
+              <w:bottom w:w="80" w:type="dxa"/>
+              <w:right w:w="80" w:type="dxa"/>
+            </w:tcMar>
+            <w:hideMark/>
+          </w:tcPr>
+          <w:p>
+            <w:pPr>
+              <w:spacing w:after="0" w:line="240" w:lineRule="auto"/>
+              <w:rPr>
+                <w:rFonts w:ascii="Calibri" w:eastAsia="Times New Roman" w:hAnsi="Calibri" w:cs="Times New Roman"/>
+                <w:lang w:eastAsia="en-GB"/>
+              </w:rPr>
+            </w:pPr>
+            <w:r>
+              <w:rPr>
+                <w:rFonts w:ascii="Calibri" w:eastAsia="Times New Roman" w:hAnsi="Calibri" w:cs="Times New Roman"/>
+                <w:lang w:eastAsia="en-GB"/>
+              </w:rPr>
+              <w:t>Get a test with a mark scheme</w:t>
+            </w:r>
+          </w:p>
+        </w:tc>
+        <w:tc>
+          <w:tcPr>
+            <w:tcW w:w="960" w:type="dxa"/>
+            <w:tcBorders>
+              <w:top w:val="single" w:sz="8" w:space="0" w:color="A3A3A3"/>
+              <w:left w:val="single" w:sz="8" w:space="0" w:color="A3A3A3"/>
+              <w:bottom w:val="single" w:sz="8" w:space="0" w:color="A3A3A3"/>
+              <w:right w:val="single" w:sz="8" w:space="0" w:color="A3A3A3"/>
+            </w:tcBorders>
+            <w:tcMar>
+              <w:top w:w="80" w:type="dxa"/>
+              <w:left w:w="80" w:type="dxa"/>
+              <w:bottom w:w="80" w:type="dxa"/>
+              <w:right w:w="80" w:type="dxa"/>
+            </w:tcMar>
+            <w:hideMark/>
+          </w:tcPr>
+          <w:p>
+            <w:pPr>
+              <w:spacing w:after="0" w:line="240" w:lineRule="auto"/>
+              <w:rPr>
+                <w:rFonts w:ascii="Calibri" w:eastAsia="Times New Roman" w:hAnsi="Calibri" w:cs="Times New Roman"/>
+                <w:lang w:eastAsia="en-GB"/>
+              </w:rPr>
+            </w:pPr>
+            <w:r>
+              <w:rPr>
+                <w:rFonts w:ascii="Calibri" w:eastAsia="Times New Roman" w:hAnsi="Calibri" w:cs="Times New Roman"/>
+                <w:lang w:eastAsia="en-GB"/>
+              </w:rPr>
+              <w:t> </w:t>
+            </w:r>
+          </w:p>
+        </w:tc>
+        <w:tc>
+          <w:tcPr>
+            <w:tcW w:w="1246" w:type="dxa"/>
+            <w:tcBorders>
+              <w:top w:val="single" w:sz="8" w:space="0" w:color="A3A3A3"/>
+              <w:left w:val="single" w:sz="8" w:space="0" w:color="A3A3A3"/>
+              <w:bottom w:val="single" w:sz="8" w:space="0" w:color="A3A3A3"/>
+              <w:right w:val="single" w:sz="8" w:space="0" w:color="A3A3A3"/>
+            </w:tcBorders>
+            <w:tcMar>
+              <w:top w:w="80" w:type="dxa"/>
+              <w:left w:w="80" w:type="dxa"/>
+              <w:bottom w:w="80" w:type="dxa"/>
+              <w:right w:w="80" w:type="dxa"/>
+            </w:tcMar>
+            <w:hideMark/>
+          </w:tcPr>
+          <w:p>
+            <w:pPr>
+              <w:spacing w:after="0" w:line="240" w:lineRule="auto"/>
+              <w:rPr>
+                <w:rFonts w:ascii="Calibri" w:eastAsia="Times New Roman" w:hAnsi="Calibri" w:cs="Times New Roman"/>
+                <w:lang w:eastAsia="en-GB"/>
+              </w:rPr>
+            </w:pPr>
+            <w:r>
+              <w:rPr>
+                <w:rFonts w:ascii="Calibri" w:eastAsia="Times New Roman" w:hAnsi="Calibri" w:cs="Times New Roman"/>
+                <w:lang w:eastAsia="en-GB"/>
+              </w:rPr>
+              <w:t> </w:t>
+            </w:r>
+          </w:p>
+        </w:tc>
+        <w:tc>
+          <w:tcPr>
+            <w:tcW w:w="2362" w:type="dxa"/>
+            <w:tcBorders>
+              <w:top w:val="single" w:sz="8" w:space="0" w:color="A3A3A3"/>
+              <w:left w:val="single" w:sz="8" w:space="0" w:color="A3A3A3"/>
+              <w:bottom w:val="single" w:sz="8" w:space="0" w:color="A3A3A3"/>
+              <w:right w:val="single" w:sz="8" w:space="0" w:color="A3A3A3"/>
+            </w:tcBorders>
+            <w:tcMar>
+              <w:top w:w="80" w:type="dxa"/>
+              <w:left w:w="80" w:type="dxa"/>
+              <w:bottom w:w="80" w:type="dxa"/>
+              <w:right w:w="80" w:type="dxa"/>
+            </w:tcMar>
+            <w:hideMark/>
+          </w:tcPr>
+          <w:p>
+            <w:pPr>
+              <w:spacing w:after="0" w:line="240" w:lineRule="auto"/>
+              <w:rPr>
+                <w:rFonts w:ascii="Calibri" w:eastAsia="Times New Roman" w:hAnsi="Calibri" w:cs="Times New Roman"/>
+                <w:lang w:eastAsia="en-GB"/>
+              </w:rPr>
+            </w:pPr>
+            <w:r>
+              <w:rPr>
+                <w:rFonts w:ascii="Calibri" w:eastAsia="Times New Roman" w:hAnsi="Calibri" w:cs="Times New Roman"/>
+                <w:lang w:eastAsia="en-GB"/>
+              </w:rPr>
+              <w:t>2 hours</w:t>
+            </w:r>
+          </w:p>
+        </w:tc>
+        <w:tc>
+          <w:tcPr>
+            <w:tcW w:w="1315" w:type="dxa"/>
+            <w:tcBorders>
+              <w:top w:val="single" w:sz="8" w:space="0" w:color="A3A3A3"/>
+              <w:left w:val="single" w:sz="8" w:space="0" w:color="A3A3A3"/>
+              <w:bottom w:val="single" w:sz="8" w:space="0" w:color="A3A3A3"/>
+              <w:right w:val="single" w:sz="8" w:space="0" w:color="A3A3A3"/>
+            </w:tcBorders>
+            <w:tcMar>
+              <w:top w:w="80" w:type="dxa"/>
+              <w:left w:w="80" w:type="dxa"/>
+              <w:bottom w:w="80" w:type="dxa"/>
+              <w:right w:w="80" w:type="dxa"/>
+            </w:tcMar>
+            <w:hideMark/>
+          </w:tcPr>
+          <w:p>
+            <w:pPr>
+              <w:spacing w:after="0" w:line="240" w:lineRule="auto"/>
+              <w:rPr>
+                <w:rFonts w:ascii="Calibri" w:eastAsia="Times New Roman" w:hAnsi="Calibri" w:cs="Times New Roman"/>
+                <w:lang w:eastAsia="en-GB"/>
+              </w:rPr>
+            </w:pPr>
+            <w:r>
+              <w:rPr>
+                <w:rFonts w:ascii="Calibri" w:eastAsia="Times New Roman" w:hAnsi="Calibri" w:cs="Times New Roman"/>
+                <w:lang w:eastAsia="en-GB"/>
+              </w:rPr>
+              <w:t> </w:t>
+            </w:r>
+          </w:p>
+        </w:tc>
+        <w:tc>
+          <w:tcPr>
+            <w:tcW w:w="1750" w:type="dxa"/>
+            <w:tcBorders>
+              <w:top w:val="single" w:sz="8" w:space="0" w:color="A3A3A3"/>
+              <w:left w:val="single" w:sz="8" w:space="0" w:color="A3A3A3"/>
+              <w:bottom w:val="single" w:sz="8" w:space="0" w:color="A3A3A3"/>
+              <w:right w:val="single" w:sz="8" w:space="0" w:color="A3A3A3"/>
+            </w:tcBorders>
+            <w:tcMar>
+              <w:top w:w="80" w:type="dxa"/>
+              <w:left w:w="80" w:type="dxa"/>
+              <w:bottom w:w="80" w:type="dxa"/>
+              <w:right w:w="80" w:type="dxa"/>
+            </w:tcMar>
+            <w:hideMark/>
+          </w:tcPr>
+          <w:p>
+            <w:pPr>
+              <w:spacing w:after="0" w:line="240" w:lineRule="auto"/>
+              <w:rPr>
+                <w:rFonts w:ascii="Calibri" w:eastAsia="Times New Roman" w:hAnsi="Calibri" w:cs="Times New Roman"/>
+                <w:lang w:eastAsia="en-GB"/>
+              </w:rPr>
+            </w:pPr>
+            <w:r>
+              <w:rPr>
+                <w:rFonts w:ascii="Calibri" w:eastAsia="Times New Roman" w:hAnsi="Calibri" w:cs="Times New Roman"/>
+                <w:lang w:eastAsia="en-GB"/>
+              </w:rPr>
+              <w:t> </w:t>
+            </w:r>
+          </w:p>
+        </w:tc>
+        <w:tc>
+          <w:tcPr>
+            <w:tcW w:w="1191" w:type="dxa"/>
+            <w:tcBorders>
+              <w:top w:val="single" w:sz="8" w:space="0" w:color="A3A3A3"/>
+              <w:left w:val="single" w:sz="8" w:space="0" w:color="A3A3A3"/>
+              <w:bottom w:val="single" w:sz="8" w:space="0" w:color="A3A3A3"/>
+              <w:right w:val="single" w:sz="8" w:space="0" w:color="A3A3A3"/>
+            </w:tcBorders>
+            <w:tcMar>
+              <w:top w:w="80" w:type="dxa"/>
+              <w:left w:w="80" w:type="dxa"/>
+              <w:bottom w:w="80" w:type="dxa"/>
+              <w:right w:w="80" w:type="dxa"/>
+            </w:tcMar>
+            <w:hideMark/>
+          </w:tcPr>
+          <w:p>
+            <w:pPr>
+              <w:spacing w:after="0" w:line="240" w:lineRule="auto"/>
+              <w:rPr>
+                <w:rFonts w:ascii="Calibri" w:eastAsia="Times New Roman" w:hAnsi="Calibri" w:cs="Times New Roman"/>
+                <w:lang w:eastAsia="en-GB"/>
+              </w:rPr>
+            </w:pPr>
+            <w:r>
+              <w:rPr>
+                <w:rFonts w:ascii="Calibri" w:eastAsia="Times New Roman" w:hAnsi="Calibri" w:cs="Times New Roman"/>
+                <w:lang w:eastAsia="en-GB"/>
+              </w:rPr>
+              <w:t> </w:t>
+            </w:r>
+          </w:p>
+        </w:tc>
+      </w:tr>
+      <w:tr>
+        <w:tc>
+          <w:tcPr>
+            <w:tcW w:w="988" w:type="dxa"/>
+            <w:tcBorders>
+              <w:top w:val="single" w:sz="8" w:space="0" w:color="A3A3A3"/>
+              <w:left w:val="single" w:sz="8" w:space="0" w:color="A3A3A3"/>
+              <w:bottom w:val="single" w:sz="8" w:space="0" w:color="A3A3A3"/>
+              <w:right w:val="single" w:sz="8" w:space="0" w:color="A3A3A3"/>
+            </w:tcBorders>
+            <w:tcMar>
+              <w:top w:w="80" w:type="dxa"/>
+              <w:left w:w="80" w:type="dxa"/>
+              <w:bottom w:w="80" w:type="dxa"/>
+              <w:right w:w="80" w:type="dxa"/>
+            </w:tcMar>
+            <w:hideMark/>
+          </w:tcPr>
+          <w:p>
+            <w:pPr>
+              <w:spacing w:after="0" w:line="240" w:lineRule="auto"/>
+              <w:rPr>
+                <w:rFonts w:ascii="Calibri" w:eastAsia="Times New Roman" w:hAnsi="Calibri" w:cs="Times New Roman"/>
+                <w:lang w:eastAsia="en-GB"/>
+              </w:rPr>
+            </w:pPr>
+            <w:r>
+              <w:rPr>
+                <w:rFonts w:ascii="Calibri" w:eastAsia="Times New Roman" w:hAnsi="Calibri" w:cs="Times New Roman"/>
+                <w:lang w:eastAsia="en-GB"/>
+              </w:rPr>
+              <w:t>3</w:t>
+            </w:r>
+          </w:p>
+        </w:tc>
+        <w:tc>
+          <w:tcPr>
+            <w:tcW w:w="960" w:type="dxa"/>
+            <w:tcBorders>
+              <w:top w:val="single" w:sz="8" w:space="0" w:color="A3A3A3"/>
+              <w:left w:val="single" w:sz="8" w:space="0" w:color="A3A3A3"/>
+              <w:bottom w:val="single" w:sz="8" w:space="0" w:color="A3A3A3"/>
+              <w:right w:val="single" w:sz="8" w:space="0" w:color="A3A3A3"/>
+            </w:tcBorders>
+            <w:tcMar>
+              <w:top w:w="80" w:type="dxa"/>
+              <w:left w:w="80" w:type="dxa"/>
+              <w:bottom w:w="80" w:type="dxa"/>
+              <w:right w:w="80" w:type="dxa"/>
+            </w:tcMar>
+            <w:hideMark/>
+          </w:tcPr>
+          <w:p>
+            <w:pPr>
+              <w:spacing w:after="0" w:line="240" w:lineRule="auto"/>
+              <w:rPr>
+                <w:rFonts w:ascii="Calibri" w:eastAsia="Times New Roman" w:hAnsi="Calibri" w:cs="Times New Roman"/>
+                <w:lang w:eastAsia="en-GB"/>
+              </w:rPr>
+            </w:pPr>
+            <w:r>
+              <w:rPr>
+                <w:rFonts w:ascii="Calibri" w:eastAsia="Times New Roman" w:hAnsi="Calibri" w:cs="Times New Roman"/>
+                <w:lang w:eastAsia="en-GB"/>
+              </w:rPr>
+              <w:t>Debbie</w:t>
+            </w:r>
+          </w:p>
+        </w:tc>
+        <w:tc>
+          <w:tcPr>
+            <w:tcW w:w="3315" w:type="dxa"/>
+            <w:tcBorders>
+              <w:top w:val="single" w:sz="8" w:space="0" w:color="A3A3A3"/>
+              <w:left w:val="single" w:sz="8" w:space="0" w:color="A3A3A3"/>
+              <w:bottom w:val="single" w:sz="8" w:space="0" w:color="A3A3A3"/>
+              <w:right w:val="single" w:sz="8" w:space="0" w:color="A3A3A3"/>
+            </w:tcBorders>
+            <w:tcMar>
+              <w:top w:w="80" w:type="dxa"/>
+              <w:left w:w="80" w:type="dxa"/>
+              <w:bottom w:w="80" w:type="dxa"/>
+              <w:right w:w="80" w:type="dxa"/>
+            </w:tcMar>
+            <w:hideMark/>
+          </w:tcPr>
+          <w:p>
+            <w:pPr>
+              <w:spacing w:after="0" w:line="240" w:lineRule="auto"/>
+              <w:rPr>
+                <w:rFonts w:ascii="Calibri" w:eastAsia="Times New Roman" w:hAnsi="Calibri" w:cs="Times New Roman"/>
+                <w:lang w:eastAsia="en-GB"/>
+              </w:rPr>
+            </w:pPr>
+            <w:r>
+              <w:rPr>
+                <w:rFonts w:ascii="Calibri" w:eastAsia="Times New Roman" w:hAnsi="Calibri" w:cs="Times New Roman"/>
+                <w:lang w:eastAsia="en-GB"/>
+              </w:rPr>
+              <w:t>Report a problem/error</w:t>
+            </w:r>
+          </w:p>
+        </w:tc>
+        <w:tc>
+          <w:tcPr>
+            <w:tcW w:w="960" w:type="dxa"/>
+            <w:tcBorders>
+              <w:top w:val="single" w:sz="8" w:space="0" w:color="A3A3A3"/>
+              <w:left w:val="single" w:sz="8" w:space="0" w:color="A3A3A3"/>
+              <w:bottom w:val="single" w:sz="8" w:space="0" w:color="A3A3A3"/>
+              <w:right w:val="single" w:sz="8" w:space="0" w:color="A3A3A3"/>
+            </w:tcBorders>
+            <w:tcMar>
+              <w:top w:w="80" w:type="dxa"/>
+              <w:left w:w="80" w:type="dxa"/>
+              <w:bottom w:w="80" w:type="dxa"/>
+              <w:right w:w="80" w:type="dxa"/>
+            </w:tcMar>
+            <w:hideMark/>
+          </w:tcPr>
+          <w:p>
+            <w:pPr>
+              <w:spacing w:after="0" w:line="240" w:lineRule="auto"/>
+              <w:rPr>
+                <w:rFonts w:ascii="Calibri" w:eastAsia="Times New Roman" w:hAnsi="Calibri" w:cs="Times New Roman"/>
+                <w:lang w:eastAsia="en-GB"/>
+              </w:rPr>
+            </w:pPr>
+            <w:r>
+              <w:rPr>
+                <w:rFonts w:ascii="Calibri" w:eastAsia="Times New Roman" w:hAnsi="Calibri" w:cs="Times New Roman"/>
+                <w:lang w:eastAsia="en-GB"/>
+              </w:rPr>
+              <w:t> </w:t>
+            </w:r>
+          </w:p>
+        </w:tc>
+        <w:tc>
+          <w:tcPr>
+            <w:tcW w:w="1246" w:type="dxa"/>
+            <w:tcBorders>
+              <w:top w:val="single" w:sz="8" w:space="0" w:color="A3A3A3"/>
+              <w:left w:val="single" w:sz="8" w:space="0" w:color="A3A3A3"/>
+              <w:bottom w:val="single" w:sz="8" w:space="0" w:color="A3A3A3"/>
+              <w:right w:val="single" w:sz="8" w:space="0" w:color="A3A3A3"/>
+            </w:tcBorders>
+            <w:tcMar>
+              <w:top w:w="80" w:type="dxa"/>
+              <w:left w:w="80" w:type="dxa"/>
+              <w:bottom w:w="80" w:type="dxa"/>
+              <w:right w:w="80" w:type="dxa"/>
+            </w:tcMar>
+            <w:hideMark/>
+          </w:tcPr>
+          <w:p>
+            <w:pPr>
+              <w:spacing w:after="0" w:line="240" w:lineRule="auto"/>
+              <w:rPr>
+                <w:rFonts w:ascii="Calibri" w:eastAsia="Times New Roman" w:hAnsi="Calibri" w:cs="Times New Roman"/>
+                <w:lang w:eastAsia="en-GB"/>
+              </w:rPr>
+            </w:pPr>
+            <w:r>
+              <w:rPr>
+                <w:rFonts w:ascii="Calibri" w:eastAsia="Times New Roman" w:hAnsi="Calibri" w:cs="Times New Roman"/>
+                <w:lang w:eastAsia="en-GB"/>
+              </w:rPr>
+              <w:t> </w:t>
+            </w:r>
+          </w:p>
+        </w:tc>
+        <w:tc>
+          <w:tcPr>
+            <w:tcW w:w="2362" w:type="dxa"/>
+            <w:tcBorders>
+              <w:top w:val="single" w:sz="8" w:space="0" w:color="A3A3A3"/>
+              <w:left w:val="single" w:sz="8" w:space="0" w:color="A3A3A3"/>
+              <w:bottom w:val="single" w:sz="8" w:space="0" w:color="A3A3A3"/>
+              <w:right w:val="single" w:sz="8" w:space="0" w:color="A3A3A3"/>
+            </w:tcBorders>
+            <w:tcMar>
+              <w:top w:w="80" w:type="dxa"/>
+              <w:left w:w="80" w:type="dxa"/>
+              <w:bottom w:w="80" w:type="dxa"/>
+              <w:right w:w="80" w:type="dxa"/>
+            </w:tcMar>
+            <w:hideMark/>
+          </w:tcPr>
+          <w:p>
+            <w:pPr>
+              <w:spacing w:after="0" w:line="240" w:lineRule="auto"/>
+              <w:rPr>
+                <w:rFonts w:ascii="Calibri" w:eastAsia="Times New Roman" w:hAnsi="Calibri" w:cs="Times New Roman"/>
+                <w:lang w:eastAsia="en-GB"/>
+              </w:rPr>
+            </w:pPr>
+            <w:r>
+              <w:rPr>
+                <w:rFonts w:ascii="Calibri" w:eastAsia="Times New Roman" w:hAnsi="Calibri" w:cs="Times New Roman"/>
+                <w:lang w:eastAsia="en-GB"/>
+              </w:rPr>
+              <w:t>10 mins</w:t>
+            </w:r>
+          </w:p>
+        </w:tc>
+        <w:tc>
+          <w:tcPr>
+            <w:tcW w:w="1315" w:type="dxa"/>
+            <w:tcBorders>
+              <w:top w:val="single" w:sz="8" w:space="0" w:color="A3A3A3"/>
+              <w:left w:val="single" w:sz="8" w:space="0" w:color="A3A3A3"/>
+              <w:bottom w:val="single" w:sz="8" w:space="0" w:color="A3A3A3"/>
+              <w:right w:val="single" w:sz="8" w:space="0" w:color="A3A3A3"/>
+            </w:tcBorders>
+            <w:tcMar>
+              <w:top w:w="80" w:type="dxa"/>
+              <w:left w:w="80" w:type="dxa"/>
+              <w:bottom w:w="80" w:type="dxa"/>
+              <w:right w:w="80" w:type="dxa"/>
+            </w:tcMar>
+            <w:hideMark/>
+          </w:tcPr>
+          <w:p>
+            <w:pPr>
+              <w:spacing w:after="0" w:line="240" w:lineRule="auto"/>
+              <w:rPr>
+                <w:rFonts w:ascii="Calibri" w:eastAsia="Times New Roman" w:hAnsi="Calibri" w:cs="Times New Roman"/>
+                <w:lang w:eastAsia="en-GB"/>
+              </w:rPr>
+            </w:pPr>
+            <w:r>
+              <w:rPr>
+                <w:rFonts w:ascii="Calibri" w:eastAsia="Times New Roman" w:hAnsi="Calibri" w:cs="Times New Roman"/>
+                <w:lang w:eastAsia="en-GB"/>
+              </w:rPr>
+              <w:t> </w:t>
+            </w:r>
+          </w:p>
+        </w:tc>
+        <w:tc>
+          <w:tcPr>
+            <w:tcW w:w="1750" w:type="dxa"/>
+            <w:tcBorders>
+              <w:top w:val="single" w:sz="8" w:space="0" w:color="A3A3A3"/>
+              <w:left w:val="single" w:sz="8" w:space="0" w:color="A3A3A3"/>
+              <w:bottom w:val="single" w:sz="8" w:space="0" w:color="A3A3A3"/>
+              <w:right w:val="single" w:sz="8" w:space="0" w:color="A3A3A3"/>
+            </w:tcBorders>
+            <w:tcMar>
+              <w:top w:w="80" w:type="dxa"/>
+              <w:left w:w="80" w:type="dxa"/>
+              <w:bottom w:w="80" w:type="dxa"/>
+              <w:right w:w="80" w:type="dxa"/>
+            </w:tcMar>
+            <w:hideMark/>
+          </w:tcPr>
+          <w:p>
+            <w:pPr>
+              <w:spacing w:after="0" w:line="240" w:lineRule="auto"/>
+              <w:rPr>
+                <w:rFonts w:ascii="Calibri" w:eastAsia="Times New Roman" w:hAnsi="Calibri" w:cs="Times New Roman"/>
+                <w:lang w:eastAsia="en-GB"/>
+              </w:rPr>
+            </w:pPr>
+            <w:r>
+              <w:rPr>
+                <w:rFonts w:ascii="Calibri" w:eastAsia="Times New Roman" w:hAnsi="Calibri" w:cs="Times New Roman"/>
+                <w:lang w:eastAsia="en-GB"/>
+              </w:rPr>
+              <w:t> </w:t>
+            </w:r>
+          </w:p>
+        </w:tc>
+        <w:tc>
+          <w:tcPr>
+            <w:tcW w:w="1191" w:type="dxa"/>
+            <w:tcBorders>
+              <w:top w:val="single" w:sz="8" w:space="0" w:color="A3A3A3"/>
+              <w:left w:val="single" w:sz="8" w:space="0" w:color="A3A3A3"/>
+              <w:bottom w:val="single" w:sz="8" w:space="0" w:color="A3A3A3"/>
+              <w:right w:val="single" w:sz="8" w:space="0" w:color="A3A3A3"/>
+            </w:tcBorders>
+            <w:tcMar>
+              <w:top w:w="80" w:type="dxa"/>
+              <w:left w:w="80" w:type="dxa"/>
+              <w:bottom w:w="80" w:type="dxa"/>
+              <w:right w:w="80" w:type="dxa"/>
+            </w:tcMar>
+            <w:hideMark/>
+          </w:tcPr>
+          <w:p>
+            <w:pPr>
+              <w:spacing w:after="0" w:line="240" w:lineRule="auto"/>
+              <w:rPr>
+                <w:rFonts w:ascii="Calibri" w:eastAsia="Times New Roman" w:hAnsi="Calibri" w:cs="Times New Roman"/>
+                <w:lang w:eastAsia="en-GB"/>
+              </w:rPr>
+            </w:pPr>
+            <w:r>
+              <w:rPr>
+                <w:rFonts w:ascii="Calibri" w:eastAsia="Times New Roman" w:hAnsi="Calibri" w:cs="Times New Roman"/>
+                <w:lang w:eastAsia="en-GB"/>
+              </w:rPr>
+              <w:t> </w:t>
+            </w:r>
+          </w:p>
+        </w:tc>
+      </w:tr>
+      <w:tr>
+        <w:tc>
+          <w:tcPr>
+            <w:tcW w:w="988" w:type="dxa"/>
+            <w:tcBorders>
+              <w:top w:val="single" w:sz="8" w:space="0" w:color="A3A3A3"/>
+              <w:left w:val="single" w:sz="8" w:space="0" w:color="A3A3A3"/>
+              <w:bottom w:val="single" w:sz="8" w:space="0" w:color="A3A3A3"/>
+              <w:right w:val="single" w:sz="8" w:space="0" w:color="A3A3A3"/>
+            </w:tcBorders>
+            <w:tcMar>
+              <w:top w:w="80" w:type="dxa"/>
+              <w:left w:w="80" w:type="dxa"/>
+              <w:bottom w:w="80" w:type="dxa"/>
+              <w:right w:w="80" w:type="dxa"/>
+            </w:tcMar>
+            <w:hideMark/>
+          </w:tcPr>
+          <w:p>
+            <w:pPr>
+              <w:spacing w:after="0" w:line="240" w:lineRule="auto"/>
+              <w:rPr>
+                <w:rFonts w:ascii="Calibri" w:eastAsia="Times New Roman" w:hAnsi="Calibri" w:cs="Times New Roman"/>
+                <w:lang w:eastAsia="en-GB"/>
+              </w:rPr>
+            </w:pPr>
+            <w:r>
+              <w:rPr>
+                <w:rFonts w:ascii="Calibri" w:eastAsia="Times New Roman" w:hAnsi="Calibri" w:cs="Times New Roman"/>
+                <w:lang w:eastAsia="en-GB"/>
+              </w:rPr>
+              <w:t>4</w:t>
+            </w:r>
+          </w:p>
+        </w:tc>
+        <w:tc>
+          <w:tcPr>
+            <w:tcW w:w="960" w:type="dxa"/>
+            <w:tcBorders>
+              <w:top w:val="single" w:sz="8" w:space="0" w:color="A3A3A3"/>
+              <w:left w:val="single" w:sz="8" w:space="0" w:color="A3A3A3"/>
+              <w:bottom w:val="single" w:sz="8" w:space="0" w:color="A3A3A3"/>
+              <w:right w:val="single" w:sz="8" w:space="0" w:color="A3A3A3"/>
+            </w:tcBorders>
+            <w:tcMar>
+              <w:top w:w="80" w:type="dxa"/>
+              <w:left w:w="80" w:type="dxa"/>
+              <w:bottom w:w="80" w:type="dxa"/>
+              <w:right w:w="80" w:type="dxa"/>
+            </w:tcMar>
+            <w:hideMark/>
+          </w:tcPr>
+          <w:p>
+            <w:pPr>
+              <w:spacing w:after="0" w:line="240" w:lineRule="auto"/>
+              <w:rPr>
+                <w:rFonts w:ascii="Calibri" w:eastAsia="Times New Roman" w:hAnsi="Calibri" w:cs="Times New Roman"/>
+                <w:lang w:eastAsia="en-GB"/>
+              </w:rPr>
+            </w:pPr>
+            <w:r>
+              <w:rPr>
+                <w:rFonts w:ascii="Calibri" w:eastAsia="Times New Roman" w:hAnsi="Calibri" w:cs="Times New Roman"/>
+                <w:lang w:eastAsia="en-GB"/>
+              </w:rPr>
+              <w:t>Me</w:t>
+            </w:r>
+          </w:p>
+        </w:tc>
+        <w:tc>
+          <w:tcPr>
+            <w:tcW w:w="3315" w:type="dxa"/>
+            <w:tcBorders>
+              <w:top w:val="single" w:sz="8" w:space="0" w:color="A3A3A3"/>
+              <w:left w:val="single" w:sz="8" w:space="0" w:color="A3A3A3"/>
+              <w:bottom w:val="single" w:sz="8" w:space="0" w:color="A3A3A3"/>
+              <w:right w:val="single" w:sz="8" w:space="0" w:color="A3A3A3"/>
+            </w:tcBorders>
+            <w:tcMar>
+              <w:top w:w="80" w:type="dxa"/>
+              <w:left w:w="80" w:type="dxa"/>
+              <w:bottom w:w="80" w:type="dxa"/>
+              <w:right w:w="80" w:type="dxa"/>
+            </w:tcMar>
+            <w:hideMark/>
+          </w:tcPr>
+          <w:p>
+            <w:pPr>
+              <w:spacing w:after="0" w:line="240" w:lineRule="auto"/>
+              <w:rPr>
+                <w:rFonts w:ascii="Calibri" w:eastAsia="Times New Roman" w:hAnsi="Calibri" w:cs="Times New Roman"/>
+                <w:lang w:eastAsia="en-GB"/>
+              </w:rPr>
+            </w:pPr>
+            <w:r>
+              <w:rPr>
+                <w:rFonts w:ascii="Calibri" w:eastAsia="Times New Roman" w:hAnsi="Calibri" w:cs="Times New Roman"/>
+                <w:lang w:eastAsia="en-GB"/>
+              </w:rPr>
+              <w:t>Find reported error and fix</w:t>
+            </w:r>
+          </w:p>
+        </w:tc>
+        <w:tc>
+          <w:tcPr>
+            <w:tcW w:w="960" w:type="dxa"/>
+            <w:tcBorders>
+              <w:top w:val="single" w:sz="8" w:space="0" w:color="A3A3A3"/>
+              <w:left w:val="single" w:sz="8" w:space="0" w:color="A3A3A3"/>
+              <w:bottom w:val="single" w:sz="8" w:space="0" w:color="A3A3A3"/>
+              <w:right w:val="single" w:sz="8" w:space="0" w:color="A3A3A3"/>
+            </w:tcBorders>
+            <w:tcMar>
+              <w:top w:w="80" w:type="dxa"/>
+              <w:left w:w="80" w:type="dxa"/>
+              <w:bottom w:w="80" w:type="dxa"/>
+              <w:right w:w="80" w:type="dxa"/>
+            </w:tcMar>
+            <w:hideMark/>
+          </w:tcPr>
+          <w:p>
+            <w:pPr>
+              <w:spacing w:after="0" w:line="240" w:lineRule="auto"/>
+              <w:rPr>
+                <w:rFonts w:ascii="Calibri" w:eastAsia="Times New Roman" w:hAnsi="Calibri" w:cs="Times New Roman"/>
+                <w:lang w:eastAsia="en-GB"/>
+              </w:rPr>
+            </w:pPr>
+            <w:r>
+              <w:rPr>
+                <w:rFonts w:ascii="Calibri" w:eastAsia="Times New Roman" w:hAnsi="Calibri" w:cs="Times New Roman"/>
+                <w:lang w:eastAsia="en-GB"/>
+              </w:rPr>
+              <w:t> </w:t>
+            </w:r>
+          </w:p>
+        </w:tc>
+        <w:tc>
+          <w:tcPr>
+            <w:tcW w:w="1246" w:type="dxa"/>
+            <w:tcBorders>
+              <w:top w:val="single" w:sz="8" w:space="0" w:color="A3A3A3"/>
+              <w:left w:val="single" w:sz="8" w:space="0" w:color="A3A3A3"/>
+              <w:bottom w:val="single" w:sz="8" w:space="0" w:color="A3A3A3"/>
+              <w:right w:val="single" w:sz="8" w:space="0" w:color="A3A3A3"/>
+            </w:tcBorders>
+            <w:tcMar>
+              <w:top w:w="80" w:type="dxa"/>
+              <w:left w:w="80" w:type="dxa"/>
+              <w:bottom w:w="80" w:type="dxa"/>
+              <w:right w:w="80" w:type="dxa"/>
+            </w:tcMar>
+            <w:hideMark/>
+          </w:tcPr>
+          <w:p>
+            <w:pPr>
+              <w:spacing w:after="0" w:line="240" w:lineRule="auto"/>
+              <w:rPr>
+                <w:rFonts w:ascii="Calibri" w:eastAsia="Times New Roman" w:hAnsi="Calibri" w:cs="Times New Roman"/>
+                <w:lang w:eastAsia="en-GB"/>
+              </w:rPr>
+            </w:pPr>
+            <w:r>
+              <w:rPr>
+                <w:rFonts w:ascii="Calibri" w:eastAsia="Times New Roman" w:hAnsi="Calibri" w:cs="Times New Roman"/>
+                <w:lang w:eastAsia="en-GB"/>
+              </w:rPr>
+              <w:t> </w:t>
+            </w:r>
+          </w:p>
+        </w:tc>
+        <w:tc>
+          <w:tcPr>
+            <w:tcW w:w="2362" w:type="dxa"/>
+            <w:tcBorders>
+              <w:top w:val="single" w:sz="8" w:space="0" w:color="A3A3A3"/>
+              <w:left w:val="single" w:sz="8" w:space="0" w:color="A3A3A3"/>
+              <w:bottom w:val="single" w:sz="8" w:space="0" w:color="A3A3A3"/>
+              <w:right w:val="single" w:sz="8" w:space="0" w:color="A3A3A3"/>
+            </w:tcBorders>
+            <w:tcMar>
+              <w:top w:w="80" w:type="dxa"/>
+              <w:left w:w="80" w:type="dxa"/>
+              <w:bottom w:w="80" w:type="dxa"/>
+              <w:right w:w="80" w:type="dxa"/>
+            </w:tcMar>
+            <w:hideMark/>
+          </w:tcPr>
+          <w:p>
+            <w:pPr>
+              <w:spacing w:after="0" w:line="240" w:lineRule="auto"/>
+              <w:rPr>
+                <w:rFonts w:ascii="Calibri" w:eastAsia="Times New Roman" w:hAnsi="Calibri" w:cs="Times New Roman"/>
+                <w:lang w:eastAsia="en-GB"/>
+              </w:rPr>
+            </w:pPr>
+            <w:r>
+              <w:rPr>
+                <w:rFonts w:ascii="Calibri" w:eastAsia="Times New Roman" w:hAnsi="Calibri" w:cs="Times New Roman"/>
+                <w:lang w:eastAsia="en-GB"/>
+              </w:rPr>
+              <w:t>30 mins</w:t>
+            </w:r>
+          </w:p>
+        </w:tc>
+        <w:tc>
+          <w:tcPr>
+            <w:tcW w:w="1315" w:type="dxa"/>
+            <w:tcBorders>
+              <w:top w:val="single" w:sz="8" w:space="0" w:color="A3A3A3"/>
+              <w:left w:val="single" w:sz="8" w:space="0" w:color="A3A3A3"/>
+              <w:bottom w:val="single" w:sz="8" w:space="0" w:color="A3A3A3"/>
+              <w:right w:val="single" w:sz="8" w:space="0" w:color="A3A3A3"/>
+            </w:tcBorders>
+            <w:tcMar>
+              <w:top w:w="80" w:type="dxa"/>
+              <w:left w:w="80" w:type="dxa"/>
+              <w:bottom w:w="80" w:type="dxa"/>
+              <w:right w:w="80" w:type="dxa"/>
+            </w:tcMar>
+            <w:hideMark/>
+          </w:tcPr>
+          <w:p>
+            <w:pPr>
+              <w:spacing w:after="0" w:line="240" w:lineRule="auto"/>
+              <w:rPr>
+                <w:rFonts w:ascii="Calibri" w:eastAsia="Times New Roman" w:hAnsi="Calibri" w:cs="Times New Roman"/>
+                <w:lang w:eastAsia="en-GB"/>
+              </w:rPr>
+            </w:pPr>
+            <w:r>
+              <w:rPr>
+                <w:rFonts w:ascii="Calibri" w:eastAsia="Times New Roman" w:hAnsi="Calibri" w:cs="Times New Roman"/>
+                <w:lang w:eastAsia="en-GB"/>
+              </w:rPr>
+              <w:t> </w:t>
+            </w:r>
+          </w:p>
+        </w:tc>
+        <w:tc>
+          <w:tcPr>
+            <w:tcW w:w="1750" w:type="dxa"/>
+            <w:tcBorders>
+              <w:top w:val="single" w:sz="8" w:space="0" w:color="A3A3A3"/>
+              <w:left w:val="single" w:sz="8" w:space="0" w:color="A3A3A3"/>
+              <w:bottom w:val="single" w:sz="8" w:space="0" w:color="A3A3A3"/>
+              <w:right w:val="single" w:sz="8" w:space="0" w:color="A3A3A3"/>
+            </w:tcBorders>
+            <w:tcMar>
+              <w:top w:w="80" w:type="dxa"/>
+              <w:left w:w="80" w:type="dxa"/>
+              <w:bottom w:w="80" w:type="dxa"/>
+              <w:right w:w="80" w:type="dxa"/>
+            </w:tcMar>
+            <w:hideMark/>
+          </w:tcPr>
+          <w:p>
+            <w:pPr>
+              <w:spacing w:after="0" w:line="240" w:lineRule="auto"/>
+              <w:rPr>
+                <w:rFonts w:ascii="Calibri" w:eastAsia="Times New Roman" w:hAnsi="Calibri" w:cs="Times New Roman"/>
+                <w:lang w:eastAsia="en-GB"/>
+              </w:rPr>
+            </w:pPr>
+            <w:r>
+              <w:rPr>
+                <w:rFonts w:ascii="Calibri" w:eastAsia="Times New Roman" w:hAnsi="Calibri" w:cs="Times New Roman"/>
+                <w:lang w:eastAsia="en-GB"/>
+              </w:rPr>
+              <w:t> </w:t>
+            </w:r>
+          </w:p>
+        </w:tc>
+        <w:tc>
+          <w:tcPr>
+            <w:tcW w:w="1191" w:type="dxa"/>
+            <w:tcBorders>
+              <w:top w:val="single" w:sz="8" w:space="0" w:color="A3A3A3"/>
+              <w:left w:val="single" w:sz="8" w:space="0" w:color="A3A3A3"/>
+              <w:bottom w:val="single" w:sz="8" w:space="0" w:color="A3A3A3"/>
+              <w:right w:val="single" w:sz="8" w:space="0" w:color="A3A3A3"/>
+            </w:tcBorders>
+            <w:tcMar>
+              <w:top w:w="80" w:type="dxa"/>
+              <w:left w:w="80" w:type="dxa"/>
+              <w:bottom w:w="80" w:type="dxa"/>
+              <w:right w:w="80" w:type="dxa"/>
+            </w:tcMar>
+            <w:hideMark/>
+          </w:tcPr>
+          <w:p>
+            <w:pPr>
+              <w:spacing w:after="0" w:line="240" w:lineRule="auto"/>
+              <w:rPr>
+                <w:rFonts w:ascii="Calibri" w:eastAsia="Times New Roman" w:hAnsi="Calibri" w:cs="Times New Roman"/>
+                <w:lang w:eastAsia="en-GB"/>
+              </w:rPr>
+            </w:pPr>
+            <w:r>
+              <w:rPr>
+                <w:rFonts w:ascii="Calibri" w:eastAsia="Times New Roman" w:hAnsi="Calibri" w:cs="Times New Roman"/>
+                <w:lang w:eastAsia="en-GB"/>
+              </w:rPr>
+              <w:t> </w:t>
+            </w:r>
+          </w:p>
+        </w:tc>
+      </w:tr>
+      <w:tr>
+        <w:tc>
+          <w:tcPr>
+            <w:tcW w:w="988" w:type="dxa"/>
+            <w:tcBorders>
+              <w:top w:val="single" w:sz="8" w:space="0" w:color="A3A3A3"/>
+              <w:left w:val="single" w:sz="8" w:space="0" w:color="A3A3A3"/>
+              <w:bottom w:val="single" w:sz="8" w:space="0" w:color="A3A3A3"/>
+              <w:right w:val="single" w:sz="8" w:space="0" w:color="A3A3A3"/>
+            </w:tcBorders>
+            <w:tcMar>
+              <w:top w:w="80" w:type="dxa"/>
+              <w:left w:w="80" w:type="dxa"/>
+              <w:bottom w:w="80" w:type="dxa"/>
+              <w:right w:w="80" w:type="dxa"/>
+            </w:tcMar>
+            <w:hideMark/>
+          </w:tcPr>
+          <w:p>
+            <w:pPr>
+              <w:spacing w:after="0" w:line="240" w:lineRule="auto"/>
+              <w:rPr>
+                <w:rFonts w:ascii="Calibri" w:eastAsia="Times New Roman" w:hAnsi="Calibri" w:cs="Times New Roman"/>
+                <w:lang w:eastAsia="en-GB"/>
+              </w:rPr>
+            </w:pPr>
+            <w:r>
+              <w:rPr>
+                <w:rFonts w:ascii="Calibri" w:eastAsia="Times New Roman" w:hAnsi="Calibri" w:cs="Times New Roman"/>
+                <w:lang w:eastAsia="en-GB"/>
+              </w:rPr>
+              <w:t>5</w:t>
+            </w:r>
+          </w:p>
+        </w:tc>
+        <w:tc>
+          <w:tcPr>
+            <w:tcW w:w="960" w:type="dxa"/>
+            <w:tcBorders>
+              <w:top w:val="single" w:sz="8" w:space="0" w:color="A3A3A3"/>
+              <w:left w:val="single" w:sz="8" w:space="0" w:color="A3A3A3"/>
+              <w:bottom w:val="single" w:sz="8" w:space="0" w:color="A3A3A3"/>
+              <w:right w:val="single" w:sz="8" w:space="0" w:color="A3A3A3"/>
+            </w:tcBorders>
+            <w:tcMar>
+              <w:top w:w="80" w:type="dxa"/>
+              <w:left w:w="80" w:type="dxa"/>
+              <w:bottom w:w="80" w:type="dxa"/>
+              <w:right w:w="80" w:type="dxa"/>
+            </w:tcMar>
+            <w:hideMark/>
+          </w:tcPr>
+          <w:p>
+            <w:pPr>
+              <w:spacing w:after="0" w:line="240" w:lineRule="auto"/>
+              <w:rPr>
+                <w:rFonts w:ascii="Calibri" w:eastAsia="Times New Roman" w:hAnsi="Calibri" w:cs="Times New Roman"/>
+                <w:lang w:eastAsia="en-GB"/>
+              </w:rPr>
+            </w:pPr>
+            <w:r>
+              <w:rPr>
+                <w:rFonts w:ascii="Calibri" w:eastAsia="Times New Roman" w:hAnsi="Calibri" w:cs="Times New Roman"/>
+                <w:lang w:eastAsia="en-GB"/>
+              </w:rPr>
+              <w:t>Debbie</w:t>
+            </w:r>
+          </w:p>
+        </w:tc>
+        <w:tc>
+          <w:tcPr>
+            <w:tcW w:w="3315" w:type="dxa"/>
+            <w:tcBorders>
+              <w:top w:val="single" w:sz="8" w:space="0" w:color="A3A3A3"/>
+              <w:left w:val="single" w:sz="8" w:space="0" w:color="A3A3A3"/>
+              <w:bottom w:val="single" w:sz="8" w:space="0" w:color="A3A3A3"/>
+              <w:right w:val="single" w:sz="8" w:space="0" w:color="A3A3A3"/>
+            </w:tcBorders>
+            <w:tcMar>
+              <w:top w:w="80" w:type="dxa"/>
+              <w:left w:w="80" w:type="dxa"/>
+              <w:bottom w:w="80" w:type="dxa"/>
+              <w:right w:w="80" w:type="dxa"/>
+            </w:tcMar>
+            <w:hideMark/>
+          </w:tcPr>
+          <w:p>
+            <w:pPr>
+              <w:spacing w:after="0" w:line="240" w:lineRule="auto"/>
+              <w:rPr>
+                <w:rFonts w:ascii="Calibri" w:eastAsia="Times New Roman" w:hAnsi="Calibri" w:cs="Times New Roman"/>
+                <w:lang w:eastAsia="en-GB"/>
+              </w:rPr>
+            </w:pPr>
+            <w:r>
+              <w:rPr>
+                <w:rFonts w:ascii="Calibri" w:eastAsia="Times New Roman" w:hAnsi="Calibri" w:cs="Times New Roman"/>
+                <w:lang w:eastAsia="en-GB"/>
+              </w:rPr>
+              <w:t>Find corrected data</w:t>
+            </w:r>
+          </w:p>
+        </w:tc>
+        <w:tc>
+          <w:tcPr>
+            <w:tcW w:w="960" w:type="dxa"/>
+            <w:tcBorders>
+              <w:top w:val="single" w:sz="8" w:space="0" w:color="A3A3A3"/>
+              <w:left w:val="single" w:sz="8" w:space="0" w:color="A3A3A3"/>
+              <w:bottom w:val="single" w:sz="8" w:space="0" w:color="A3A3A3"/>
+              <w:right w:val="single" w:sz="8" w:space="0" w:color="A3A3A3"/>
+            </w:tcBorders>
+            <w:tcMar>
+              <w:top w:w="80" w:type="dxa"/>
+              <w:left w:w="80" w:type="dxa"/>
+              <w:bottom w:w="80" w:type="dxa"/>
+              <w:right w:w="80" w:type="dxa"/>
+            </w:tcMar>
+            <w:hideMark/>
+          </w:tcPr>
+          <w:p>
+            <w:pPr>
+              <w:spacing w:after="0" w:line="240" w:lineRule="auto"/>
+              <w:rPr>
+                <w:rFonts w:ascii="Calibri" w:eastAsia="Times New Roman" w:hAnsi="Calibri" w:cs="Times New Roman"/>
+                <w:lang w:eastAsia="en-GB"/>
+              </w:rPr>
+            </w:pPr>
+            <w:r>
+              <w:rPr>
+                <w:rFonts w:ascii="Calibri" w:eastAsia="Times New Roman" w:hAnsi="Calibri" w:cs="Times New Roman"/>
+                <w:lang w:eastAsia="en-GB"/>
+              </w:rPr>
+              <w:t> </w:t>
+            </w:r>
+          </w:p>
+        </w:tc>
+        <w:tc>
+          <w:tcPr>
+            <w:tcW w:w="1246" w:type="dxa"/>
+            <w:tcBorders>
+              <w:top w:val="single" w:sz="8" w:space="0" w:color="A3A3A3"/>
+              <w:left w:val="single" w:sz="8" w:space="0" w:color="A3A3A3"/>
+              <w:bottom w:val="single" w:sz="8" w:space="0" w:color="A3A3A3"/>
+              <w:right w:val="single" w:sz="8" w:space="0" w:color="A3A3A3"/>
+            </w:tcBorders>
+            <w:tcMar>
+              <w:top w:w="80" w:type="dxa"/>
+              <w:left w:w="80" w:type="dxa"/>
+              <w:bottom w:w="80" w:type="dxa"/>
+              <w:right w:w="80" w:type="dxa"/>
+            </w:tcMar>
+            <w:hideMark/>
+          </w:tcPr>
+          <w:p>
+            <w:pPr>
+              <w:spacing w:after="0" w:line="240" w:lineRule="auto"/>
+              <w:rPr>
+                <w:rFonts w:ascii="Calibri" w:eastAsia="Times New Roman" w:hAnsi="Calibri" w:cs="Times New Roman"/>
+                <w:lang w:eastAsia="en-GB"/>
+              </w:rPr>
+            </w:pPr>
+            <w:r>
+              <w:rPr>
+                <w:rFonts w:ascii="Calibri" w:eastAsia="Times New Roman" w:hAnsi="Calibri" w:cs="Times New Roman"/>
+                <w:lang w:eastAsia="en-GB"/>
+              </w:rPr>
+              <w:t> </w:t>
+            </w:r>
+          </w:p>
+        </w:tc>
+        <w:tc>
+          <w:tcPr>
+            <w:tcW w:w="2362" w:type="dxa"/>
+            <w:tcBorders>
+              <w:top w:val="single" w:sz="8" w:space="0" w:color="A3A3A3"/>
+              <w:left w:val="single" w:sz="8" w:space="0" w:color="A3A3A3"/>
+              <w:bottom w:val="single" w:sz="8" w:space="0" w:color="A3A3A3"/>
+              <w:right w:val="single" w:sz="8" w:space="0" w:color="A3A3A3"/>
+            </w:tcBorders>
+            <w:tcMar>
+              <w:top w:w="80" w:type="dxa"/>
+              <w:left w:w="80" w:type="dxa"/>
+              <w:bottom w:w="80" w:type="dxa"/>
+              <w:right w:w="80" w:type="dxa"/>
+            </w:tcMar>
+            <w:hideMark/>
+          </w:tcPr>
+          <w:p>
+            <w:pPr>
+              <w:spacing w:after="0" w:line="240" w:lineRule="auto"/>
+              <w:rPr>
+                <w:rFonts w:ascii="Calibri" w:eastAsia="Times New Roman" w:hAnsi="Calibri" w:cs="Times New Roman"/>
+                <w:lang w:eastAsia="en-GB"/>
+              </w:rPr>
+            </w:pPr>
+            <w:r>
+              <w:rPr>
+                <w:rFonts w:ascii="Calibri" w:eastAsia="Times New Roman" w:hAnsi="Calibri" w:cs="Times New Roman"/>
+                <w:lang w:eastAsia="en-GB"/>
+              </w:rPr>
+              <w:t>10 mins</w:t>
+            </w:r>
+          </w:p>
+        </w:tc>
+        <w:tc>
+          <w:tcPr>
+            <w:tcW w:w="1315" w:type="dxa"/>
+            <w:tcBorders>
+              <w:top w:val="single" w:sz="8" w:space="0" w:color="A3A3A3"/>
+              <w:left w:val="single" w:sz="8" w:space="0" w:color="A3A3A3"/>
+              <w:bottom w:val="single" w:sz="8" w:space="0" w:color="A3A3A3"/>
+              <w:right w:val="single" w:sz="8" w:space="0" w:color="A3A3A3"/>
+            </w:tcBorders>
+            <w:tcMar>
+              <w:top w:w="80" w:type="dxa"/>
+              <w:left w:w="80" w:type="dxa"/>
+              <w:bottom w:w="80" w:type="dxa"/>
+              <w:right w:w="80" w:type="dxa"/>
+            </w:tcMar>
+            <w:hideMark/>
+          </w:tcPr>
+          <w:p>
+            <w:pPr>
+              <w:spacing w:after="0" w:line="240" w:lineRule="auto"/>
+              <w:rPr>
+                <w:rFonts w:ascii="Calibri" w:eastAsia="Times New Roman" w:hAnsi="Calibri" w:cs="Times New Roman"/>
+                <w:lang w:eastAsia="en-GB"/>
+              </w:rPr>
+            </w:pPr>
+            <w:r>
+              <w:rPr>
+                <w:rFonts w:ascii="Calibri" w:eastAsia="Times New Roman" w:hAnsi="Calibri" w:cs="Times New Roman"/>
+                <w:lang w:eastAsia="en-GB"/>
+              </w:rPr>
+              <w:t> </w:t>
+            </w:r>
+          </w:p>
+        </w:tc>
+        <w:tc>
+          <w:tcPr>
+            <w:tcW w:w="1750" w:type="dxa"/>
+            <w:tcBorders>
+              <w:top w:val="single" w:sz="8" w:space="0" w:color="A3A3A3"/>
+              <w:left w:val="single" w:sz="8" w:space="0" w:color="A3A3A3"/>
+              <w:bottom w:val="single" w:sz="8" w:space="0" w:color="A3A3A3"/>
+              <w:right w:val="single" w:sz="8" w:space="0" w:color="A3A3A3"/>
+            </w:tcBorders>
+            <w:tcMar>
+              <w:top w:w="80" w:type="dxa"/>
+              <w:left w:w="80" w:type="dxa"/>
+              <w:bottom w:w="80" w:type="dxa"/>
+              <w:right w:w="80" w:type="dxa"/>
+            </w:tcMar>
+            <w:hideMark/>
+          </w:tcPr>
+          <w:p>
+            <w:pPr>
+              <w:spacing w:after="0" w:line="240" w:lineRule="auto"/>
+              <w:rPr>
+                <w:rFonts w:ascii="Calibri" w:eastAsia="Times New Roman" w:hAnsi="Calibri" w:cs="Times New Roman"/>
+                <w:lang w:eastAsia="en-GB"/>
+              </w:rPr>
+            </w:pPr>
+            <w:r>
+              <w:rPr>
+                <w:rFonts w:ascii="Calibri" w:eastAsia="Times New Roman" w:hAnsi="Calibri" w:cs="Times New Roman"/>
+                <w:lang w:eastAsia="en-GB"/>
+              </w:rPr>
+              <w:t> </w:t>
+            </w:r>
+          </w:p>
+        </w:tc>
+        <w:tc>
+          <w:tcPr>
+            <w:tcW w:w="1191" w:type="dxa"/>
+            <w:tcBorders>
+              <w:top w:val="single" w:sz="8" w:space="0" w:color="A3A3A3"/>
+              <w:left w:val="single" w:sz="8" w:space="0" w:color="A3A3A3"/>
+              <w:bottom w:val="single" w:sz="8" w:space="0" w:color="A3A3A3"/>
+              <w:right w:val="single" w:sz="8" w:space="0" w:color="A3A3A3"/>
+            </w:tcBorders>
+            <w:tcMar>
+              <w:top w:w="80" w:type="dxa"/>
+              <w:left w:w="80" w:type="dxa"/>
+              <w:bottom w:w="80" w:type="dxa"/>
+              <w:right w:w="80" w:type="dxa"/>
+            </w:tcMar>
+            <w:hideMark/>
+          </w:tcPr>
+          <w:p>
+            <w:pPr>
+              <w:spacing w:after="0" w:line="240" w:lineRule="auto"/>
+              <w:rPr>
+                <w:rFonts w:ascii="Calibri" w:eastAsia="Times New Roman" w:hAnsi="Calibri" w:cs="Times New Roman"/>
+                <w:lang w:eastAsia="en-GB"/>
+              </w:rPr>
+            </w:pPr>
+            <w:r>
+              <w:rPr>
+                <w:rFonts w:ascii="Calibri" w:eastAsia="Times New Roman" w:hAnsi="Calibri" w:cs="Times New Roman"/>
+                <w:lang w:eastAsia="en-GB"/>
+              </w:rPr>
+              <w:t> </w:t>
+            </w:r>
+          </w:p>
+        </w:tc>
+      </w:tr>
+      <w:tr>
+        <w:tc>
+          <w:tcPr>
+            <w:tcW w:w="988" w:type="dxa"/>
+            <w:tcBorders>
+              <w:top w:val="single" w:sz="8" w:space="0" w:color="A3A3A3"/>
+              <w:left w:val="single" w:sz="8" w:space="0" w:color="A3A3A3"/>
+              <w:bottom w:val="single" w:sz="8" w:space="0" w:color="A3A3A3"/>
+              <w:right w:val="single" w:sz="8" w:space="0" w:color="A3A3A3"/>
+            </w:tcBorders>
+            <w:tcMar>
+              <w:top w:w="80" w:type="dxa"/>
+              <w:left w:w="80" w:type="dxa"/>
+              <w:bottom w:w="80" w:type="dxa"/>
+              <w:right w:w="80" w:type="dxa"/>
+            </w:tcMar>
+            <w:hideMark/>
+          </w:tcPr>
+          <w:p>
+            <w:pPr>
+              <w:spacing w:after="0" w:line="240" w:lineRule="auto"/>
+              <w:rPr>
+                <w:rFonts w:ascii="Calibri" w:eastAsia="Times New Roman" w:hAnsi="Calibri" w:cs="Times New Roman"/>
+                <w:lang w:eastAsia="en-GB"/>
+              </w:rPr>
+            </w:pPr>
+            <w:r>
+              <w:rPr>
+                <w:rFonts w:ascii="Calibri" w:eastAsia="Times New Roman" w:hAnsi="Calibri" w:cs="Times New Roman"/>
+                <w:lang w:eastAsia="en-GB"/>
+              </w:rPr>
+              <w:t>6</w:t>
+            </w:r>
+          </w:p>
+        </w:tc>
+        <w:tc>
+          <w:tcPr>
+            <w:tcW w:w="960" w:type="dxa"/>
+            <w:tcBorders>
+              <w:top w:val="single" w:sz="8" w:space="0" w:color="A3A3A3"/>
+              <w:left w:val="single" w:sz="8" w:space="0" w:color="A3A3A3"/>
+              <w:bottom w:val="single" w:sz="8" w:space="0" w:color="A3A3A3"/>
+              <w:right w:val="single" w:sz="8" w:space="0" w:color="A3A3A3"/>
+            </w:tcBorders>
+            <w:tcMar>
+              <w:top w:w="80" w:type="dxa"/>
+              <w:left w:w="80" w:type="dxa"/>
+              <w:bottom w:w="80" w:type="dxa"/>
+              <w:right w:w="80" w:type="dxa"/>
+            </w:tcMar>
+            <w:hideMark/>
+          </w:tcPr>
+          <w:p>
+            <w:pPr>
+              <w:spacing w:after="0" w:line="240" w:lineRule="auto"/>
+              <w:rPr>
+                <w:rFonts w:ascii="Calibri" w:eastAsia="Times New Roman" w:hAnsi="Calibri" w:cs="Times New Roman"/>
+                <w:lang w:eastAsia="en-GB"/>
+              </w:rPr>
+            </w:pPr>
+            <w:r>
+              <w:rPr>
+                <w:rFonts w:ascii="Calibri" w:eastAsia="Times New Roman" w:hAnsi="Calibri" w:cs="Times New Roman"/>
+                <w:lang w:eastAsia="en-GB"/>
+              </w:rPr>
+              <w:t>Me</w:t>
+            </w:r>
+          </w:p>
+        </w:tc>
+        <w:tc>
+          <w:tcPr>
+            <w:tcW w:w="3315" w:type="dxa"/>
+            <w:tcBorders>
+              <w:top w:val="single" w:sz="8" w:space="0" w:color="A3A3A3"/>
+              <w:left w:val="single" w:sz="8" w:space="0" w:color="A3A3A3"/>
+              <w:bottom w:val="single" w:sz="8" w:space="0" w:color="A3A3A3"/>
+              <w:right w:val="single" w:sz="8" w:space="0" w:color="A3A3A3"/>
+            </w:tcBorders>
+            <w:tcMar>
+              <w:top w:w="80" w:type="dxa"/>
+              <w:left w:w="80" w:type="dxa"/>
+              <w:bottom w:w="80" w:type="dxa"/>
+              <w:right w:w="80" w:type="dxa"/>
+            </w:tcMar>
+            <w:hideMark/>
+          </w:tcPr>
+          <w:p>
+            <w:pPr>
+              <w:spacing w:after="0" w:line="240" w:lineRule="auto"/>
+              <w:rPr>
+                <w:rFonts w:ascii="Calibri" w:eastAsia="Times New Roman" w:hAnsi="Calibri" w:cs="Times New Roman"/>
+                <w:lang w:eastAsia="en-GB"/>
+              </w:rPr>
+            </w:pPr>
+            <w:r>
+              <w:rPr>
+                <w:rFonts w:ascii="Calibri" w:eastAsia="Times New Roman" w:hAnsi="Calibri" w:cs="Times New Roman"/>
+                <w:lang w:eastAsia="en-GB"/>
+              </w:rPr>
+              <w:t>Add new data</w:t>
+            </w:r>
+          </w:p>
+        </w:tc>
+        <w:tc>
+          <w:tcPr>
+            <w:tcW w:w="960" w:type="dxa"/>
+            <w:tcBorders>
+              <w:top w:val="single" w:sz="8" w:space="0" w:color="A3A3A3"/>
+              <w:left w:val="single" w:sz="8" w:space="0" w:color="A3A3A3"/>
+              <w:bottom w:val="single" w:sz="8" w:space="0" w:color="A3A3A3"/>
+              <w:right w:val="single" w:sz="8" w:space="0" w:color="A3A3A3"/>
+            </w:tcBorders>
+            <w:tcMar>
+              <w:top w:w="80" w:type="dxa"/>
+              <w:left w:w="80" w:type="dxa"/>
+              <w:bottom w:w="80" w:type="dxa"/>
+              <w:right w:w="80" w:type="dxa"/>
+            </w:tcMar>
+            <w:hideMark/>
+          </w:tcPr>
+          <w:p>
+            <w:pPr>
+              <w:spacing w:after="0" w:line="240" w:lineRule="auto"/>
+              <w:rPr>
+                <w:rFonts w:ascii="Calibri" w:eastAsia="Times New Roman" w:hAnsi="Calibri" w:cs="Times New Roman"/>
+                <w:lang w:eastAsia="en-GB"/>
+              </w:rPr>
+            </w:pPr>
+            <w:r>
+              <w:rPr>
+                <w:rFonts w:ascii="Calibri" w:eastAsia="Times New Roman" w:hAnsi="Calibri" w:cs="Times New Roman"/>
+                <w:lang w:eastAsia="en-GB"/>
+              </w:rPr>
+              <w:t> </w:t>
+            </w:r>
+          </w:p>
+        </w:tc>
+        <w:tc>
+          <w:tcPr>
+            <w:tcW w:w="1246" w:type="dxa"/>
+            <w:tcBorders>
+              <w:top w:val="single" w:sz="8" w:space="0" w:color="A3A3A3"/>
+              <w:left w:val="single" w:sz="8" w:space="0" w:color="A3A3A3"/>
+              <w:bottom w:val="single" w:sz="8" w:space="0" w:color="A3A3A3"/>
+              <w:right w:val="single" w:sz="8" w:space="0" w:color="A3A3A3"/>
+            </w:tcBorders>
+            <w:tcMar>
+              <w:top w:w="80" w:type="dxa"/>
+              <w:left w:w="80" w:type="dxa"/>
+              <w:bottom w:w="80" w:type="dxa"/>
+              <w:right w:w="80" w:type="dxa"/>
+            </w:tcMar>
+            <w:hideMark/>
+          </w:tcPr>
+          <w:p>
+            <w:pPr>
+              <w:spacing w:after="0" w:line="240" w:lineRule="auto"/>
+              <w:rPr>
+                <w:rFonts w:ascii="Calibri" w:eastAsia="Times New Roman" w:hAnsi="Calibri" w:cs="Times New Roman"/>
+                <w:lang w:eastAsia="en-GB"/>
+              </w:rPr>
+            </w:pPr>
+            <w:r>
+              <w:rPr>
+                <w:rFonts w:ascii="Calibri" w:eastAsia="Times New Roman" w:hAnsi="Calibri" w:cs="Times New Roman"/>
+                <w:lang w:eastAsia="en-GB"/>
+              </w:rPr>
+              <w:t> </w:t>
+            </w:r>
+          </w:p>
+        </w:tc>
+        <w:tc>
+          <w:tcPr>
+            <w:tcW w:w="2362" w:type="dxa"/>
+            <w:tcBorders>
+              <w:top w:val="single" w:sz="8" w:space="0" w:color="A3A3A3"/>
+              <w:left w:val="single" w:sz="8" w:space="0" w:color="A3A3A3"/>
+              <w:bottom w:val="single" w:sz="8" w:space="0" w:color="A3A3A3"/>
+              <w:right w:val="single" w:sz="8" w:space="0" w:color="A3A3A3"/>
+            </w:tcBorders>
+            <w:tcMar>
+              <w:top w:w="80" w:type="dxa"/>
+              <w:left w:w="80" w:type="dxa"/>
+              <w:bottom w:w="80" w:type="dxa"/>
+              <w:right w:w="80" w:type="dxa"/>
+            </w:tcMar>
+            <w:hideMark/>
+          </w:tcPr>
+          <w:p>
+            <w:pPr>
+              <w:spacing w:after="0" w:line="240" w:lineRule="auto"/>
+              <w:rPr>
+                <w:rFonts w:ascii="Calibri" w:eastAsia="Times New Roman" w:hAnsi="Calibri" w:cs="Times New Roman"/>
+                <w:lang w:eastAsia="en-GB"/>
+              </w:rPr>
+            </w:pPr>
+            <w:r>
+              <w:rPr>
+                <w:rFonts w:ascii="Calibri" w:eastAsia="Times New Roman" w:hAnsi="Calibri" w:cs="Times New Roman"/>
+                <w:lang w:eastAsia="en-GB"/>
+              </w:rPr>
+              <w:t>30 mins</w:t>
+            </w:r>
+          </w:p>
+        </w:tc>
+        <w:tc>
+          <w:tcPr>
+            <w:tcW w:w="1315" w:type="dxa"/>
+            <w:tcBorders>
+              <w:top w:val="single" w:sz="8" w:space="0" w:color="A3A3A3"/>
+              <w:left w:val="single" w:sz="8" w:space="0" w:color="A3A3A3"/>
+              <w:bottom w:val="single" w:sz="8" w:space="0" w:color="A3A3A3"/>
+              <w:right w:val="single" w:sz="8" w:space="0" w:color="A3A3A3"/>
+            </w:tcBorders>
+            <w:tcMar>
+              <w:top w:w="80" w:type="dxa"/>
+              <w:left w:w="80" w:type="dxa"/>
+              <w:bottom w:w="80" w:type="dxa"/>
+              <w:right w:w="80" w:type="dxa"/>
+            </w:tcMar>
+            <w:hideMark/>
+          </w:tcPr>
+          <w:p>
+            <w:pPr>
+              <w:spacing w:after="0" w:line="240" w:lineRule="auto"/>
+              <w:rPr>
+                <w:rFonts w:ascii="Calibri" w:eastAsia="Times New Roman" w:hAnsi="Calibri" w:cs="Times New Roman"/>
+                <w:lang w:eastAsia="en-GB"/>
+              </w:rPr>
+            </w:pPr>
+            <w:r>
+              <w:rPr>
+                <w:rFonts w:ascii="Calibri" w:eastAsia="Times New Roman" w:hAnsi="Calibri" w:cs="Times New Roman"/>
+                <w:lang w:eastAsia="en-GB"/>
+              </w:rPr>
+              <w:t> </w:t>
+            </w:r>
+          </w:p>
+        </w:tc>
+        <w:tc>
+          <w:tcPr>
+            <w:tcW w:w="1750" w:type="dxa"/>
+            <w:tcBorders>
+              <w:top w:val="single" w:sz="8" w:space="0" w:color="A3A3A3"/>
+              <w:left w:val="single" w:sz="8" w:space="0" w:color="A3A3A3"/>
+              <w:bottom w:val="single" w:sz="8" w:space="0" w:color="A3A3A3"/>
+              <w:right w:val="single" w:sz="8" w:space="0" w:color="A3A3A3"/>
+            </w:tcBorders>
+            <w:tcMar>
+              <w:top w:w="80" w:type="dxa"/>
+              <w:left w:w="80" w:type="dxa"/>
+              <w:bottom w:w="80" w:type="dxa"/>
+              <w:right w:w="80" w:type="dxa"/>
+            </w:tcMar>
+            <w:hideMark/>
+          </w:tcPr>
+          <w:p>
+            <w:pPr>
+              <w:spacing w:after="0" w:line="240" w:lineRule="auto"/>
+              <w:rPr>
+                <w:rFonts w:ascii="Calibri" w:eastAsia="Times New Roman" w:hAnsi="Calibri" w:cs="Times New Roman"/>
+                <w:lang w:eastAsia="en-GB"/>
+              </w:rPr>
+            </w:pPr>
+            <w:r>
+              <w:rPr>
+                <w:rFonts w:ascii="Calibri" w:eastAsia="Times New Roman" w:hAnsi="Calibri" w:cs="Times New Roman"/>
+                <w:lang w:eastAsia="en-GB"/>
+              </w:rPr>
+              <w:t> </w:t>
+            </w:r>
+          </w:p>
+        </w:tc>
+        <w:tc>
+          <w:tcPr>
+            <w:tcW w:w="1191" w:type="dxa"/>
+            <w:tcBorders>
+              <w:top w:val="single" w:sz="8" w:space="0" w:color="A3A3A3"/>
+              <w:left w:val="single" w:sz="8" w:space="0" w:color="A3A3A3"/>
+              <w:bottom w:val="single" w:sz="8" w:space="0" w:color="A3A3A3"/>
+              <w:right w:val="single" w:sz="8" w:space="0" w:color="A3A3A3"/>
+            </w:tcBorders>
+            <w:tcMar>
+              <w:top w:w="80" w:type="dxa"/>
+              <w:left w:w="80" w:type="dxa"/>
+              <w:bottom w:w="80" w:type="dxa"/>
+              <w:right w:w="80" w:type="dxa"/>
+            </w:tcMar>
+            <w:hideMark/>
+          </w:tcPr>
+          <w:p>
+            <w:pPr>
+              <w:spacing w:after="0" w:line="240" w:lineRule="auto"/>
+              <w:rPr>
+                <w:rFonts w:ascii="Calibri" w:eastAsia="Times New Roman" w:hAnsi="Calibri" w:cs="Times New Roman"/>
+                <w:lang w:eastAsia="en-GB"/>
+              </w:rPr>
+            </w:pPr>
+            <w:r>
+              <w:rPr>
+                <w:rFonts w:ascii="Calibri" w:eastAsia="Times New Roman" w:hAnsi="Calibri" w:cs="Times New Roman"/>
+                <w:lang w:eastAsia="en-GB"/>
+              </w:rPr>
+              <w:t> </w:t>
+            </w:r>
+          </w:p>
+        </w:tc>
+      </w:tr>
+      <w:tr>
+        <w:tc>
+          <w:tcPr>
+            <w:tcW w:w="988" w:type="dxa"/>
+            <w:tcBorders>
+              <w:top w:val="single" w:sz="8" w:space="0" w:color="A3A3A3"/>
+              <w:left w:val="single" w:sz="8" w:space="0" w:color="A3A3A3"/>
+              <w:bottom w:val="single" w:sz="8" w:space="0" w:color="A3A3A3"/>
+              <w:right w:val="single" w:sz="8" w:space="0" w:color="A3A3A3"/>
+            </w:tcBorders>
+            <w:tcMar>
+              <w:top w:w="80" w:type="dxa"/>
+              <w:left w:w="80" w:type="dxa"/>
+              <w:bottom w:w="80" w:type="dxa"/>
+              <w:right w:w="80" w:type="dxa"/>
+            </w:tcMar>
+            <w:hideMark/>
+          </w:tcPr>
+          <w:p>
+            <w:pPr>
+              <w:spacing w:after="0" w:line="240" w:lineRule="auto"/>
+              <w:rPr>
+                <w:rFonts w:ascii="Calibri" w:eastAsia="Times New Roman" w:hAnsi="Calibri" w:cs="Times New Roman"/>
+                <w:lang w:eastAsia="en-GB"/>
+              </w:rPr>
+            </w:pPr>
+            <w:r>
+              <w:rPr>
+                <w:rFonts w:ascii="Calibri" w:eastAsia="Times New Roman" w:hAnsi="Calibri" w:cs="Times New Roman"/>
+                <w:lang w:eastAsia="en-GB"/>
+              </w:rPr>
+              <w:t>7</w:t>
+            </w:r>
+          </w:p>
+        </w:tc>
+        <w:tc>
+          <w:tcPr>
+            <w:tcW w:w="960" w:type="dxa"/>
+            <w:tcBorders>
+              <w:top w:val="single" w:sz="8" w:space="0" w:color="A3A3A3"/>
+              <w:left w:val="single" w:sz="8" w:space="0" w:color="A3A3A3"/>
+              <w:bottom w:val="single" w:sz="8" w:space="0" w:color="A3A3A3"/>
+              <w:right w:val="single" w:sz="8" w:space="0" w:color="A3A3A3"/>
+            </w:tcBorders>
+            <w:tcMar>
+              <w:top w:w="80" w:type="dxa"/>
+              <w:left w:w="80" w:type="dxa"/>
+              <w:bottom w:w="80" w:type="dxa"/>
+              <w:right w:w="80" w:type="dxa"/>
+            </w:tcMar>
+            <w:hideMark/>
+          </w:tcPr>
+          <w:p>
+            <w:pPr>
+              <w:spacing w:after="0" w:line="240" w:lineRule="auto"/>
+              <w:rPr>
+                <w:rFonts w:ascii="Calibri" w:eastAsia="Times New Roman" w:hAnsi="Calibri" w:cs="Times New Roman"/>
+                <w:lang w:eastAsia="en-GB"/>
+              </w:rPr>
+            </w:pPr>
+            <w:r>
+              <w:rPr>
+                <w:rFonts w:ascii="Calibri" w:eastAsia="Times New Roman" w:hAnsi="Calibri" w:cs="Times New Roman"/>
+                <w:lang w:eastAsia="en-GB"/>
+              </w:rPr>
+              <w:t>Debbie</w:t>
+            </w:r>
+          </w:p>
+        </w:tc>
+        <w:tc>
+          <w:tcPr>
+            <w:tcW w:w="3315" w:type="dxa"/>
+            <w:tcBorders>
+              <w:top w:val="single" w:sz="8" w:space="0" w:color="A3A3A3"/>
+              <w:left w:val="single" w:sz="8" w:space="0" w:color="A3A3A3"/>
+              <w:bottom w:val="single" w:sz="8" w:space="0" w:color="A3A3A3"/>
+              <w:right w:val="single" w:sz="8" w:space="0" w:color="A3A3A3"/>
+            </w:tcBorders>
+            <w:tcMar>
+              <w:top w:w="80" w:type="dxa"/>
+              <w:left w:w="80" w:type="dxa"/>
+              <w:bottom w:w="80" w:type="dxa"/>
+              <w:right w:w="80" w:type="dxa"/>
+            </w:tcMar>
+            <w:hideMark/>
+          </w:tcPr>
+          <w:p>
+            <w:pPr>
+              <w:spacing w:after="0" w:line="240" w:lineRule="auto"/>
+              <w:rPr>
+                <w:rFonts w:ascii="Calibri" w:eastAsia="Times New Roman" w:hAnsi="Calibri" w:cs="Times New Roman"/>
+                <w:lang w:eastAsia="en-GB"/>
+              </w:rPr>
+            </w:pPr>
+            <w:r>
+              <w:rPr>
+                <w:rFonts w:ascii="Calibri" w:eastAsia="Times New Roman" w:hAnsi="Calibri" w:cs="Times New Roman"/>
+                <w:lang w:eastAsia="en-GB"/>
+              </w:rPr>
+              <w:t>Find the new content</w:t>
+            </w:r>
+          </w:p>
+        </w:tc>
+        <w:tc>
+          <w:tcPr>
+            <w:tcW w:w="960" w:type="dxa"/>
+            <w:tcBorders>
+              <w:top w:val="single" w:sz="8" w:space="0" w:color="A3A3A3"/>
+              <w:left w:val="single" w:sz="8" w:space="0" w:color="A3A3A3"/>
+              <w:bottom w:val="single" w:sz="8" w:space="0" w:color="A3A3A3"/>
+              <w:right w:val="single" w:sz="8" w:space="0" w:color="A3A3A3"/>
+            </w:tcBorders>
+            <w:tcMar>
+              <w:top w:w="80" w:type="dxa"/>
+              <w:left w:w="80" w:type="dxa"/>
+              <w:bottom w:w="80" w:type="dxa"/>
+              <w:right w:w="80" w:type="dxa"/>
+            </w:tcMar>
+            <w:hideMark/>
+          </w:tcPr>
+          <w:p>
+            <w:pPr>
+              <w:spacing w:after="0" w:line="240" w:lineRule="auto"/>
+              <w:rPr>
+                <w:rFonts w:ascii="Calibri" w:eastAsia="Times New Roman" w:hAnsi="Calibri" w:cs="Times New Roman"/>
+                <w:lang w:eastAsia="en-GB"/>
+              </w:rPr>
+            </w:pPr>
+            <w:r>
+              <w:rPr>
+                <w:rFonts w:ascii="Calibri" w:eastAsia="Times New Roman" w:hAnsi="Calibri" w:cs="Times New Roman"/>
+                <w:lang w:eastAsia="en-GB"/>
+              </w:rPr>
+              <w:t> </w:t>
+            </w:r>
+          </w:p>
+        </w:tc>
+        <w:tc>
+          <w:tcPr>
+            <w:tcW w:w="1246" w:type="dxa"/>
+            <w:tcBorders>
+              <w:top w:val="single" w:sz="8" w:space="0" w:color="A3A3A3"/>
+              <w:left w:val="single" w:sz="8" w:space="0" w:color="A3A3A3"/>
+              <w:bottom w:val="single" w:sz="8" w:space="0" w:color="A3A3A3"/>
+              <w:right w:val="single" w:sz="8" w:space="0" w:color="A3A3A3"/>
+            </w:tcBorders>
+            <w:tcMar>
+              <w:top w:w="80" w:type="dxa"/>
+              <w:left w:w="80" w:type="dxa"/>
+              <w:bottom w:w="80" w:type="dxa"/>
+              <w:right w:w="80" w:type="dxa"/>
+            </w:tcMar>
+            <w:hideMark/>
+          </w:tcPr>
+          <w:p>
+            <w:pPr>
+              <w:spacing w:after="0" w:line="240" w:lineRule="auto"/>
+              <w:rPr>
+                <w:rFonts w:ascii="Calibri" w:eastAsia="Times New Roman" w:hAnsi="Calibri" w:cs="Times New Roman"/>
+                <w:lang w:eastAsia="en-GB"/>
+              </w:rPr>
+            </w:pPr>
+            <w:r>
+              <w:rPr>
+                <w:rFonts w:ascii="Calibri" w:eastAsia="Times New Roman" w:hAnsi="Calibri" w:cs="Times New Roman"/>
+                <w:lang w:eastAsia="en-GB"/>
+              </w:rPr>
+              <w:t> </w:t>
+            </w:r>
+          </w:p>
+        </w:tc>
+        <w:tc>
+          <w:tcPr>
+            <w:tcW w:w="2362" w:type="dxa"/>
+            <w:tcBorders>
+              <w:top w:val="single" w:sz="8" w:space="0" w:color="A3A3A3"/>
+              <w:left w:val="single" w:sz="8" w:space="0" w:color="A3A3A3"/>
+              <w:bottom w:val="single" w:sz="8" w:space="0" w:color="A3A3A3"/>
+              <w:right w:val="single" w:sz="8" w:space="0" w:color="A3A3A3"/>
+            </w:tcBorders>
+            <w:tcMar>
+              <w:top w:w="80" w:type="dxa"/>
+              <w:left w:w="80" w:type="dxa"/>
+              <w:bottom w:w="80" w:type="dxa"/>
+              <w:right w:w="80" w:type="dxa"/>
+            </w:tcMar>
+            <w:hideMark/>
+          </w:tcPr>
+          <w:p>
+            <w:pPr>
+              <w:spacing w:after="0" w:line="240" w:lineRule="auto"/>
+              <w:rPr>
+                <w:rFonts w:ascii="Calibri" w:eastAsia="Times New Roman" w:hAnsi="Calibri" w:cs="Times New Roman"/>
+                <w:lang w:eastAsia="en-GB"/>
+              </w:rPr>
+            </w:pPr>
+            <w:r>
+              <w:rPr>
+                <w:rFonts w:ascii="Calibri" w:eastAsia="Times New Roman" w:hAnsi="Calibri" w:cs="Times New Roman"/>
+                <w:lang w:eastAsia="en-GB"/>
+              </w:rPr>
+              <w:t>10 mins</w:t>
+            </w:r>
+          </w:p>
+        </w:tc>
+        <w:tc>
+          <w:tcPr>
+            <w:tcW w:w="1315" w:type="dxa"/>
+            <w:tcBorders>
+              <w:top w:val="single" w:sz="8" w:space="0" w:color="A3A3A3"/>
+              <w:left w:val="single" w:sz="8" w:space="0" w:color="A3A3A3"/>
+              <w:bottom w:val="single" w:sz="8" w:space="0" w:color="A3A3A3"/>
+              <w:right w:val="single" w:sz="8" w:space="0" w:color="A3A3A3"/>
+            </w:tcBorders>
+            <w:tcMar>
+              <w:top w:w="80" w:type="dxa"/>
+              <w:left w:w="80" w:type="dxa"/>
+              <w:bottom w:w="80" w:type="dxa"/>
+              <w:right w:w="80" w:type="dxa"/>
+            </w:tcMar>
+            <w:hideMark/>
+          </w:tcPr>
+          <w:p>
+            <w:pPr>
+              <w:spacing w:after="0" w:line="240" w:lineRule="auto"/>
+              <w:rPr>
+                <w:rFonts w:ascii="Calibri" w:eastAsia="Times New Roman" w:hAnsi="Calibri" w:cs="Times New Roman"/>
+                <w:lang w:eastAsia="en-GB"/>
+              </w:rPr>
+            </w:pPr>
+            <w:r>
+              <w:rPr>
+                <w:rFonts w:ascii="Calibri" w:eastAsia="Times New Roman" w:hAnsi="Calibri" w:cs="Times New Roman"/>
+                <w:lang w:eastAsia="en-GB"/>
+              </w:rPr>
+              <w:t> </w:t>
+            </w:r>
+          </w:p>
+        </w:tc>
+        <w:tc>
+          <w:tcPr>
+            <w:tcW w:w="1750" w:type="dxa"/>
+            <w:tcBorders>
+              <w:top w:val="single" w:sz="8" w:space="0" w:color="A3A3A3"/>
+              <w:left w:val="single" w:sz="8" w:space="0" w:color="A3A3A3"/>
+              <w:bottom w:val="single" w:sz="8" w:space="0" w:color="A3A3A3"/>
+              <w:right w:val="single" w:sz="8" w:space="0" w:color="A3A3A3"/>
+            </w:tcBorders>
+            <w:tcMar>
+              <w:top w:w="80" w:type="dxa"/>
+              <w:left w:w="80" w:type="dxa"/>
+              <w:bottom w:w="80" w:type="dxa"/>
+              <w:right w:w="80" w:type="dxa"/>
+            </w:tcMar>
+            <w:hideMark/>
+          </w:tcPr>
+          <w:p>
+            <w:pPr>
+              <w:spacing w:after="0" w:line="240" w:lineRule="auto"/>
+              <w:rPr>
+                <w:rFonts w:ascii="Calibri" w:eastAsia="Times New Roman" w:hAnsi="Calibri" w:cs="Times New Roman"/>
+                <w:lang w:eastAsia="en-GB"/>
+              </w:rPr>
+            </w:pPr>
+            <w:r>
+              <w:rPr>
+                <w:rFonts w:ascii="Calibri" w:eastAsia="Times New Roman" w:hAnsi="Calibri" w:cs="Times New Roman"/>
+                <w:lang w:eastAsia="en-GB"/>
+              </w:rPr>
+              <w:t> </w:t>
+            </w:r>
+          </w:p>
+        </w:tc>
+        <w:tc>
+          <w:tcPr>
+            <w:tcW w:w="1191" w:type="dxa"/>
+            <w:tcBorders>
+              <w:top w:val="single" w:sz="8" w:space="0" w:color="A3A3A3"/>
+              <w:left w:val="single" w:sz="8" w:space="0" w:color="A3A3A3"/>
+              <w:bottom w:val="single" w:sz="8" w:space="0" w:color="A3A3A3"/>
+              <w:right w:val="single" w:sz="8" w:space="0" w:color="A3A3A3"/>
+            </w:tcBorders>
+            <w:tcMar>
+              <w:top w:w="80" w:type="dxa"/>
+              <w:left w:w="80" w:type="dxa"/>
+              <w:bottom w:w="80" w:type="dxa"/>
+              <w:right w:w="80" w:type="dxa"/>
+            </w:tcMar>
+            <w:hideMark/>
+          </w:tcPr>
+          <w:p>
+            <w:pPr>
+              <w:spacing w:after="0" w:line="240" w:lineRule="auto"/>
+              <w:rPr>
+                <w:rFonts w:ascii="Calibri" w:eastAsia="Times New Roman" w:hAnsi="Calibri" w:cs="Times New Roman"/>
+                <w:lang w:eastAsia="en-GB"/>
+              </w:rPr>
+            </w:pPr>
+            <w:r>
+              <w:rPr>
+                <w:rFonts w:ascii="Calibri" w:eastAsia="Times New Roman" w:hAnsi="Calibri" w:cs="Times New Roman"/>
+                <w:lang w:eastAsia="en-GB"/>
+              </w:rPr>
+              <w:t> </w:t>
+            </w:r>
+          </w:p>
+        </w:tc>
+      </w:tr>
+    </w:tbl>
+    <w:p>
+      <w:pPr>
+        <w:rPr>
+          <w:lang w:eastAsia="en-GB"/>
+        </w:rPr>
+      </w:pPr>
+    </w:p>
+    <w:p>
+      <w:pPr>
+        <w:spacing w:after="0" w:line="240" w:lineRule="auto"/>
+        <w:ind w:left="357"/>
+        <w:rPr>
+          <w:rFonts w:ascii="Calibri" w:eastAsia="Times New Roman" w:hAnsi="Calibri" w:cs="Times New Roman"/>
+          <w:color w:val="000000"/>
+          <w:lang w:eastAsia="en-GB"/>
+        </w:rPr>
+      </w:pPr>
+      <w:r>
+        <w:rPr>
+          <w:rFonts w:ascii="Calibri" w:eastAsia="Times New Roman" w:hAnsi="Calibri" w:cs="Times New Roman"/>
+          <w:color w:val="000000"/>
+          <w:lang w:eastAsia="en-GB"/>
+        </w:rPr>
+        <w:t> </w:t>
+      </w:r>
+    </w:p>
+    <w:p>
+      <w:pPr>
+        <w:pStyle w:val="Heading2"/>
+      </w:pPr>
+    </w:p>
+    <w:p>
+      <w:pPr>
+        <w:pStyle w:val="Heading2"/>
+      </w:pPr>
+      <w:r>
+        <w:t>Proof of concept</w:t>
+      </w:r>
+    </w:p>
+    <w:p>
+      <w:r>
+        <w:t>I have created two proof of concept programs.</w:t>
+      </w:r>
+    </w:p>
+    <w:p>
+      <w:pPr>
+        <w:pStyle w:val="Heading3"/>
+      </w:pPr>
+      <w:r>
+        <w:t>Generic Webpage</w:t>
+      </w:r>
+    </w:p>
+    <w:p>
+      <w:r>
+        <w:t>To prove that I can create and format a generic webpage for my project, I created one.</w:t>
+      </w:r>
+    </w:p>
+    <w:p>
+      <w:pPr>
+        <w:pStyle w:val="Heading4"/>
+        <w:rPr>
+          <w:rFonts w:eastAsiaTheme="minorHAnsi"/>
+        </w:rPr>
+      </w:pPr>
+      <w:r>
+        <w:rPr>
+          <w:rFonts w:eastAsiaTheme="minorHAnsi"/>
+        </w:rPr>
+        <w:t>Images</w:t>
+      </w:r>
+    </w:p>
+    <w:p>
+      <w:pPr>
+        <w:pStyle w:val="Heading3"/>
+      </w:pPr>
+      <w:r>
+        <w:t>ASP.Net</w:t>
+      </w:r>
+      <w:r>
+        <w:t xml:space="preserve"> webpage</w:t>
+      </w:r>
+    </w:p>
+    <w:p>
+      <w:r>
+        <w:t>To prove that I can use asp.net to manage webpages, I created a website that is managed by asp.net.</w:t>
+      </w:r>
+    </w:p>
+    <w:p>
+      <w:pPr>
+        <w:pStyle w:val="Heading4"/>
+      </w:pPr>
+      <w:r>
+        <w:t>Images</w:t>
+      </w:r>
       <w:bookmarkStart w:id="13" w:name="_GoBack"/>
       <w:bookmarkEnd w:id="13"/>
     </w:p>
-    <w:p>
-      <w:pPr>
-        <w:pStyle w:val="Heading4"/>
-        <w:rPr>
-          <w:rFonts w:eastAsia="Times New Roman"/>
-          <w:lang w:eastAsia="en-GB"/>
-        </w:rPr>
-      </w:pPr>
-      <w:r>
-        <w:rPr>
-          <w:rFonts w:eastAsia="Times New Roman"/>
-          <w:lang w:eastAsia="en-GB"/>
-        </w:rPr>
-        <w:t>PDF</w:t>
-      </w:r>
-    </w:p>
-    <w:p>
-      <w:pPr>
-        <w:pStyle w:val="Heading4"/>
-        <w:rPr>
-          <w:lang w:eastAsia="en-GB"/>
-        </w:rPr>
-      </w:pPr>
-      <w:r>
-        <w:rPr>
-          <w:lang w:eastAsia="en-GB"/>
-        </w:rPr>
-        <w:t>Word (able to copy and paste into program)</w:t>
-      </w:r>
-    </w:p>
-    <w:p>
-      <w:pPr>
-        <w:spacing w:after="0" w:line="240" w:lineRule="auto"/>
-        <w:ind w:left="357"/>
-        <w:rPr>
-          <w:rFonts w:ascii="Calibri" w:eastAsia="Times New Roman" w:hAnsi="Calibri" w:cs="Times New Roman"/>
-          <w:color w:val="000000"/>
-          <w:lang w:eastAsia="en-GB"/>
-        </w:rPr>
-      </w:pPr>
-      <w:r>
-        <w:rPr>
-          <w:rFonts w:ascii="Calibri" w:eastAsia="Times New Roman" w:hAnsi="Calibri" w:cs="Times New Roman"/>
-          <w:color w:val="000000"/>
-          <w:lang w:eastAsia="en-GB"/>
-        </w:rPr>
-        <w:t> </w:t>
-      </w:r>
-    </w:p>
-    <w:p/>
-    <w:p/>
     <w:sectPr>
       <w:pgSz w:w="11906" w:h="16838"/>
       <w:pgMar w:top="1440" w:right="1440" w:bottom="1440" w:left="1440" w:header="708" w:footer="708" w:gutter="0"/>
@@ -7615,6 +10549,155 @@
       </w:pPr>
       <w:rPr>
         <w:rFonts w:ascii="Wingdings" w:hAnsi="Wingdings" w:hint="default"/>
+        <w:sz w:val="20"/>
+      </w:rPr>
+    </w:lvl>
+  </w:abstractNum>
+  <w:abstractNum w:abstractNumId="1">
+    <w:nsid w:val="199A62E1"/>
+    <w:multiLevelType w:val="multilevel"/>
+    <w:tmpl w:val="5DA04010"/>
+    <w:lvl w:ilvl="0">
+      <w:start w:val="1"/>
+      <w:numFmt w:val="bullet"/>
+      <w:lvlText w:val=""/>
+      <w:lvlJc w:val="left"/>
+      <w:pPr>
+        <w:tabs>
+          <w:tab w:val="num" w:pos="720"/>
+        </w:tabs>
+        <w:ind w:left="720" w:hanging="360"/>
+      </w:pPr>
+      <w:rPr>
+        <w:rFonts w:ascii="Symbol" w:hAnsi="Symbol" w:hint="default"/>
+        <w:sz w:val="20"/>
+      </w:rPr>
+    </w:lvl>
+    <w:lvl w:ilvl="1" w:tentative="1">
+      <w:start w:val="1"/>
+      <w:numFmt w:val="bullet"/>
+      <w:lvlText w:val=""/>
+      <w:lvlJc w:val="left"/>
+      <w:pPr>
+        <w:tabs>
+          <w:tab w:val="num" w:pos="1440"/>
+        </w:tabs>
+        <w:ind w:left="1440" w:hanging="360"/>
+      </w:pPr>
+      <w:rPr>
+        <w:rFonts w:ascii="Symbol" w:hAnsi="Symbol" w:hint="default"/>
+        <w:sz w:val="20"/>
+      </w:rPr>
+    </w:lvl>
+    <w:lvl w:ilvl="2" w:tentative="1">
+      <w:start w:val="1"/>
+      <w:numFmt w:val="bullet"/>
+      <w:lvlText w:val=""/>
+      <w:lvlJc w:val="left"/>
+      <w:pPr>
+        <w:tabs>
+          <w:tab w:val="num" w:pos="2160"/>
+        </w:tabs>
+        <w:ind w:left="2160" w:hanging="360"/>
+      </w:pPr>
+      <w:rPr>
+        <w:rFonts w:ascii="Symbol" w:hAnsi="Symbol" w:hint="default"/>
+        <w:sz w:val="20"/>
+      </w:rPr>
+    </w:lvl>
+    <w:lvl w:ilvl="3" w:tentative="1">
+      <w:start w:val="1"/>
+      <w:numFmt w:val="bullet"/>
+      <w:lvlText w:val=""/>
+      <w:lvlJc w:val="left"/>
+      <w:pPr>
+        <w:tabs>
+          <w:tab w:val="num" w:pos="2880"/>
+        </w:tabs>
+        <w:ind w:left="2880" w:hanging="360"/>
+      </w:pPr>
+      <w:rPr>
+        <w:rFonts w:ascii="Symbol" w:hAnsi="Symbol" w:hint="default"/>
+        <w:sz w:val="20"/>
+      </w:rPr>
+    </w:lvl>
+    <w:lvl w:ilvl="4" w:tentative="1">
+      <w:start w:val="1"/>
+      <w:numFmt w:val="bullet"/>
+      <w:lvlText w:val=""/>
+      <w:lvlJc w:val="left"/>
+      <w:pPr>
+        <w:tabs>
+          <w:tab w:val="num" w:pos="3600"/>
+        </w:tabs>
+        <w:ind w:left="3600" w:hanging="360"/>
+      </w:pPr>
+      <w:rPr>
+        <w:rFonts w:ascii="Symbol" w:hAnsi="Symbol" w:hint="default"/>
+        <w:sz w:val="20"/>
+      </w:rPr>
+    </w:lvl>
+    <w:lvl w:ilvl="5" w:tentative="1">
+      <w:start w:val="1"/>
+      <w:numFmt w:val="bullet"/>
+      <w:lvlText w:val=""/>
+      <w:lvlJc w:val="left"/>
+      <w:pPr>
+        <w:tabs>
+          <w:tab w:val="num" w:pos="4320"/>
+        </w:tabs>
+        <w:ind w:left="4320" w:hanging="360"/>
+      </w:pPr>
+      <w:rPr>
+        <w:rFonts w:ascii="Symbol" w:hAnsi="Symbol" w:hint="default"/>
+        <w:sz w:val="20"/>
+      </w:rPr>
+    </w:lvl>
+    <w:lvl w:ilvl="6" w:tentative="1">
+      <w:start w:val="1"/>
+      <w:numFmt w:val="bullet"/>
+      <w:lvlText w:val=""/>
+      <w:lvlJc w:val="left"/>
+      <w:pPr>
+        <w:tabs>
+          <w:tab w:val="num" w:pos="5040"/>
+        </w:tabs>
+        <w:ind w:left="5040" w:hanging="360"/>
+      </w:pPr>
+      <w:rPr>
+        <w:rFonts w:ascii="Symbol" w:hAnsi="Symbol" w:hint="default"/>
+        <w:sz w:val="20"/>
+      </w:rPr>
+    </w:lvl>
+    <w:lvl w:ilvl="7" w:tentative="1">
+      <w:start w:val="1"/>
+      <w:numFmt w:val="bullet"/>
+      <w:lvlText w:val=""/>
+      <w:lvlJc w:val="left"/>
+      <w:pPr>
+        <w:tabs>
+          <w:tab w:val="num" w:pos="5760"/>
+        </w:tabs>
+        <w:ind w:left="5760" w:hanging="360"/>
+      </w:pPr>
+      <w:rPr>
+        <w:rFonts w:ascii="Symbol" w:hAnsi="Symbol" w:hint="default"/>
+        <w:sz w:val="20"/>
+      </w:rPr>
+    </w:lvl>
+    <w:lvl w:ilvl="8" w:tentative="1">
+      <w:start w:val="1"/>
+      <w:numFmt w:val="bullet"/>
+      <w:lvlText w:val=""/>
+      <w:lvlJc w:val="left"/>
+      <w:pPr>
+        <w:tabs>
+          <w:tab w:val="num" w:pos="6480"/>
+        </w:tabs>
+        <w:ind w:left="6480" w:hanging="360"/>
+      </w:pPr>
+      <w:rPr>
+        <w:rFonts w:ascii="Symbol" w:hAnsi="Symbol" w:hint="default"/>
         <w:sz w:val="20"/>
       </w:rPr>
     </w:lvl>
@@ -7702,6 +10785,9 @@
     <w:lvlOverride w:ilvl="1">
       <w:startOverride w:val="14"/>
     </w:lvlOverride>
+  </w:num>
+  <w:num w:numId="15">
+    <w:abstractNumId w:val="1"/>
   </w:num>
 </w:numbering>
 </file>
@@ -8660,7 +11746,7 @@
 </file>
 
 <file path=customXml/itemProps2.xml><?xml version="1.0" encoding="utf-8"?>
-<ds:datastoreItem xmlns:ds="http://schemas.openxmlformats.org/officeDocument/2006/customXml" ds:itemID="{6613485F-FD37-4DF3-A696-0740E913D621}">
+<ds:datastoreItem xmlns:ds="http://schemas.openxmlformats.org/officeDocument/2006/customXml" ds:itemID="{952A9C2C-7BA0-44B5-B4DD-CA2585F7CAE6}">
   <ds:schemaRefs>
     <ds:schemaRef ds:uri="http://schemas.openxmlformats.org/officeDocument/2006/bibliography"/>
   </ds:schemaRefs>

</xml_diff>